<commit_message>
Implement small fixes and enhance the Developer Documentation
Includes fix for Issue #12 and some Updates Contributing to #7
</commit_message>
<xml_diff>
--- a/Documentation/Developer_Manual_ForensicWhisperDeskZH.docx
+++ b/Documentation/Developer_Manual_ForensicWhisperDeskZH.docx
@@ -298,16 +298,16 @@
             <mc:AlternateContent>
               <mc:Choice Requires="wps">
                 <w:drawing>
-                  <wp:anchor distT="0" distB="0" distL="114300" distR="114300" simplePos="0" relativeHeight="251661312" behindDoc="0" locked="0" layoutInCell="1" allowOverlap="1" wp14:anchorId="6BB6DB9D" wp14:editId="79600E5D">
+                  <wp:anchor distT="0" distB="0" distL="114300" distR="114300" simplePos="0" relativeHeight="251661312" behindDoc="0" locked="0" layoutInCell="1" allowOverlap="1" wp14:anchorId="6BB6DB9D" wp14:editId="01D526B8">
                     <wp:simplePos x="0" y="0"/>
                     <wp:positionH relativeFrom="page">
-                      <wp:posOffset>448310</wp:posOffset>
+                      <wp:posOffset>-19455</wp:posOffset>
                     </wp:positionH>
                     <wp:positionV relativeFrom="page">
-                      <wp:posOffset>9411970</wp:posOffset>
+                      <wp:posOffset>9409889</wp:posOffset>
                     </wp:positionV>
-                    <wp:extent cx="7315200" cy="1009650"/>
-                    <wp:effectExtent l="0" t="0" r="0" b="0"/>
+                    <wp:extent cx="7581467" cy="1009650"/>
+                    <wp:effectExtent l="0" t="0" r="0" b="2540"/>
                     <wp:wrapSquare wrapText="bothSides"/>
                     <wp:docPr id="153" name="Text Box 161"/>
                     <wp:cNvGraphicFramePr/>
@@ -318,7 +318,7 @@
                           <wps:spPr>
                             <a:xfrm>
                               <a:off x="0" y="0"/>
-                              <a:ext cx="7315200" cy="1009650"/>
+                              <a:ext cx="7581467" cy="1009650"/>
                             </a:xfrm>
                             <a:prstGeom prst="rect">
                               <a:avLst/>
@@ -363,7 +363,7 @@
                                     <w:szCs w:val="28"/>
                                     <w:lang w:val="de-CH"/>
                                   </w:rPr>
-                                  <w:t>Abstract</w:t>
+                                  <w:t>Stand: September, 2025</w:t>
                                 </w:r>
                               </w:p>
                               <w:sdt>
@@ -399,7 +399,43 @@
                                         <w:szCs w:val="20"/>
                                         <w:lang w:val="de-CH"/>
                                       </w:rPr>
-                                      <w:t xml:space="preserve">Beschreibung und Anleitung für die Nutzung des Forensic WhisperDeskZH </w:t>
+                                      <w:t>Beschreibung</w:t>
+                                    </w:r>
+                                    <w:r>
+                                      <w:rPr>
+                                        <w:color w:val="595959" w:themeColor="text1" w:themeTint="A6"/>
+                                        <w:sz w:val="20"/>
+                                        <w:szCs w:val="20"/>
+                                        <w:lang w:val="de-CH"/>
+                                      </w:rPr>
+                                      <w:t xml:space="preserve"> von</w:t>
+                                    </w:r>
+                                    <w:r>
+                                      <w:rPr>
+                                        <w:color w:val="595959" w:themeColor="text1" w:themeTint="A6"/>
+                                        <w:sz w:val="20"/>
+                                        <w:szCs w:val="20"/>
+                                        <w:lang w:val="de-CH"/>
+                                      </w:rPr>
+                                      <w:t xml:space="preserve"> und Anleitung für die </w:t>
+                                    </w:r>
+                                    <w:r>
+                                      <w:rPr>
+                                        <w:color w:val="595959" w:themeColor="text1" w:themeTint="A6"/>
+                                        <w:sz w:val="20"/>
+                                        <w:szCs w:val="20"/>
+                                        <w:lang w:val="de-CH"/>
+                                      </w:rPr>
+                                      <w:t>Weiterentwicklung</w:t>
+                                    </w:r>
+                                    <w:r>
+                                      <w:rPr>
+                                        <w:color w:val="595959" w:themeColor="text1" w:themeTint="A6"/>
+                                        <w:sz w:val="20"/>
+                                        <w:szCs w:val="20"/>
+                                        <w:lang w:val="de-CH"/>
+                                      </w:rPr>
+                                      <w:t xml:space="preserve"> des Forensic WhisperDeskZH </w:t>
                                     </w:r>
                                   </w:p>
                                 </w:sdtContent>
@@ -416,7 +452,7 @@
                       </a:graphicData>
                     </a:graphic>
                     <wp14:sizeRelH relativeFrom="page">
-                      <wp14:pctWidth>94100</wp14:pctWidth>
+                      <wp14:pctWidth>0</wp14:pctWidth>
                     </wp14:sizeRelH>
                     <wp14:sizeRelV relativeFrom="page">
                       <wp14:pctHeight>10000</wp14:pctHeight>
@@ -430,7 +466,7 @@
                     <v:stroke joinstyle="miter"/>
                     <v:path gradientshapeok="t" o:connecttype="rect"/>
                   </v:shapetype>
-                  <v:shape id="Text Box 161" o:spid="_x0000_s1026" type="#_x0000_t202" style="position:absolute;margin-left:35.3pt;margin-top:741.1pt;width:8in;height:79.5pt;z-index:251661312;visibility:visible;mso-wrap-style:square;mso-width-percent:941;mso-height-percent:100;mso-wrap-distance-left:9pt;mso-wrap-distance-top:0;mso-wrap-distance-right:9pt;mso-wrap-distance-bottom:0;mso-position-horizontal:absolute;mso-position-horizontal-relative:page;mso-position-vertical:absolute;mso-position-vertical-relative:page;mso-width-percent:941;mso-height-percent:100;mso-width-relative:page;mso-height-relative:page;v-text-anchor:top" o:gfxdata="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" filled="f" stroked="f" strokeweight=".5pt">
+                  <v:shape id="Text Box 161" o:spid="_x0000_s1026" type="#_x0000_t202" style="position:absolute;margin-left:-1.55pt;margin-top:740.95pt;width:596.95pt;height:79.5pt;z-index:251661312;visibility:visible;mso-wrap-style:square;mso-width-percent:0;mso-height-percent:100;mso-wrap-distance-left:9pt;mso-wrap-distance-top:0;mso-wrap-distance-right:9pt;mso-wrap-distance-bottom:0;mso-position-horizontal:absolute;mso-position-horizontal-relative:page;mso-position-vertical:absolute;mso-position-vertical-relative:page;mso-width-percent:0;mso-height-percent:100;mso-width-relative:page;mso-height-relative:page;v-text-anchor:top" o:gfxdata="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" filled="f" stroked="f" strokeweight=".5pt">
                     <v:textbox style="mso-fit-shape-to-text:t" inset="126pt,0,54pt,0">
                       <w:txbxContent>
                         <w:p>
@@ -451,7 +487,7 @@
                               <w:szCs w:val="28"/>
                               <w:lang w:val="de-CH"/>
                             </w:rPr>
-                            <w:t>Abstract</w:t>
+                            <w:t>Stand: September, 2025</w:t>
                           </w:r>
                         </w:p>
                         <w:sdt>
@@ -487,7 +523,43 @@
                                   <w:szCs w:val="20"/>
                                   <w:lang w:val="de-CH"/>
                                 </w:rPr>
-                                <w:t xml:space="preserve">Beschreibung und Anleitung für die Nutzung des Forensic WhisperDeskZH </w:t>
+                                <w:t>Beschreibung</w:t>
+                              </w:r>
+                              <w:r>
+                                <w:rPr>
+                                  <w:color w:val="595959" w:themeColor="text1" w:themeTint="A6"/>
+                                  <w:sz w:val="20"/>
+                                  <w:szCs w:val="20"/>
+                                  <w:lang w:val="de-CH"/>
+                                </w:rPr>
+                                <w:t xml:space="preserve"> von</w:t>
+                              </w:r>
+                              <w:r>
+                                <w:rPr>
+                                  <w:color w:val="595959" w:themeColor="text1" w:themeTint="A6"/>
+                                  <w:sz w:val="20"/>
+                                  <w:szCs w:val="20"/>
+                                  <w:lang w:val="de-CH"/>
+                                </w:rPr>
+                                <w:t xml:space="preserve"> und Anleitung für die </w:t>
+                              </w:r>
+                              <w:r>
+                                <w:rPr>
+                                  <w:color w:val="595959" w:themeColor="text1" w:themeTint="A6"/>
+                                  <w:sz w:val="20"/>
+                                  <w:szCs w:val="20"/>
+                                  <w:lang w:val="de-CH"/>
+                                </w:rPr>
+                                <w:t>Weiterentwicklung</w:t>
+                              </w:r>
+                              <w:r>
+                                <w:rPr>
+                                  <w:color w:val="595959" w:themeColor="text1" w:themeTint="A6"/>
+                                  <w:sz w:val="20"/>
+                                  <w:szCs w:val="20"/>
+                                  <w:lang w:val="de-CH"/>
+                                </w:rPr>
+                                <w:t xml:space="preserve"> des Forensic WhisperDeskZH </w:t>
                               </w:r>
                             </w:p>
                           </w:sdtContent>
@@ -577,7 +649,6 @@
                                         <w:lang w:val="de-CH"/>
                                       </w:rPr>
                                     </w:pPr>
-                                    <w:proofErr w:type="spellStart"/>
                                     <w:r>
                                       <w:rPr>
                                         <w:color w:val="595959" w:themeColor="text1" w:themeTint="A6"/>
@@ -587,7 +658,6 @@
                                       </w:rPr>
                                       <w:t>ForMaLTeC</w:t>
                                     </w:r>
-                                    <w:proofErr w:type="spellEnd"/>
                                   </w:p>
                                 </w:sdtContent>
                               </w:sdt>
@@ -680,7 +750,6 @@
                                   <w:lang w:val="de-CH"/>
                                 </w:rPr>
                               </w:pPr>
-                              <w:proofErr w:type="spellStart"/>
                               <w:r>
                                 <w:rPr>
                                   <w:color w:val="595959" w:themeColor="text1" w:themeTint="A6"/>
@@ -690,7 +759,6 @@
                                 </w:rPr>
                                 <w:t>ForMaLTeC</w:t>
                               </w:r>
-                              <w:proofErr w:type="spellEnd"/>
                             </w:p>
                           </w:sdtContent>
                         </w:sdt>
@@ -1055,7 +1123,7 @@
           <w:r>
             <w:fldChar w:fldCharType="separate"/>
           </w:r>
-          <w:hyperlink w:anchor="_Toc207105142" w:history="1">
+          <w:hyperlink w:anchor="_Toc207199913" w:history="1">
             <w:r>
               <w:rPr>
                 <w:rStyle w:val="Hyperlink"/>
@@ -1097,7 +1165,7 @@
                 <w:noProof/>
                 <w:webHidden/>
               </w:rPr>
-              <w:instrText xml:space="preserve"> PAGEREF _Toc207105142 \h </w:instrText>
+              <w:instrText xml:space="preserve"> PAGEREF _Toc207199913 \h </w:instrText>
             </w:r>
             <w:r>
               <w:rPr>
@@ -1140,13 +1208,13 @@
               <w:lang w:val="en-CH" w:eastAsia="en-CH"/>
             </w:rPr>
           </w:pPr>
-          <w:hyperlink w:anchor="_Toc207105143" w:history="1">
+          <w:hyperlink w:anchor="_Toc207199914" w:history="1">
             <w:r>
               <w:rPr>
                 <w:rStyle w:val="Hyperlink"/>
                 <w:noProof/>
               </w:rPr>
-              <w:t>Wichtigste Merkmale:</w:t>
+              <w:t>Grundidee</w:t>
             </w:r>
             <w:r>
               <w:rPr>
@@ -1167,7 +1235,217 @@
                 <w:noProof/>
                 <w:webHidden/>
               </w:rPr>
-              <w:instrText xml:space="preserve"> PAGEREF _Toc207105143 \h </w:instrText>
+              <w:instrText xml:space="preserve"> PAGEREF _Toc207199914 \h </w:instrText>
+            </w:r>
+            <w:r>
+              <w:rPr>
+                <w:noProof/>
+                <w:webHidden/>
+              </w:rPr>
+            </w:r>
+            <w:r>
+              <w:rPr>
+                <w:noProof/>
+                <w:webHidden/>
+              </w:rPr>
+              <w:fldChar w:fldCharType="separate"/>
+            </w:r>
+            <w:r>
+              <w:rPr>
+                <w:noProof/>
+                <w:webHidden/>
+              </w:rPr>
+              <w:t>2</w:t>
+            </w:r>
+            <w:r>
+              <w:rPr>
+                <w:noProof/>
+                <w:webHidden/>
+              </w:rPr>
+              <w:fldChar w:fldCharType="end"/>
+            </w:r>
+          </w:hyperlink>
+        </w:p>
+        <w:p>
+          <w:pPr>
+            <w:pStyle w:val="TOC2"/>
+            <w:tabs>
+              <w:tab w:val="right" w:leader="dot" w:pos="9016"/>
+            </w:tabs>
+            <w:rPr>
+              <w:rFonts w:eastAsiaTheme="minorEastAsia"/>
+              <w:noProof/>
+              <w:lang w:val="en-CH" w:eastAsia="en-CH"/>
+            </w:rPr>
+          </w:pPr>
+          <w:hyperlink w:anchor="_Toc207199915" w:history="1">
+            <w:r>
+              <w:rPr>
+                <w:rStyle w:val="Hyperlink"/>
+                <w:noProof/>
+              </w:rPr>
+              <w:t>Voraussetzungen</w:t>
+            </w:r>
+            <w:r>
+              <w:rPr>
+                <w:noProof/>
+                <w:webHidden/>
+              </w:rPr>
+              <w:tab/>
+            </w:r>
+            <w:r>
+              <w:rPr>
+                <w:noProof/>
+                <w:webHidden/>
+              </w:rPr>
+              <w:fldChar w:fldCharType="begin"/>
+            </w:r>
+            <w:r>
+              <w:rPr>
+                <w:noProof/>
+                <w:webHidden/>
+              </w:rPr>
+              <w:instrText xml:space="preserve"> PAGEREF _Toc207199915 \h </w:instrText>
+            </w:r>
+            <w:r>
+              <w:rPr>
+                <w:noProof/>
+                <w:webHidden/>
+              </w:rPr>
+            </w:r>
+            <w:r>
+              <w:rPr>
+                <w:noProof/>
+                <w:webHidden/>
+              </w:rPr>
+              <w:fldChar w:fldCharType="separate"/>
+            </w:r>
+            <w:r>
+              <w:rPr>
+                <w:noProof/>
+                <w:webHidden/>
+              </w:rPr>
+              <w:t>2</w:t>
+            </w:r>
+            <w:r>
+              <w:rPr>
+                <w:noProof/>
+                <w:webHidden/>
+              </w:rPr>
+              <w:fldChar w:fldCharType="end"/>
+            </w:r>
+          </w:hyperlink>
+        </w:p>
+        <w:p>
+          <w:pPr>
+            <w:pStyle w:val="TOC3"/>
+            <w:tabs>
+              <w:tab w:val="right" w:leader="dot" w:pos="9016"/>
+            </w:tabs>
+            <w:rPr>
+              <w:rFonts w:eastAsiaTheme="minorEastAsia"/>
+              <w:noProof/>
+              <w:lang w:val="en-CH" w:eastAsia="en-CH"/>
+            </w:rPr>
+          </w:pPr>
+          <w:hyperlink w:anchor="_Toc207199916" w:history="1">
+            <w:r>
+              <w:rPr>
+                <w:rStyle w:val="Hyperlink"/>
+                <w:noProof/>
+              </w:rPr>
+              <w:t>Minimale Systemanforderungen</w:t>
+            </w:r>
+            <w:r>
+              <w:rPr>
+                <w:noProof/>
+                <w:webHidden/>
+              </w:rPr>
+              <w:tab/>
+            </w:r>
+            <w:r>
+              <w:rPr>
+                <w:noProof/>
+                <w:webHidden/>
+              </w:rPr>
+              <w:fldChar w:fldCharType="begin"/>
+            </w:r>
+            <w:r>
+              <w:rPr>
+                <w:noProof/>
+                <w:webHidden/>
+              </w:rPr>
+              <w:instrText xml:space="preserve"> PAGEREF _Toc207199916 \h </w:instrText>
+            </w:r>
+            <w:r>
+              <w:rPr>
+                <w:noProof/>
+                <w:webHidden/>
+              </w:rPr>
+            </w:r>
+            <w:r>
+              <w:rPr>
+                <w:noProof/>
+                <w:webHidden/>
+              </w:rPr>
+              <w:fldChar w:fldCharType="separate"/>
+            </w:r>
+            <w:r>
+              <w:rPr>
+                <w:noProof/>
+                <w:webHidden/>
+              </w:rPr>
+              <w:t>2</w:t>
+            </w:r>
+            <w:r>
+              <w:rPr>
+                <w:noProof/>
+                <w:webHidden/>
+              </w:rPr>
+              <w:fldChar w:fldCharType="end"/>
+            </w:r>
+          </w:hyperlink>
+        </w:p>
+        <w:p>
+          <w:pPr>
+            <w:pStyle w:val="TOC3"/>
+            <w:tabs>
+              <w:tab w:val="right" w:leader="dot" w:pos="9016"/>
+            </w:tabs>
+            <w:rPr>
+              <w:rFonts w:eastAsiaTheme="minorEastAsia"/>
+              <w:noProof/>
+              <w:lang w:val="en-CH" w:eastAsia="en-CH"/>
+            </w:rPr>
+          </w:pPr>
+          <w:hyperlink w:anchor="_Toc207199917" w:history="1">
+            <w:r>
+              <w:rPr>
+                <w:rStyle w:val="Hyperlink"/>
+                <w:noProof/>
+              </w:rPr>
+              <w:t>Empfohlene Systemanforderungen</w:t>
+            </w:r>
+            <w:r>
+              <w:rPr>
+                <w:noProof/>
+                <w:webHidden/>
+              </w:rPr>
+              <w:tab/>
+            </w:r>
+            <w:r>
+              <w:rPr>
+                <w:noProof/>
+                <w:webHidden/>
+              </w:rPr>
+              <w:fldChar w:fldCharType="begin"/>
+            </w:r>
+            <w:r>
+              <w:rPr>
+                <w:noProof/>
+                <w:webHidden/>
+              </w:rPr>
+              <w:instrText xml:space="preserve"> PAGEREF _Toc207199917 \h </w:instrText>
             </w:r>
             <w:r>
               <w:rPr>
@@ -1211,7 +1489,7 @@
               <w:lang w:val="en-CH" w:eastAsia="en-CH"/>
             </w:rPr>
           </w:pPr>
-          <w:hyperlink w:anchor="_Toc207105144" w:history="1">
+          <w:hyperlink w:anchor="_Toc207199918" w:history="1">
             <w:r>
               <w:rPr>
                 <w:rStyle w:val="Hyperlink"/>
@@ -1232,7 +1510,7 @@
                 <w:rStyle w:val="Hyperlink"/>
                 <w:noProof/>
               </w:rPr>
-              <w:t>Voraussetzungen</w:t>
+              <w:t>Wichtige Begriffe &amp; Symbole</w:t>
             </w:r>
             <w:r>
               <w:rPr>
@@ -1253,147 +1531,7 @@
                 <w:noProof/>
                 <w:webHidden/>
               </w:rPr>
-              <w:instrText xml:space="preserve"> PAGEREF _Toc207105144 \h </w:instrText>
-            </w:r>
-            <w:r>
-              <w:rPr>
-                <w:noProof/>
-                <w:webHidden/>
-              </w:rPr>
-            </w:r>
-            <w:r>
-              <w:rPr>
-                <w:noProof/>
-                <w:webHidden/>
-              </w:rPr>
-              <w:fldChar w:fldCharType="separate"/>
-            </w:r>
-            <w:r>
-              <w:rPr>
-                <w:noProof/>
-                <w:webHidden/>
-              </w:rPr>
-              <w:t>2</w:t>
-            </w:r>
-            <w:r>
-              <w:rPr>
-                <w:noProof/>
-                <w:webHidden/>
-              </w:rPr>
-              <w:fldChar w:fldCharType="end"/>
-            </w:r>
-          </w:hyperlink>
-        </w:p>
-        <w:p>
-          <w:pPr>
-            <w:pStyle w:val="TOC2"/>
-            <w:tabs>
-              <w:tab w:val="right" w:leader="dot" w:pos="9016"/>
-            </w:tabs>
-            <w:rPr>
-              <w:rFonts w:eastAsiaTheme="minorEastAsia"/>
-              <w:noProof/>
-              <w:lang w:val="en-CH" w:eastAsia="en-CH"/>
-            </w:rPr>
-          </w:pPr>
-          <w:hyperlink w:anchor="_Toc207105145" w:history="1">
-            <w:r>
-              <w:rPr>
-                <w:rStyle w:val="Hyperlink"/>
-                <w:noProof/>
-              </w:rPr>
-              <w:t>Minimale Systemanforderungen</w:t>
-            </w:r>
-            <w:r>
-              <w:rPr>
-                <w:noProof/>
-                <w:webHidden/>
-              </w:rPr>
-              <w:tab/>
-            </w:r>
-            <w:r>
-              <w:rPr>
-                <w:noProof/>
-                <w:webHidden/>
-              </w:rPr>
-              <w:fldChar w:fldCharType="begin"/>
-            </w:r>
-            <w:r>
-              <w:rPr>
-                <w:noProof/>
-                <w:webHidden/>
-              </w:rPr>
-              <w:instrText xml:space="preserve"> PAGEREF _Toc207105145 \h </w:instrText>
-            </w:r>
-            <w:r>
-              <w:rPr>
-                <w:noProof/>
-                <w:webHidden/>
-              </w:rPr>
-            </w:r>
-            <w:r>
-              <w:rPr>
-                <w:noProof/>
-                <w:webHidden/>
-              </w:rPr>
-              <w:fldChar w:fldCharType="separate"/>
-            </w:r>
-            <w:r>
-              <w:rPr>
-                <w:noProof/>
-                <w:webHidden/>
-              </w:rPr>
-              <w:t>2</w:t>
-            </w:r>
-            <w:r>
-              <w:rPr>
-                <w:noProof/>
-                <w:webHidden/>
-              </w:rPr>
-              <w:fldChar w:fldCharType="end"/>
-            </w:r>
-          </w:hyperlink>
-        </w:p>
-        <w:p>
-          <w:pPr>
-            <w:pStyle w:val="TOC2"/>
-            <w:tabs>
-              <w:tab w:val="right" w:leader="dot" w:pos="9016"/>
-            </w:tabs>
-            <w:rPr>
-              <w:rFonts w:eastAsiaTheme="minorEastAsia"/>
-              <w:noProof/>
-              <w:lang w:val="en-CH" w:eastAsia="en-CH"/>
-            </w:rPr>
-          </w:pPr>
-          <w:hyperlink w:anchor="_Toc207105146" w:history="1">
-            <w:r>
-              <w:rPr>
-                <w:rStyle w:val="Hyperlink"/>
-                <w:noProof/>
-              </w:rPr>
-              <w:t>Empfohlene Systemanforderungen</w:t>
-            </w:r>
-            <w:r>
-              <w:rPr>
-                <w:noProof/>
-                <w:webHidden/>
-              </w:rPr>
-              <w:tab/>
-            </w:r>
-            <w:r>
-              <w:rPr>
-                <w:noProof/>
-                <w:webHidden/>
-              </w:rPr>
-              <w:fldChar w:fldCharType="begin"/>
-            </w:r>
-            <w:r>
-              <w:rPr>
-                <w:noProof/>
-                <w:webHidden/>
-              </w:rPr>
-              <w:instrText xml:space="preserve"> PAGEREF _Toc207105146 \h </w:instrText>
+              <w:instrText xml:space="preserve"> PAGEREF _Toc207199918 \h </w:instrText>
             </w:r>
             <w:r>
               <w:rPr>
@@ -1437,7 +1575,7 @@
               <w:lang w:val="en-CH" w:eastAsia="en-CH"/>
             </w:rPr>
           </w:pPr>
-          <w:hyperlink w:anchor="_Toc207105147" w:history="1">
+          <w:hyperlink w:anchor="_Toc207199919" w:history="1">
             <w:r>
               <w:rPr>
                 <w:rStyle w:val="Hyperlink"/>
@@ -1458,7 +1596,7 @@
                 <w:rStyle w:val="Hyperlink"/>
                 <w:noProof/>
               </w:rPr>
-              <w:t>Wichtige Begriffe &amp; Symbole</w:t>
+              <w:t>Techstack</w:t>
             </w:r>
             <w:r>
               <w:rPr>
@@ -1479,7 +1617,147 @@
                 <w:noProof/>
                 <w:webHidden/>
               </w:rPr>
-              <w:instrText xml:space="preserve"> PAGEREF _Toc207105147 \h </w:instrText>
+              <w:instrText xml:space="preserve"> PAGEREF _Toc207199919 \h </w:instrText>
+            </w:r>
+            <w:r>
+              <w:rPr>
+                <w:noProof/>
+                <w:webHidden/>
+              </w:rPr>
+            </w:r>
+            <w:r>
+              <w:rPr>
+                <w:noProof/>
+                <w:webHidden/>
+              </w:rPr>
+              <w:fldChar w:fldCharType="separate"/>
+            </w:r>
+            <w:r>
+              <w:rPr>
+                <w:noProof/>
+                <w:webHidden/>
+              </w:rPr>
+              <w:t>3</w:t>
+            </w:r>
+            <w:r>
+              <w:rPr>
+                <w:noProof/>
+                <w:webHidden/>
+              </w:rPr>
+              <w:fldChar w:fldCharType="end"/>
+            </w:r>
+          </w:hyperlink>
+        </w:p>
+        <w:p>
+          <w:pPr>
+            <w:pStyle w:val="TOC2"/>
+            <w:tabs>
+              <w:tab w:val="right" w:leader="dot" w:pos="9016"/>
+            </w:tabs>
+            <w:rPr>
+              <w:rFonts w:eastAsiaTheme="minorEastAsia"/>
+              <w:noProof/>
+              <w:lang w:val="en-CH" w:eastAsia="en-CH"/>
+            </w:rPr>
+          </w:pPr>
+          <w:hyperlink w:anchor="_Toc207199920" w:history="1">
+            <w:r>
+              <w:rPr>
+                <w:rStyle w:val="Hyperlink"/>
+                <w:noProof/>
+              </w:rPr>
+              <w:t>Grundlegende Eigenschaften:</w:t>
+            </w:r>
+            <w:r>
+              <w:rPr>
+                <w:noProof/>
+                <w:webHidden/>
+              </w:rPr>
+              <w:tab/>
+            </w:r>
+            <w:r>
+              <w:rPr>
+                <w:noProof/>
+                <w:webHidden/>
+              </w:rPr>
+              <w:fldChar w:fldCharType="begin"/>
+            </w:r>
+            <w:r>
+              <w:rPr>
+                <w:noProof/>
+                <w:webHidden/>
+              </w:rPr>
+              <w:instrText xml:space="preserve"> PAGEREF _Toc207199920 \h </w:instrText>
+            </w:r>
+            <w:r>
+              <w:rPr>
+                <w:noProof/>
+                <w:webHidden/>
+              </w:rPr>
+            </w:r>
+            <w:r>
+              <w:rPr>
+                <w:noProof/>
+                <w:webHidden/>
+              </w:rPr>
+              <w:fldChar w:fldCharType="separate"/>
+            </w:r>
+            <w:r>
+              <w:rPr>
+                <w:noProof/>
+                <w:webHidden/>
+              </w:rPr>
+              <w:t>3</w:t>
+            </w:r>
+            <w:r>
+              <w:rPr>
+                <w:noProof/>
+                <w:webHidden/>
+              </w:rPr>
+              <w:fldChar w:fldCharType="end"/>
+            </w:r>
+          </w:hyperlink>
+        </w:p>
+        <w:p>
+          <w:pPr>
+            <w:pStyle w:val="TOC2"/>
+            <w:tabs>
+              <w:tab w:val="right" w:leader="dot" w:pos="9016"/>
+            </w:tabs>
+            <w:rPr>
+              <w:rFonts w:eastAsiaTheme="minorEastAsia"/>
+              <w:noProof/>
+              <w:lang w:val="en-CH" w:eastAsia="en-CH"/>
+            </w:rPr>
+          </w:pPr>
+          <w:hyperlink w:anchor="_Toc207199921" w:history="1">
+            <w:r>
+              <w:rPr>
+                <w:rStyle w:val="Hyperlink"/>
+                <w:noProof/>
+              </w:rPr>
+              <w:t>Nuget Packete:</w:t>
+            </w:r>
+            <w:r>
+              <w:rPr>
+                <w:noProof/>
+                <w:webHidden/>
+              </w:rPr>
+              <w:tab/>
+            </w:r>
+            <w:r>
+              <w:rPr>
+                <w:noProof/>
+                <w:webHidden/>
+              </w:rPr>
+              <w:fldChar w:fldCharType="begin"/>
+            </w:r>
+            <w:r>
+              <w:rPr>
+                <w:noProof/>
+                <w:webHidden/>
+              </w:rPr>
+              <w:instrText xml:space="preserve"> PAGEREF _Toc207199921 \h </w:instrText>
             </w:r>
             <w:r>
               <w:rPr>
@@ -1523,7 +1801,7 @@
               <w:lang w:val="en-CH" w:eastAsia="en-CH"/>
             </w:rPr>
           </w:pPr>
-          <w:hyperlink w:anchor="_Toc207105148" w:history="1">
+          <w:hyperlink w:anchor="_Toc207199922" w:history="1">
             <w:r>
               <w:rPr>
                 <w:rStyle w:val="Hyperlink"/>
@@ -1544,7 +1822,7 @@
                 <w:rStyle w:val="Hyperlink"/>
                 <w:noProof/>
               </w:rPr>
-              <w:t>Architektur</w:t>
+              <w:t>Grundlegende Architektur der Solution</w:t>
             </w:r>
             <w:r>
               <w:rPr>
@@ -1565,7 +1843,217 @@
                 <w:noProof/>
                 <w:webHidden/>
               </w:rPr>
-              <w:instrText xml:space="preserve"> PAGEREF _Toc207105148 \h </w:instrText>
+              <w:instrText xml:space="preserve"> PAGEREF _Toc207199922 \h </w:instrText>
+            </w:r>
+            <w:r>
+              <w:rPr>
+                <w:noProof/>
+                <w:webHidden/>
+              </w:rPr>
+            </w:r>
+            <w:r>
+              <w:rPr>
+                <w:noProof/>
+                <w:webHidden/>
+              </w:rPr>
+              <w:fldChar w:fldCharType="separate"/>
+            </w:r>
+            <w:r>
+              <w:rPr>
+                <w:noProof/>
+                <w:webHidden/>
+              </w:rPr>
+              <w:t>3</w:t>
+            </w:r>
+            <w:r>
+              <w:rPr>
+                <w:noProof/>
+                <w:webHidden/>
+              </w:rPr>
+              <w:fldChar w:fldCharType="end"/>
+            </w:r>
+          </w:hyperlink>
+        </w:p>
+        <w:p>
+          <w:pPr>
+            <w:pStyle w:val="TOC2"/>
+            <w:tabs>
+              <w:tab w:val="right" w:leader="dot" w:pos="9016"/>
+            </w:tabs>
+            <w:rPr>
+              <w:rFonts w:eastAsiaTheme="minorEastAsia"/>
+              <w:noProof/>
+              <w:lang w:val="en-CH" w:eastAsia="en-CH"/>
+            </w:rPr>
+          </w:pPr>
+          <w:hyperlink w:anchor="_Toc207199923" w:history="1">
+            <w:r>
+              <w:rPr>
+                <w:rStyle w:val="Hyperlink"/>
+                <w:noProof/>
+              </w:rPr>
+              <w:t>Überblick</w:t>
+            </w:r>
+            <w:r>
+              <w:rPr>
+                <w:noProof/>
+                <w:webHidden/>
+              </w:rPr>
+              <w:tab/>
+            </w:r>
+            <w:r>
+              <w:rPr>
+                <w:noProof/>
+                <w:webHidden/>
+              </w:rPr>
+              <w:fldChar w:fldCharType="begin"/>
+            </w:r>
+            <w:r>
+              <w:rPr>
+                <w:noProof/>
+                <w:webHidden/>
+              </w:rPr>
+              <w:instrText xml:space="preserve"> PAGEREF _Toc207199923 \h </w:instrText>
+            </w:r>
+            <w:r>
+              <w:rPr>
+                <w:noProof/>
+                <w:webHidden/>
+              </w:rPr>
+            </w:r>
+            <w:r>
+              <w:rPr>
+                <w:noProof/>
+                <w:webHidden/>
+              </w:rPr>
+              <w:fldChar w:fldCharType="separate"/>
+            </w:r>
+            <w:r>
+              <w:rPr>
+                <w:noProof/>
+                <w:webHidden/>
+              </w:rPr>
+              <w:t>3</w:t>
+            </w:r>
+            <w:r>
+              <w:rPr>
+                <w:noProof/>
+                <w:webHidden/>
+              </w:rPr>
+              <w:fldChar w:fldCharType="end"/>
+            </w:r>
+          </w:hyperlink>
+        </w:p>
+        <w:p>
+          <w:pPr>
+            <w:pStyle w:val="TOC3"/>
+            <w:tabs>
+              <w:tab w:val="right" w:leader="dot" w:pos="9016"/>
+            </w:tabs>
+            <w:rPr>
+              <w:rFonts w:eastAsiaTheme="minorEastAsia"/>
+              <w:noProof/>
+              <w:lang w:val="en-CH" w:eastAsia="en-CH"/>
+            </w:rPr>
+          </w:pPr>
+          <w:hyperlink w:anchor="_Toc207199924" w:history="1">
+            <w:r>
+              <w:rPr>
+                <w:rStyle w:val="Hyperlink"/>
+                <w:noProof/>
+              </w:rPr>
+              <w:t>ForensicWhisperDeskZH-Projekt</w:t>
+            </w:r>
+            <w:r>
+              <w:rPr>
+                <w:noProof/>
+                <w:webHidden/>
+              </w:rPr>
+              <w:tab/>
+            </w:r>
+            <w:r>
+              <w:rPr>
+                <w:noProof/>
+                <w:webHidden/>
+              </w:rPr>
+              <w:fldChar w:fldCharType="begin"/>
+            </w:r>
+            <w:r>
+              <w:rPr>
+                <w:noProof/>
+                <w:webHidden/>
+              </w:rPr>
+              <w:instrText xml:space="preserve"> PAGEREF _Toc207199924 \h </w:instrText>
+            </w:r>
+            <w:r>
+              <w:rPr>
+                <w:noProof/>
+                <w:webHidden/>
+              </w:rPr>
+            </w:r>
+            <w:r>
+              <w:rPr>
+                <w:noProof/>
+                <w:webHidden/>
+              </w:rPr>
+              <w:fldChar w:fldCharType="separate"/>
+            </w:r>
+            <w:r>
+              <w:rPr>
+                <w:noProof/>
+                <w:webHidden/>
+              </w:rPr>
+              <w:t>3</w:t>
+            </w:r>
+            <w:r>
+              <w:rPr>
+                <w:noProof/>
+                <w:webHidden/>
+              </w:rPr>
+              <w:fldChar w:fldCharType="end"/>
+            </w:r>
+          </w:hyperlink>
+        </w:p>
+        <w:p>
+          <w:pPr>
+            <w:pStyle w:val="TOC3"/>
+            <w:tabs>
+              <w:tab w:val="right" w:leader="dot" w:pos="9016"/>
+            </w:tabs>
+            <w:rPr>
+              <w:rFonts w:eastAsiaTheme="minorEastAsia"/>
+              <w:noProof/>
+              <w:lang w:val="en-CH" w:eastAsia="en-CH"/>
+            </w:rPr>
+          </w:pPr>
+          <w:hyperlink w:anchor="_Toc207199925" w:history="1">
+            <w:r>
+              <w:rPr>
+                <w:rStyle w:val="Hyperlink"/>
+                <w:noProof/>
+              </w:rPr>
+              <w:t>ModelDownloader-Projekt</w:t>
+            </w:r>
+            <w:r>
+              <w:rPr>
+                <w:noProof/>
+                <w:webHidden/>
+              </w:rPr>
+              <w:tab/>
+            </w:r>
+            <w:r>
+              <w:rPr>
+                <w:noProof/>
+                <w:webHidden/>
+              </w:rPr>
+              <w:fldChar w:fldCharType="begin"/>
+            </w:r>
+            <w:r>
+              <w:rPr>
+                <w:noProof/>
+                <w:webHidden/>
+              </w:rPr>
+              <w:instrText xml:space="preserve"> PAGEREF _Toc207199925 \h </w:instrText>
             </w:r>
             <w:r>
               <w:rPr>
@@ -1609,7 +2097,7 @@
               <w:lang w:val="en-CH" w:eastAsia="en-CH"/>
             </w:rPr>
           </w:pPr>
-          <w:hyperlink w:anchor="_Toc207105149" w:history="1">
+          <w:hyperlink w:anchor="_Toc207199926" w:history="1">
             <w:r>
               <w:rPr>
                 <w:rStyle w:val="Hyperlink"/>
@@ -1630,6 +2118,216 @@
                 <w:rStyle w:val="Hyperlink"/>
                 <w:noProof/>
               </w:rPr>
+              <w:t>Architektur ForensicWhisperDeskZH</w:t>
+            </w:r>
+            <w:r>
+              <w:rPr>
+                <w:noProof/>
+                <w:webHidden/>
+              </w:rPr>
+              <w:tab/>
+            </w:r>
+            <w:r>
+              <w:rPr>
+                <w:noProof/>
+                <w:webHidden/>
+              </w:rPr>
+              <w:fldChar w:fldCharType="begin"/>
+            </w:r>
+            <w:r>
+              <w:rPr>
+                <w:noProof/>
+                <w:webHidden/>
+              </w:rPr>
+              <w:instrText xml:space="preserve"> PAGEREF _Toc207199926 \h </w:instrText>
+            </w:r>
+            <w:r>
+              <w:rPr>
+                <w:noProof/>
+                <w:webHidden/>
+              </w:rPr>
+            </w:r>
+            <w:r>
+              <w:rPr>
+                <w:noProof/>
+                <w:webHidden/>
+              </w:rPr>
+              <w:fldChar w:fldCharType="separate"/>
+            </w:r>
+            <w:r>
+              <w:rPr>
+                <w:noProof/>
+                <w:webHidden/>
+              </w:rPr>
+              <w:t>4</w:t>
+            </w:r>
+            <w:r>
+              <w:rPr>
+                <w:noProof/>
+                <w:webHidden/>
+              </w:rPr>
+              <w:fldChar w:fldCharType="end"/>
+            </w:r>
+          </w:hyperlink>
+        </w:p>
+        <w:p>
+          <w:pPr>
+            <w:pStyle w:val="TOC2"/>
+            <w:tabs>
+              <w:tab w:val="right" w:leader="dot" w:pos="9016"/>
+            </w:tabs>
+            <w:rPr>
+              <w:rFonts w:eastAsiaTheme="minorEastAsia"/>
+              <w:noProof/>
+              <w:lang w:val="en-CH" w:eastAsia="en-CH"/>
+            </w:rPr>
+          </w:pPr>
+          <w:hyperlink w:anchor="_Toc207199927" w:history="1">
+            <w:r>
+              <w:rPr>
+                <w:rStyle w:val="Hyperlink"/>
+                <w:noProof/>
+              </w:rPr>
+              <w:t>Überblick</w:t>
+            </w:r>
+            <w:r>
+              <w:rPr>
+                <w:noProof/>
+                <w:webHidden/>
+              </w:rPr>
+              <w:tab/>
+            </w:r>
+            <w:r>
+              <w:rPr>
+                <w:noProof/>
+                <w:webHidden/>
+              </w:rPr>
+              <w:fldChar w:fldCharType="begin"/>
+            </w:r>
+            <w:r>
+              <w:rPr>
+                <w:noProof/>
+                <w:webHidden/>
+              </w:rPr>
+              <w:instrText xml:space="preserve"> PAGEREF _Toc207199927 \h </w:instrText>
+            </w:r>
+            <w:r>
+              <w:rPr>
+                <w:noProof/>
+                <w:webHidden/>
+              </w:rPr>
+            </w:r>
+            <w:r>
+              <w:rPr>
+                <w:noProof/>
+                <w:webHidden/>
+              </w:rPr>
+              <w:fldChar w:fldCharType="separate"/>
+            </w:r>
+            <w:r>
+              <w:rPr>
+                <w:noProof/>
+                <w:webHidden/>
+              </w:rPr>
+              <w:t>4</w:t>
+            </w:r>
+            <w:r>
+              <w:rPr>
+                <w:noProof/>
+                <w:webHidden/>
+              </w:rPr>
+              <w:fldChar w:fldCharType="end"/>
+            </w:r>
+          </w:hyperlink>
+        </w:p>
+        <w:p>
+          <w:pPr>
+            <w:pStyle w:val="TOC2"/>
+            <w:tabs>
+              <w:tab w:val="right" w:leader="dot" w:pos="9016"/>
+            </w:tabs>
+            <w:rPr>
+              <w:rFonts w:eastAsiaTheme="minorEastAsia"/>
+              <w:noProof/>
+              <w:lang w:val="en-CH" w:eastAsia="en-CH"/>
+            </w:rPr>
+          </w:pPr>
+          <w:hyperlink w:anchor="_Toc207199928" w:history="1">
+            <w:r>
+              <w:rPr>
+                <w:rStyle w:val="Hyperlink"/>
+                <w:noProof/>
+              </w:rPr>
+              <w:t>Kernkomponenten</w:t>
+            </w:r>
+            <w:r>
+              <w:rPr>
+                <w:noProof/>
+                <w:webHidden/>
+              </w:rPr>
+              <w:tab/>
+            </w:r>
+            <w:r>
+              <w:rPr>
+                <w:noProof/>
+                <w:webHidden/>
+              </w:rPr>
+              <w:fldChar w:fldCharType="begin"/>
+            </w:r>
+            <w:r>
+              <w:rPr>
+                <w:noProof/>
+                <w:webHidden/>
+              </w:rPr>
+              <w:instrText xml:space="preserve"> PAGEREF _Toc207199928 \h </w:instrText>
+            </w:r>
+            <w:r>
+              <w:rPr>
+                <w:noProof/>
+                <w:webHidden/>
+              </w:rPr>
+            </w:r>
+            <w:r>
+              <w:rPr>
+                <w:noProof/>
+                <w:webHidden/>
+              </w:rPr>
+              <w:fldChar w:fldCharType="separate"/>
+            </w:r>
+            <w:r>
+              <w:rPr>
+                <w:noProof/>
+                <w:webHidden/>
+              </w:rPr>
+              <w:t>5</w:t>
+            </w:r>
+            <w:r>
+              <w:rPr>
+                <w:noProof/>
+                <w:webHidden/>
+              </w:rPr>
+              <w:fldChar w:fldCharType="end"/>
+            </w:r>
+          </w:hyperlink>
+        </w:p>
+        <w:p>
+          <w:pPr>
+            <w:pStyle w:val="TOC2"/>
+            <w:tabs>
+              <w:tab w:val="right" w:leader="dot" w:pos="9016"/>
+            </w:tabs>
+            <w:rPr>
+              <w:rFonts w:eastAsiaTheme="minorEastAsia"/>
+              <w:noProof/>
+              <w:lang w:val="en-CH" w:eastAsia="en-CH"/>
+            </w:rPr>
+          </w:pPr>
+          <w:hyperlink w:anchor="_Toc207199929" w:history="1">
+            <w:r>
+              <w:rPr>
+                <w:rStyle w:val="Hyperlink"/>
+                <w:noProof/>
+              </w:rPr>
               <w:t>Bird Eye View</w:t>
             </w:r>
             <w:r>
@@ -1651,7 +2349,7 @@
                 <w:noProof/>
                 <w:webHidden/>
               </w:rPr>
-              <w:instrText xml:space="preserve"> PAGEREF _Toc207105149 \h </w:instrText>
+              <w:instrText xml:space="preserve"> PAGEREF _Toc207199929 \h </w:instrText>
             </w:r>
             <w:r>
               <w:rPr>
@@ -1671,7 +2369,77 @@
                 <w:noProof/>
                 <w:webHidden/>
               </w:rPr>
-              <w:t>4</w:t>
+              <w:t>6</w:t>
+            </w:r>
+            <w:r>
+              <w:rPr>
+                <w:noProof/>
+                <w:webHidden/>
+              </w:rPr>
+              <w:fldChar w:fldCharType="end"/>
+            </w:r>
+          </w:hyperlink>
+        </w:p>
+        <w:p>
+          <w:pPr>
+            <w:pStyle w:val="TOC2"/>
+            <w:tabs>
+              <w:tab w:val="right" w:leader="dot" w:pos="9016"/>
+            </w:tabs>
+            <w:rPr>
+              <w:rFonts w:eastAsiaTheme="minorEastAsia"/>
+              <w:noProof/>
+              <w:lang w:val="en-CH" w:eastAsia="en-CH"/>
+            </w:rPr>
+          </w:pPr>
+          <w:hyperlink w:anchor="_Toc207199930" w:history="1">
+            <w:r>
+              <w:rPr>
+                <w:rStyle w:val="Hyperlink"/>
+                <w:noProof/>
+              </w:rPr>
+              <w:t>Klassenstruktur</w:t>
+            </w:r>
+            <w:r>
+              <w:rPr>
+                <w:noProof/>
+                <w:webHidden/>
+              </w:rPr>
+              <w:tab/>
+            </w:r>
+            <w:r>
+              <w:rPr>
+                <w:noProof/>
+                <w:webHidden/>
+              </w:rPr>
+              <w:fldChar w:fldCharType="begin"/>
+            </w:r>
+            <w:r>
+              <w:rPr>
+                <w:noProof/>
+                <w:webHidden/>
+              </w:rPr>
+              <w:instrText xml:space="preserve"> PAGEREF _Toc207199930 \h </w:instrText>
+            </w:r>
+            <w:r>
+              <w:rPr>
+                <w:noProof/>
+                <w:webHidden/>
+              </w:rPr>
+            </w:r>
+            <w:r>
+              <w:rPr>
+                <w:noProof/>
+                <w:webHidden/>
+              </w:rPr>
+              <w:fldChar w:fldCharType="separate"/>
+            </w:r>
+            <w:r>
+              <w:rPr>
+                <w:noProof/>
+                <w:webHidden/>
+              </w:rPr>
+              <w:t>6</w:t>
             </w:r>
             <w:r>
               <w:rPr>
@@ -1695,7 +2463,7 @@
               <w:lang w:val="en-CH" w:eastAsia="en-CH"/>
             </w:rPr>
           </w:pPr>
-          <w:hyperlink w:anchor="_Toc207105150" w:history="1">
+          <w:hyperlink w:anchor="_Toc207199931" w:history="1">
             <w:r>
               <w:rPr>
                 <w:rStyle w:val="Hyperlink"/>
@@ -1716,7 +2484,7 @@
                 <w:rStyle w:val="Hyperlink"/>
                 <w:noProof/>
               </w:rPr>
-              <w:t>Klassenstruktur</w:t>
+              <w:t>Architektur ModelDownloader</w:t>
             </w:r>
             <w:r>
               <w:rPr>
@@ -1737,7 +2505,7 @@
                 <w:noProof/>
                 <w:webHidden/>
               </w:rPr>
-              <w:instrText xml:space="preserve"> PAGEREF _Toc207105150 \h </w:instrText>
+              <w:instrText xml:space="preserve"> PAGEREF _Toc207199931 \h </w:instrText>
             </w:r>
             <w:r>
               <w:rPr>
@@ -1757,7 +2525,147 @@
                 <w:noProof/>
                 <w:webHidden/>
               </w:rPr>
-              <w:t>4</w:t>
+              <w:t>6</w:t>
+            </w:r>
+            <w:r>
+              <w:rPr>
+                <w:noProof/>
+                <w:webHidden/>
+              </w:rPr>
+              <w:fldChar w:fldCharType="end"/>
+            </w:r>
+          </w:hyperlink>
+        </w:p>
+        <w:p>
+          <w:pPr>
+            <w:pStyle w:val="TOC2"/>
+            <w:tabs>
+              <w:tab w:val="right" w:leader="dot" w:pos="9016"/>
+            </w:tabs>
+            <w:rPr>
+              <w:rFonts w:eastAsiaTheme="minorEastAsia"/>
+              <w:noProof/>
+              <w:lang w:val="en-CH" w:eastAsia="en-CH"/>
+            </w:rPr>
+          </w:pPr>
+          <w:hyperlink w:anchor="_Toc207199932" w:history="1">
+            <w:r>
+              <w:rPr>
+                <w:rStyle w:val="Hyperlink"/>
+                <w:noProof/>
+              </w:rPr>
+              <w:t>Überblick</w:t>
+            </w:r>
+            <w:r>
+              <w:rPr>
+                <w:noProof/>
+                <w:webHidden/>
+              </w:rPr>
+              <w:tab/>
+            </w:r>
+            <w:r>
+              <w:rPr>
+                <w:noProof/>
+                <w:webHidden/>
+              </w:rPr>
+              <w:fldChar w:fldCharType="begin"/>
+            </w:r>
+            <w:r>
+              <w:rPr>
+                <w:noProof/>
+                <w:webHidden/>
+              </w:rPr>
+              <w:instrText xml:space="preserve"> PAGEREF _Toc207199932 \h </w:instrText>
+            </w:r>
+            <w:r>
+              <w:rPr>
+                <w:noProof/>
+                <w:webHidden/>
+              </w:rPr>
+            </w:r>
+            <w:r>
+              <w:rPr>
+                <w:noProof/>
+                <w:webHidden/>
+              </w:rPr>
+              <w:fldChar w:fldCharType="separate"/>
+            </w:r>
+            <w:r>
+              <w:rPr>
+                <w:noProof/>
+                <w:webHidden/>
+              </w:rPr>
+              <w:t>6</w:t>
+            </w:r>
+            <w:r>
+              <w:rPr>
+                <w:noProof/>
+                <w:webHidden/>
+              </w:rPr>
+              <w:fldChar w:fldCharType="end"/>
+            </w:r>
+          </w:hyperlink>
+        </w:p>
+        <w:p>
+          <w:pPr>
+            <w:pStyle w:val="TOC2"/>
+            <w:tabs>
+              <w:tab w:val="right" w:leader="dot" w:pos="9016"/>
+            </w:tabs>
+            <w:rPr>
+              <w:rFonts w:eastAsiaTheme="minorEastAsia"/>
+              <w:noProof/>
+              <w:lang w:val="en-CH" w:eastAsia="en-CH"/>
+            </w:rPr>
+          </w:pPr>
+          <w:hyperlink w:anchor="_Toc207199933" w:history="1">
+            <w:r>
+              <w:rPr>
+                <w:rStyle w:val="Hyperlink"/>
+                <w:noProof/>
+              </w:rPr>
+              <w:t>Bird Eye View</w:t>
+            </w:r>
+            <w:r>
+              <w:rPr>
+                <w:noProof/>
+                <w:webHidden/>
+              </w:rPr>
+              <w:tab/>
+            </w:r>
+            <w:r>
+              <w:rPr>
+                <w:noProof/>
+                <w:webHidden/>
+              </w:rPr>
+              <w:fldChar w:fldCharType="begin"/>
+            </w:r>
+            <w:r>
+              <w:rPr>
+                <w:noProof/>
+                <w:webHidden/>
+              </w:rPr>
+              <w:instrText xml:space="preserve"> PAGEREF _Toc207199933 \h </w:instrText>
+            </w:r>
+            <w:r>
+              <w:rPr>
+                <w:noProof/>
+                <w:webHidden/>
+              </w:rPr>
+            </w:r>
+            <w:r>
+              <w:rPr>
+                <w:noProof/>
+                <w:webHidden/>
+              </w:rPr>
+              <w:fldChar w:fldCharType="separate"/>
+            </w:r>
+            <w:r>
+              <w:rPr>
+                <w:noProof/>
+                <w:webHidden/>
+              </w:rPr>
+              <w:t>6</w:t>
             </w:r>
             <w:r>
               <w:rPr>
@@ -1781,7 +2689,7 @@
               <w:lang w:val="en-CH" w:eastAsia="en-CH"/>
             </w:rPr>
           </w:pPr>
-          <w:hyperlink w:anchor="_Toc207105151" w:history="1">
+          <w:hyperlink w:anchor="_Toc207199934" w:history="1">
             <w:r>
               <w:rPr>
                 <w:rStyle w:val="Hyperlink"/>
@@ -1802,7 +2710,7 @@
                 <w:rStyle w:val="Hyperlink"/>
                 <w:noProof/>
               </w:rPr>
-              <w:t>Flow</w:t>
+              <w:t>Flow ForensicWhisperDeskZH</w:t>
             </w:r>
             <w:r>
               <w:rPr>
@@ -1823,7 +2731,7 @@
                 <w:noProof/>
                 <w:webHidden/>
               </w:rPr>
-              <w:instrText xml:space="preserve"> PAGEREF _Toc207105151 \h </w:instrText>
+              <w:instrText xml:space="preserve"> PAGEREF _Toc207199934 \h </w:instrText>
             </w:r>
             <w:r>
               <w:rPr>
@@ -1843,7 +2751,179 @@
                 <w:noProof/>
                 <w:webHidden/>
               </w:rPr>
-              <w:t>4</w:t>
+              <w:t>6</w:t>
+            </w:r>
+            <w:r>
+              <w:rPr>
+                <w:noProof/>
+                <w:webHidden/>
+              </w:rPr>
+              <w:fldChar w:fldCharType="end"/>
+            </w:r>
+          </w:hyperlink>
+        </w:p>
+        <w:p>
+          <w:pPr>
+            <w:pStyle w:val="TOC1"/>
+            <w:tabs>
+              <w:tab w:val="left" w:pos="480"/>
+              <w:tab w:val="right" w:leader="dot" w:pos="9016"/>
+            </w:tabs>
+            <w:rPr>
+              <w:rFonts w:eastAsiaTheme="minorEastAsia"/>
+              <w:noProof/>
+              <w:lang w:val="en-CH" w:eastAsia="en-CH"/>
+            </w:rPr>
+          </w:pPr>
+          <w:hyperlink w:anchor="_Toc207199935" w:history="1">
+            <w:r>
+              <w:rPr>
+                <w:rStyle w:val="Hyperlink"/>
+                <w:noProof/>
+              </w:rPr>
+              <w:t>8.</w:t>
+            </w:r>
+            <w:r>
+              <w:rPr>
+                <w:rFonts w:eastAsiaTheme="minorEastAsia"/>
+                <w:noProof/>
+                <w:lang w:val="en-CH" w:eastAsia="en-CH"/>
+              </w:rPr>
+              <w:tab/>
+            </w:r>
+            <w:r>
+              <w:rPr>
+                <w:rStyle w:val="Hyperlink"/>
+                <w:noProof/>
+              </w:rPr>
+              <w:t>Flow ModelDownloader</w:t>
+            </w:r>
+            <w:r>
+              <w:rPr>
+                <w:noProof/>
+                <w:webHidden/>
+              </w:rPr>
+              <w:tab/>
+            </w:r>
+            <w:r>
+              <w:rPr>
+                <w:noProof/>
+                <w:webHidden/>
+              </w:rPr>
+              <w:fldChar w:fldCharType="begin"/>
+            </w:r>
+            <w:r>
+              <w:rPr>
+                <w:noProof/>
+                <w:webHidden/>
+              </w:rPr>
+              <w:instrText xml:space="preserve"> PAGEREF _Toc207199935 \h </w:instrText>
+            </w:r>
+            <w:r>
+              <w:rPr>
+                <w:noProof/>
+                <w:webHidden/>
+              </w:rPr>
+            </w:r>
+            <w:r>
+              <w:rPr>
+                <w:noProof/>
+                <w:webHidden/>
+              </w:rPr>
+              <w:fldChar w:fldCharType="separate"/>
+            </w:r>
+            <w:r>
+              <w:rPr>
+                <w:noProof/>
+                <w:webHidden/>
+              </w:rPr>
+              <w:t>6</w:t>
+            </w:r>
+            <w:r>
+              <w:rPr>
+                <w:noProof/>
+                <w:webHidden/>
+              </w:rPr>
+              <w:fldChar w:fldCharType="end"/>
+            </w:r>
+          </w:hyperlink>
+        </w:p>
+        <w:p>
+          <w:pPr>
+            <w:pStyle w:val="TOC1"/>
+            <w:tabs>
+              <w:tab w:val="left" w:pos="480"/>
+              <w:tab w:val="right" w:leader="dot" w:pos="9016"/>
+            </w:tabs>
+            <w:rPr>
+              <w:rFonts w:eastAsiaTheme="minorEastAsia"/>
+              <w:noProof/>
+              <w:lang w:val="en-CH" w:eastAsia="en-CH"/>
+            </w:rPr>
+          </w:pPr>
+          <w:hyperlink w:anchor="_Toc207199936" w:history="1">
+            <w:r>
+              <w:rPr>
+                <w:rStyle w:val="Hyperlink"/>
+                <w:noProof/>
+              </w:rPr>
+              <w:t>9.</w:t>
+            </w:r>
+            <w:r>
+              <w:rPr>
+                <w:rFonts w:eastAsiaTheme="minorEastAsia"/>
+                <w:noProof/>
+                <w:lang w:val="en-CH" w:eastAsia="en-CH"/>
+              </w:rPr>
+              <w:tab/>
+            </w:r>
+            <w:r>
+              <w:rPr>
+                <w:rStyle w:val="Hyperlink"/>
+                <w:noProof/>
+              </w:rPr>
+              <w:t>GitHubActions Pipeline</w:t>
+            </w:r>
+            <w:r>
+              <w:rPr>
+                <w:noProof/>
+                <w:webHidden/>
+              </w:rPr>
+              <w:tab/>
+            </w:r>
+            <w:r>
+              <w:rPr>
+                <w:noProof/>
+                <w:webHidden/>
+              </w:rPr>
+              <w:fldChar w:fldCharType="begin"/>
+            </w:r>
+            <w:r>
+              <w:rPr>
+                <w:noProof/>
+                <w:webHidden/>
+              </w:rPr>
+              <w:instrText xml:space="preserve"> PAGEREF _Toc207199936 \h </w:instrText>
+            </w:r>
+            <w:r>
+              <w:rPr>
+                <w:noProof/>
+                <w:webHidden/>
+              </w:rPr>
+            </w:r>
+            <w:r>
+              <w:rPr>
+                <w:noProof/>
+                <w:webHidden/>
+              </w:rPr>
+              <w:fldChar w:fldCharType="separate"/>
+            </w:r>
+            <w:r>
+              <w:rPr>
+                <w:noProof/>
+                <w:webHidden/>
+              </w:rPr>
+              <w:t>6</w:t>
             </w:r>
             <w:r>
               <w:rPr>
@@ -1881,30 +2961,18 @@
     <w:p>
       <w:pPr>
         <w:pStyle w:val="Heading1"/>
-        <w:numPr>
-          <w:ilvl w:val="0"/>
-          <w:numId w:val="0"/>
-        </w:numPr>
-        <w:ind w:left="1440"/>
         <w:rPr>
           <w:lang w:val="de-CH"/>
         </w:rPr>
       </w:pPr>
-    </w:p>
-    <w:p>
-      <w:pPr>
-        <w:pStyle w:val="Heading1"/>
+      <w:r>
         <w:rPr>
           <w:lang w:val="de-CH"/>
         </w:rPr>
-      </w:pPr>
-      <w:r>
-        <w:rPr>
-          <w:lang w:val="de-CH"/>
-        </w:rPr>
+        <w:lastRenderedPageBreak/>
         <w:t xml:space="preserve"> </w:t>
       </w:r>
-      <w:bookmarkStart w:id="0" w:name="_Toc207105142"/>
+      <w:bookmarkStart w:id="0" w:name="_Toc207199913"/>
       <w:r>
         <w:rPr>
           <w:lang w:val="de-CH"/>
@@ -1914,54 +2982,304 @@
       <w:bookmarkEnd w:id="0"/>
     </w:p>
     <w:p>
-      <w:r>
-        <w:t xml:space="preserve">Der Forensic </w:t>
-      </w:r>
-      <w:bookmarkStart w:id="1" w:name="_Hlk206774234"/>
-      <w:r>
-        <w:t>WhisperDeskZH</w:t>
+      <w:pPr>
+        <w:pStyle w:val="Heading2"/>
+      </w:pPr>
+      <w:bookmarkStart w:id="1" w:name="_Toc207199914"/>
+      <w:r>
+        <w:t>Grundidee</w:t>
       </w:r>
       <w:bookmarkEnd w:id="1"/>
-      <w:r>
-        <w:t xml:space="preserve"> ist ein Add-In für Microsoft Word, das die Transkription von Sprache in Text in Echtzeit ermöglicht. Es verwendet fortschrittliche KI-Modelle (</w:t>
-      </w:r>
-      <w:proofErr w:type="spellStart"/>
-      <w:r>
-        <w:t>Whisper</w:t>
-      </w:r>
-      <w:proofErr w:type="spellEnd"/>
-      <w:r>
-        <w:t xml:space="preserve">), um Ihre gesprochenen Worte direkt </w:t>
-      </w:r>
-      <w:r>
-        <w:t>als</w:t>
-      </w:r>
-      <w:r>
-        <w:t xml:space="preserve"> Text in Word-Dokumenten </w:t>
-      </w:r>
-      <w:r>
-        <w:t>einzufügen</w:t>
-      </w:r>
-      <w:r>
-        <w:t>.</w:t>
-      </w:r>
     </w:p>
     <w:p>
+      <w:r>
+        <w:t xml:space="preserve">Der Forensic </w:t>
+      </w:r>
+      <w:bookmarkStart w:id="2" w:name="_Hlk206774234"/>
+      <w:r>
+        <w:t>WhisperDeskZH</w:t>
+      </w:r>
+      <w:bookmarkEnd w:id="2"/>
+      <w:r>
+        <w:t xml:space="preserve"> ist ein Add-In für Microsoft Word, das die Transkription von Sprache in Text in Echtzeit ermöglicht. Es verwendet fortschrittliche KI-Modelle (</w:t>
+      </w:r>
+      <w:r>
+        <w:t>Wisper</w:t>
+      </w:r>
+      <w:r>
+        <w:t xml:space="preserve">), um Ihre gesprochenen Worte direkt </w:t>
+      </w:r>
+      <w:r>
+        <w:t>als</w:t>
+      </w:r>
+      <w:r>
+        <w:t xml:space="preserve"> Text in Word-Dokumenten </w:t>
+      </w:r>
+      <w:r>
+        <w:t>einzufügen</w:t>
+      </w:r>
+      <w:r>
+        <w:t>.</w:t>
+      </w:r>
+    </w:p>
+    <w:p>
       <w:pPr>
         <w:pStyle w:val="Heading2"/>
       </w:pPr>
-      <w:bookmarkStart w:id="2" w:name="_Toc207105143"/>
-      <w:r>
-        <w:t>Wichtigste Merkmale:</w:t>
-      </w:r>
-      <w:bookmarkEnd w:id="2"/>
+      <w:bookmarkStart w:id="3" w:name="_Toc207199915"/>
+      <w:r>
+        <w:t>Voraussetzungen</w:t>
+      </w:r>
+      <w:bookmarkEnd w:id="3"/>
+    </w:p>
+    <w:p>
+      <w:pPr>
+        <w:pStyle w:val="Heading3"/>
+      </w:pPr>
+      <w:bookmarkStart w:id="4" w:name="_Toc207199916"/>
+      <w:r>
+        <w:t>Minimale Systemanforderungen</w:t>
+      </w:r>
+      <w:bookmarkEnd w:id="4"/>
+    </w:p>
+    <w:p>
+      <w:r>
+        <w:rPr>
+          <w:b/>
+          <w:bCs/>
+        </w:rPr>
+        <w:t>Betriebssystem:</w:t>
+      </w:r>
+      <w:r>
+        <w:t xml:space="preserve"> Windows 10 oder höher</w:t>
+      </w:r>
+    </w:p>
+    <w:p>
+      <w:r>
+        <w:rPr>
+          <w:b/>
+          <w:bCs/>
+        </w:rPr>
+        <w:t>Microsoft Word:</w:t>
+      </w:r>
+      <w:r>
+        <w:t xml:space="preserve"> 2016 oder höher </w:t>
+      </w:r>
+    </w:p>
+    <w:p>
+      <w:r>
+        <w:rPr>
+          <w:b/>
+          <w:bCs/>
+        </w:rPr>
+        <w:t>Arbeitspeicherpeicher:</w:t>
+      </w:r>
+      <w:r>
+        <w:t xml:space="preserve"> 8GB RAM</w:t>
+      </w:r>
+    </w:p>
+    <w:p>
+      <w:r>
+        <w:rPr>
+          <w:b/>
+          <w:bCs/>
+        </w:rPr>
+        <w:t>Speicherplatz:</w:t>
+      </w:r>
+      <w:r>
+        <w:t xml:space="preserve"> 8 GB freier Speicherplatz </w:t>
+      </w:r>
+    </w:p>
+    <w:p>
+      <w:r>
+        <w:rPr>
+          <w:b/>
+          <w:bCs/>
+        </w:rPr>
+        <w:t xml:space="preserve">GPU: </w:t>
+      </w:r>
+      <w:r>
+        <w:t xml:space="preserve"> nicht notwendig (aber empfohlen)</w:t>
+      </w:r>
+    </w:p>
+    <w:p>
+      <w:r>
+        <w:rPr>
+          <w:b/>
+          <w:bCs/>
+        </w:rPr>
+        <w:t>Audio:</w:t>
+      </w:r>
+      <w:r>
+        <w:t xml:space="preserve"> Funktionierendes Mikrofon oder Audio-Eingabegerät</w:t>
+      </w:r>
+    </w:p>
+    <w:p>
+      <w:pPr>
+        <w:pStyle w:val="Heading3"/>
+      </w:pPr>
+      <w:bookmarkStart w:id="5" w:name="_Toc207199917"/>
+      <w:r>
+        <w:t>Empfohlene Systemanforderungen</w:t>
+      </w:r>
+      <w:bookmarkEnd w:id="5"/>
+    </w:p>
+    <w:p>
+      <w:r>
+        <w:rPr>
+          <w:b/>
+          <w:bCs/>
+        </w:rPr>
+        <w:t>Betriebssystem:</w:t>
+      </w:r>
+      <w:r>
+        <w:t xml:space="preserve"> Windows 10 oder höher</w:t>
+      </w:r>
+    </w:p>
+    <w:p>
+      <w:r>
+        <w:rPr>
+          <w:b/>
+          <w:bCs/>
+        </w:rPr>
+        <w:t>Microsoft Word:</w:t>
+      </w:r>
+      <w:r>
+        <w:t xml:space="preserve"> 2016 oder höher </w:t>
+      </w:r>
+    </w:p>
+    <w:p>
+      <w:r>
+        <w:rPr>
+          <w:b/>
+          <w:bCs/>
+        </w:rPr>
+        <w:t>Arbeitspeicherpeicher:</w:t>
+      </w:r>
+      <w:r>
+        <w:t xml:space="preserve"> 16 GB RAM</w:t>
+      </w:r>
+    </w:p>
+    <w:p>
+      <w:r>
+        <w:rPr>
+          <w:b/>
+          <w:bCs/>
+        </w:rPr>
+        <w:t>Speicherplatz:</w:t>
+      </w:r>
+      <w:r>
+        <w:t xml:space="preserve"> 16 GB freier Speicherplatz</w:t>
+      </w:r>
+    </w:p>
+    <w:p>
+      <w:r>
+        <w:rPr>
+          <w:b/>
+          <w:bCs/>
+        </w:rPr>
+        <w:t xml:space="preserve">GPU:  </w:t>
+      </w:r>
+      <w:r>
+        <w:t>Nvidia GPU mit CUDA-Kernen und 8 GB GPU Speicher</w:t>
+      </w:r>
+    </w:p>
+    <w:p>
+      <w:r>
+        <w:rPr>
+          <w:b/>
+          <w:bCs/>
+        </w:rPr>
+        <w:t>Audio:</w:t>
+      </w:r>
+      <w:r>
+        <w:t xml:space="preserve"> Funktionierendes Mikrofon oder Audio-Eingabegerät</w:t>
+      </w:r>
+    </w:p>
+    <w:p>
+      <w:pPr>
+        <w:pStyle w:val="Heading1"/>
+        <w:rPr>
+          <w:lang w:val="de-CH"/>
+        </w:rPr>
+      </w:pPr>
+      <w:bookmarkStart w:id="6" w:name="_Toc207199918"/>
+      <w:r>
+        <w:rPr>
+          <w:lang w:val="de-CH"/>
+        </w:rPr>
+        <w:t>Wichtige Begriffe &amp; Symbole</w:t>
+      </w:r>
+      <w:bookmarkEnd w:id="6"/>
+    </w:p>
+    <w:p>
+      <w:r>
+        <w:rPr>
+          <w:b/>
+          <w:bCs/>
+        </w:rPr>
+        <w:t xml:space="preserve">VSTO: </w:t>
+      </w:r>
+      <w:r>
+        <w:t xml:space="preserve">Visual Studio Tools for Office, erlaubt die Integration von Ribbon Add-Ins direkt in Office Programme. </w:t>
+      </w:r>
+      <w:r>
+        <w:rPr>
+          <w:b/>
+          <w:bCs/>
+        </w:rPr>
+        <w:t>Es werden sämtliche Versionen von Office unterstützt</w:t>
+      </w:r>
+      <w:r>
+        <w:t>.</w:t>
+      </w:r>
+    </w:p>
+    <w:p>
+      <w:r>
+        <w:t>(</w:t>
+      </w:r>
+      <w:proofErr w:type="gramStart"/>
+      <w:r>
+        <w:t>Stand:August</w:t>
+      </w:r>
+      <w:proofErr w:type="gramEnd"/>
+      <w:r>
+        <w:t>, 2025)</w:t>
+      </w:r>
+    </w:p>
+    <w:p>
+      <w:pPr>
+        <w:pStyle w:val="Heading1"/>
+        <w:rPr>
+          <w:lang w:val="de-CH"/>
+        </w:rPr>
+      </w:pPr>
+      <w:bookmarkStart w:id="7" w:name="_Toc207199919"/>
+      <w:r>
+        <w:rPr>
+          <w:lang w:val="de-CH"/>
+        </w:rPr>
+        <w:lastRenderedPageBreak/>
+        <w:t>Techstack</w:t>
+      </w:r>
+      <w:bookmarkEnd w:id="7"/>
+    </w:p>
+    <w:p>
+      <w:pPr>
+        <w:pStyle w:val="Heading2"/>
+      </w:pPr>
+      <w:bookmarkStart w:id="8" w:name="_Toc207199920"/>
+      <w:r>
+        <w:t>Grundlegende Eigenschaften:</w:t>
+      </w:r>
+      <w:bookmarkEnd w:id="8"/>
     </w:p>
     <w:p>
       <w:pPr>
         <w:pStyle w:val="ListParagraph"/>
         <w:numPr>
           <w:ilvl w:val="0"/>
-          <w:numId w:val="4"/>
+          <w:numId w:val="20"/>
         </w:numPr>
       </w:pPr>
       <w:r>
@@ -1969,10 +3287,7 @@
           <w:b/>
           <w:bCs/>
         </w:rPr>
-        <w:t xml:space="preserve">Echtzeit-Transkription </w:t>
-      </w:r>
-      <w:r>
-        <w:t>direkt in Word Dokumente</w:t>
+        <w:t>Framework: .Net Framework 4.8 &amp; VSTO</w:t>
       </w:r>
     </w:p>
     <w:p>
@@ -1980,7 +3295,7 @@
         <w:pStyle w:val="ListParagraph"/>
         <w:numPr>
           <w:ilvl w:val="0"/>
-          <w:numId w:val="4"/>
+          <w:numId w:val="20"/>
         </w:numPr>
       </w:pPr>
       <w:r>
@@ -1988,398 +3303,859 @@
           <w:b/>
           <w:bCs/>
         </w:rPr>
-        <w:t xml:space="preserve">Mehrsprachige </w:t>
-      </w:r>
-      <w:r>
-        <w:rPr>
-          <w:b/>
-          <w:bCs/>
-        </w:rPr>
-        <w:t>Unterstützung</w:t>
-      </w:r>
+        <w:t>Programmiersprache: C# 8.0</w:t>
+      </w:r>
+    </w:p>
+    <w:p>
+      <w:pPr>
+        <w:pStyle w:val="Heading2"/>
+      </w:pPr>
+      <w:bookmarkStart w:id="9" w:name="_Toc207199921"/>
+      <w:r>
+        <w:t>Nuget Packete:</w:t>
+      </w:r>
+      <w:bookmarkEnd w:id="9"/>
     </w:p>
     <w:p>
       <w:pPr>
         <w:pStyle w:val="ListParagraph"/>
         <w:numPr>
           <w:ilvl w:val="0"/>
-          <w:numId w:val="4"/>
+          <w:numId w:val="21"/>
         </w:numPr>
-      </w:pPr>
-      <w:r>
         <w:rPr>
           <w:b/>
           <w:bCs/>
         </w:rPr>
-        <w:t xml:space="preserve">Verschiedene KI-Modelloptionen </w:t>
-      </w:r>
-      <w:r>
-        <w:t>für optimale Leistung</w:t>
+      </w:pPr>
+      <w:r>
+        <w:rPr>
+          <w:b/>
+          <w:bCs/>
+        </w:rPr>
+        <w:t>Whisper.net (sowie sämtliche Unterprojekte</w:t>
       </w:r>
     </w:p>
     <w:p>
       <w:pPr>
-        <w:pStyle w:val="Heading1"/>
-        <w:rPr>
-          <w:lang w:val="de-CH"/>
-        </w:rPr>
-      </w:pPr>
-      <w:bookmarkStart w:id="3" w:name="_Toc207105144"/>
-      <w:r>
-        <w:rPr>
-          <w:lang w:val="de-CH"/>
-        </w:rPr>
-        <w:t>Voraussetzungen</w:t>
-      </w:r>
-      <w:bookmarkEnd w:id="3"/>
+        <w:rPr>
+          <w:b/>
+          <w:bCs/>
+        </w:rPr>
+      </w:pPr>
+      <w:r>
+        <w:t xml:space="preserve">Whisper.net ist ein von Sandro Hanea entwickeltes Nuget package welches Platform übergreifendes </w:t>
+      </w:r>
+      <w:proofErr w:type="gramStart"/>
+      <w:r>
+        <w:t>Interfaces  für</w:t>
+      </w:r>
+      <w:proofErr w:type="gramEnd"/>
+      <w:r>
+        <w:t xml:space="preserve"> .Net Sprachen und Frameworks zur Verfügung stellt.</w:t>
+      </w:r>
+      <w:r>
+        <w:t xml:space="preserve"> Im ForensicWhisperDeskZH nutzt diese Interfaces als Kern der Transkriptionsengine. Whisper.Net stellt Runtimes für Cuda, Vulkan, OpenVino und CPU Backends zur Verfügung.</w:t>
+      </w:r>
     </w:p>
     <w:p>
       <w:pPr>
-        <w:pStyle w:val="Heading2"/>
-      </w:pPr>
-      <w:bookmarkStart w:id="4" w:name="_Toc207105145"/>
-      <w:r>
-        <w:t xml:space="preserve">Minimale </w:t>
-      </w:r>
-      <w:r>
-        <w:t>Systemanforderungen</w:t>
-      </w:r>
-      <w:bookmarkEnd w:id="4"/>
+        <w:pStyle w:val="ListParagraph"/>
+        <w:numPr>
+          <w:ilvl w:val="0"/>
+          <w:numId w:val="21"/>
+        </w:numPr>
+      </w:pPr>
+      <w:r>
+        <w:rPr>
+          <w:b/>
+          <w:bCs/>
+        </w:rPr>
+        <w:t>NAudio</w:t>
+      </w:r>
     </w:p>
     <w:p>
       <w:r>
+        <w:t xml:space="preserve">NAudio ist eine .Net </w:t>
+      </w:r>
+      <w:proofErr w:type="gramStart"/>
+      <w:r>
+        <w:t>Audiobibliothek</w:t>
+      </w:r>
+      <w:proofErr w:type="gramEnd"/>
+      <w:r>
+        <w:t xml:space="preserve"> welche der Kern der Audioaufnahmefähigkeiten des ForensicWhisperDeskZH bildet. Das AddIn nutzt die Implementation der </w:t>
+      </w:r>
+      <w:proofErr w:type="gramStart"/>
+      <w:r>
+        <w:t>WASAPI(</w:t>
+      </w:r>
+      <w:proofErr w:type="gramEnd"/>
+      <w:r>
+        <w:t xml:space="preserve">Windows Audio Session </w:t>
+      </w:r>
+      <w:proofErr w:type="gramStart"/>
+      <w:r>
+        <w:t>API)</w:t>
+      </w:r>
+      <w:proofErr w:type="gramEnd"/>
+      <w:r>
+        <w:t xml:space="preserve"> welche von Naudio zur Verfügung gestellt wird.</w:t>
+      </w:r>
+    </w:p>
+    <w:p>
+      <w:pPr>
+        <w:pStyle w:val="ListParagraph"/>
+        <w:numPr>
+          <w:ilvl w:val="0"/>
+          <w:numId w:val="21"/>
+        </w:numPr>
         <w:rPr>
           <w:b/>
           <w:bCs/>
         </w:rPr>
-        <w:t>Betriebssystem:</w:t>
-      </w:r>
-      <w:r>
-        <w:t xml:space="preserve"> Windows 10 oder höher</w:t>
+      </w:pPr>
+      <w:r>
+        <w:rPr>
+          <w:b/>
+          <w:bCs/>
+        </w:rPr>
+        <w:t>WebRtcVadSharp</w:t>
       </w:r>
     </w:p>
     <w:p>
       <w:r>
+        <w:t xml:space="preserve">WebRtcVadSharp ist ein .NET-Wrapper für die WebRTC Voice Activity Detection (VAD)-Bibliothek von Google, welche innerhalb dieses AddIns zur Optimierung der </w:t>
+      </w:r>
+      <w:proofErr w:type="gramStart"/>
+      <w:r>
+        <w:t>Audioverarbeitungs  genutzt</w:t>
+      </w:r>
+      <w:proofErr w:type="gramEnd"/>
+      <w:r>
+        <w:t xml:space="preserve"> wird.</w:t>
+      </w:r>
+    </w:p>
+    <w:p>
+      <w:pPr>
+        <w:pStyle w:val="Heading1"/>
+        <w:rPr>
+          <w:lang w:val="de-CH"/>
+        </w:rPr>
+      </w:pPr>
+      <w:bookmarkStart w:id="10" w:name="_Toc207199922"/>
+      <w:r>
+        <w:rPr>
+          <w:lang w:val="de-CH"/>
+        </w:rPr>
+        <w:t>Grundlegende Architektur der Solution</w:t>
+      </w:r>
+      <w:bookmarkEnd w:id="10"/>
+    </w:p>
+    <w:p>
+      <w:pPr>
+        <w:pStyle w:val="Heading2"/>
+      </w:pPr>
+      <w:bookmarkStart w:id="11" w:name="_Toc207199923"/>
+      <w:r>
+        <w:t>Überblick</w:t>
+      </w:r>
+      <w:bookmarkEnd w:id="11"/>
+    </w:p>
+    <w:p>
+      <w:r>
+        <w:t>Die Solution besteht hauptsächlich aus zwei Projekten</w:t>
+      </w:r>
+      <w:r>
+        <w:t xml:space="preserve">, </w:t>
+      </w:r>
+      <w:r>
         <w:rPr>
           <w:b/>
           <w:bCs/>
         </w:rPr>
-        <w:t>Microsoft Word:</w:t>
-      </w:r>
-      <w:r>
-        <w:t xml:space="preserve"> 2016 oder höher </w:t>
+        <w:t xml:space="preserve">ForensicWhisperDeskZH </w:t>
+      </w:r>
+      <w:r>
+        <w:t xml:space="preserve">(Das eigentliche AddIn) </w:t>
+      </w:r>
+      <w:r>
+        <w:rPr>
+          <w:b/>
+          <w:bCs/>
+        </w:rPr>
+        <w:t>&amp; ModelDownloader (</w:t>
+      </w:r>
+      <w:r>
+        <w:t xml:space="preserve">Hilfsprojekt für das Builden mit Jobs). </w:t>
+      </w:r>
+      <w:r>
+        <w:t xml:space="preserve">Dazukommen die </w:t>
+      </w:r>
+      <w:r>
+        <w:rPr>
+          <w:b/>
+          <w:bCs/>
+        </w:rPr>
+        <w:t xml:space="preserve">Keywords.xml </w:t>
+      </w:r>
+      <w:r>
+        <w:t xml:space="preserve">Datei und das Job Script für die Github Actions; </w:t>
+      </w:r>
+      <w:r>
+        <w:rPr>
+          <w:b/>
+          <w:bCs/>
+        </w:rPr>
+        <w:t>build-and-publish-vsto</w:t>
+      </w:r>
+      <w:r>
+        <w:rPr>
+          <w:b/>
+          <w:bCs/>
+        </w:rPr>
+        <w:t xml:space="preserve">.yml </w:t>
       </w:r>
     </w:p>
     <w:p>
-      <w:proofErr w:type="spellStart"/>
-      <w:r>
-        <w:rPr>
-          <w:b/>
-          <w:bCs/>
-        </w:rPr>
-        <w:t>Arbeitspeicher</w:t>
-      </w:r>
-      <w:r>
-        <w:rPr>
-          <w:b/>
-          <w:bCs/>
-        </w:rPr>
-        <w:t>peicher</w:t>
-      </w:r>
-      <w:proofErr w:type="spellEnd"/>
-      <w:r>
-        <w:rPr>
-          <w:b/>
-          <w:bCs/>
-        </w:rPr>
-        <w:t>:</w:t>
-      </w:r>
-      <w:r>
-        <w:t xml:space="preserve"> </w:t>
-      </w:r>
-      <w:r>
-        <w:t>8</w:t>
-      </w:r>
-      <w:r>
-        <w:t xml:space="preserve">GB </w:t>
-      </w:r>
-      <w:r>
-        <w:t>RAM</w:t>
-      </w:r>
+      <w:pPr>
+        <w:pStyle w:val="Heading3"/>
+        <w:rPr>
+          <w:rStyle w:val="Strong"/>
+          <w:b w:val="0"/>
+          <w:bCs w:val="0"/>
+        </w:rPr>
+      </w:pPr>
+      <w:bookmarkStart w:id="12" w:name="_Toc207199924"/>
+      <w:r>
+        <w:rPr>
+          <w:rStyle w:val="Strong"/>
+          <w:b w:val="0"/>
+          <w:bCs w:val="0"/>
+        </w:rPr>
+        <w:t>ForensicWhisperDeskZH</w:t>
+      </w:r>
+      <w:r>
+        <w:rPr>
+          <w:rStyle w:val="Strong"/>
+          <w:b w:val="0"/>
+          <w:bCs w:val="0"/>
+        </w:rPr>
+        <w:t>-Projekt</w:t>
+      </w:r>
+      <w:bookmarkEnd w:id="12"/>
     </w:p>
     <w:p>
       <w:r>
-        <w:rPr>
-          <w:b/>
-          <w:bCs/>
-        </w:rPr>
-        <w:t>Speicherplatz:</w:t>
-      </w:r>
-      <w:r>
-        <w:t xml:space="preserve"> 8 GB freier Speicherplatz </w:t>
+        <w:t>Dieses Projekt ist das eigentliche VSTO AddIn. Es stellt dem User das Interface sowie die Transkriptionsfunktionalität zur Verfügung. Sämtliche Features sind hier enthalten. Zur Interaktion</w:t>
       </w:r>
     </w:p>
     <w:p>
-      <w:r>
-        <w:rPr>
-          <w:b/>
-          <w:bCs/>
-        </w:rPr>
-        <w:t xml:space="preserve">GPU: </w:t>
-      </w:r>
-      <w:r>
-        <w:t xml:space="preserve"> nicht notwendig (aber empfohlen)</w:t>
-      </w:r>
+      <w:pPr>
+        <w:pStyle w:val="Heading3"/>
+        <w:rPr>
+          <w:rStyle w:val="Strong"/>
+          <w:b w:val="0"/>
+          <w:bCs w:val="0"/>
+        </w:rPr>
+      </w:pPr>
+      <w:bookmarkStart w:id="13" w:name="_Toc207199925"/>
+      <w:r>
+        <w:rPr>
+          <w:rStyle w:val="Strong"/>
+          <w:b w:val="0"/>
+          <w:bCs w:val="0"/>
+        </w:rPr>
+        <w:lastRenderedPageBreak/>
+        <w:t>ModelDownloader</w:t>
+      </w:r>
+      <w:r>
+        <w:rPr>
+          <w:rStyle w:val="Strong"/>
+          <w:b w:val="0"/>
+          <w:bCs w:val="0"/>
+        </w:rPr>
+        <w:t>-Projekt</w:t>
+      </w:r>
+      <w:bookmarkEnd w:id="13"/>
     </w:p>
     <w:p>
       <w:r>
-        <w:rPr>
-          <w:b/>
-          <w:bCs/>
-        </w:rPr>
-        <w:t>Audio:</w:t>
-      </w:r>
-      <w:r>
-        <w:t xml:space="preserve"> Funktionierendes Mikrofon oder Audio-Eingabegerät</w:t>
+        <w:t>Das ModelDownloader Project ist ein Utility Project und wird nicht grundsätzlich für das AddIn benötigt. Es dient dazu die Modelle automatisiert herunterladen zu können und kann lokal ausgeführt werden, ist aber hauptsächlich dazu da die WhisperAI Modelle für den Build Prozess in GitHub Actions zur Verfügung zu stellen</w:t>
+      </w:r>
+      <w:r>
+        <w:t>.</w:t>
       </w:r>
     </w:p>
     <w:p>
       <w:pPr>
-        <w:pStyle w:val="Heading2"/>
-      </w:pPr>
-      <w:bookmarkStart w:id="5" w:name="_Toc207105146"/>
-      <w:r>
-        <w:t>Empfohlene Systemanforderungen</w:t>
-      </w:r>
-      <w:bookmarkEnd w:id="5"/>
+        <w:pStyle w:val="Heading1"/>
+        <w:rPr>
+          <w:lang w:val="de-CH"/>
+        </w:rPr>
+      </w:pPr>
+      <w:bookmarkStart w:id="14" w:name="_Toc207199926"/>
+      <w:r>
+        <w:rPr>
+          <w:lang w:val="de-CH"/>
+        </w:rPr>
+        <w:t>Architektur ForensicWhisperDeskZH</w:t>
+      </w:r>
+      <w:bookmarkEnd w:id="14"/>
     </w:p>
     <w:p>
-      <w:r>
-        <w:rPr>
-          <w:b/>
-          <w:bCs/>
-        </w:rPr>
-        <w:t>Betriebssystem:</w:t>
-      </w:r>
-      <w:r>
-        <w:t xml:space="preserve"> Windows 10 oder höher</w:t>
-      </w:r>
+      <w:pPr>
+        <w:pStyle w:val="Heading2"/>
+      </w:pPr>
+      <w:bookmarkStart w:id="15" w:name="_Toc207199927"/>
+      <w:r>
+        <w:t>Überblick</w:t>
+      </w:r>
+      <w:bookmarkEnd w:id="15"/>
     </w:p>
     <w:p>
       <w:r>
-        <w:rPr>
-          <w:b/>
-          <w:bCs/>
-        </w:rPr>
-        <w:t>Microsoft Word:</w:t>
-      </w:r>
-      <w:r>
-        <w:t xml:space="preserve"> 2016 oder höher </w:t>
+        <w:t>Das ForensicWhisperDeskZH-Projekt ist das Hauptprojekt der Solution und implementiert ein vollständiges VSTO (Visual Studio Tools for Office) Add-In für Microsoft Word. Es stellt eine umfassende Spracherkennungs- und Transkriptionslösung bereit, die auf OpenAI's Whisper-Technologie basiert und nahtlos in die Word-Benutzeroberfläche integriert ist.</w:t>
       </w:r>
     </w:p>
     <w:p>
-      <w:proofErr w:type="spellStart"/>
-      <w:r>
-        <w:rPr>
-          <w:b/>
-          <w:bCs/>
-        </w:rPr>
-        <w:t>Arbeitspeicherpeicher</w:t>
-      </w:r>
-      <w:proofErr w:type="spellEnd"/>
-      <w:r>
-        <w:rPr>
-          <w:b/>
-          <w:bCs/>
-        </w:rPr>
-        <w:t>:</w:t>
-      </w:r>
-      <w:r>
-        <w:t xml:space="preserve"> 16 GB RAM</w:t>
+      <w:r>
+        <w:t>Das Projekt folgt einer modularen Architektur mit klar getrennten Verantwortlichkeiten, die in verschiedene Namespaces organisiert sind:</w:t>
       </w:r>
     </w:p>
     <w:p>
-      <w:r>
+      <w:pPr>
+        <w:pStyle w:val="ListParagraph"/>
+        <w:numPr>
+          <w:ilvl w:val="0"/>
+          <w:numId w:val="21"/>
+        </w:numPr>
         <w:rPr>
           <w:b/>
-          <w:bCs/>
-        </w:rPr>
-        <w:t>Speicherplatz:</w:t>
-      </w:r>
-      <w:r>
-        <w:t xml:space="preserve"> 16 GB freier Speicherplatz</w:t>
+        </w:rPr>
+      </w:pPr>
+      <w:r>
+        <w:rPr>
+          <w:b/>
+        </w:rPr>
+        <w:t>Audio-Modul (ForensicWhisperDeskZH.Audio)</w:t>
       </w:r>
     </w:p>
     <w:p>
-      <w:r>
-        <w:rPr>
-          <w:b/>
+      <w:pPr>
+        <w:rPr>
           <w:bCs/>
         </w:rPr>
-        <w:t xml:space="preserve">GPU:  </w:t>
-      </w:r>
-      <w:r>
-        <w:t>Nvidia GPU mit CUDA-Kernen und 8 GB GPU Speicher</w:t>
+      </w:pPr>
+      <w:r>
+        <w:rPr>
+          <w:bCs/>
+        </w:rPr>
+        <w:t>Das Audio Modul ist zuständig für die Aufnahme und Verarbeitung von Audio.</w:t>
+      </w:r>
+      <w:r>
+        <w:rPr>
+          <w:bCs/>
+        </w:rPr>
+        <w:t xml:space="preserve"> Es erlaubt das </w:t>
+      </w:r>
+      <w:r>
+        <w:rPr>
+          <w:bCs/>
+        </w:rPr>
+        <w:t>Management</w:t>
+      </w:r>
+      <w:r>
+        <w:rPr>
+          <w:bCs/>
+        </w:rPr>
+        <w:t xml:space="preserve"> von Mikrofonen und der Geräte Enumeration. Ausserdem enthält </w:t>
+      </w:r>
+      <w:r>
+        <w:rPr>
+          <w:bCs/>
+        </w:rPr>
+        <w:t>dieses Modul</w:t>
+      </w:r>
+      <w:r>
+        <w:rPr>
+          <w:bCs/>
+        </w:rPr>
+        <w:t xml:space="preserve"> ein Audio Diagnose Tool für Debugging Zwecke. Vor der Einführung von WASAPI wurde WaveIn Event verwendet, was zu häufigen Problemen geführt hat und das Audio </w:t>
+      </w:r>
+      <w:r>
+        <w:rPr>
+          <w:bCs/>
+        </w:rPr>
+        <w:t>Diagnostik</w:t>
+      </w:r>
+      <w:r>
+        <w:rPr>
+          <w:bCs/>
+        </w:rPr>
+        <w:t xml:space="preserve"> Tool notwendig machte. Mittlerweile sollte das Audio Modul stabil genug </w:t>
+      </w:r>
+      <w:proofErr w:type="gramStart"/>
+      <w:r>
+        <w:rPr>
+          <w:bCs/>
+        </w:rPr>
+        <w:t>sein</w:t>
+      </w:r>
+      <w:proofErr w:type="gramEnd"/>
+      <w:r>
+        <w:rPr>
+          <w:bCs/>
+        </w:rPr>
+        <w:t xml:space="preserve"> ohne dieses auszukommen, </w:t>
+      </w:r>
+      <w:r>
+        <w:rPr>
+          <w:bCs/>
+        </w:rPr>
+        <w:t>vorläufig</w:t>
+      </w:r>
+      <w:r>
+        <w:rPr>
+          <w:bCs/>
+        </w:rPr>
+        <w:t xml:space="preserve"> werden die Tools aber beibehalten.</w:t>
       </w:r>
     </w:p>
     <w:p>
-      <w:r>
+      <w:pPr>
+        <w:pStyle w:val="ListParagraph"/>
+        <w:numPr>
+          <w:ilvl w:val="0"/>
+          <w:numId w:val="21"/>
+        </w:numPr>
         <w:rPr>
           <w:b/>
-          <w:bCs/>
-        </w:rPr>
-        <w:t>Audio:</w:t>
-      </w:r>
-      <w:r>
-        <w:t xml:space="preserve"> Funktionierendes Mikrofon oder Audio-Eingabegerät</w:t>
+        </w:rPr>
+      </w:pPr>
+      <w:r>
+        <w:rPr>
+          <w:b/>
+        </w:rPr>
+        <w:t>Do</w:t>
+      </w:r>
+      <w:r>
+        <w:rPr>
+          <w:b/>
+        </w:rPr>
+        <w:t>k</w:t>
+      </w:r>
+      <w:r>
+        <w:rPr>
+          <w:b/>
+        </w:rPr>
+        <w:t>ument-Modul (ForensicWhisperDeskZH.Document)</w:t>
       </w:r>
     </w:p>
     <w:p>
-      <w:r>
-        <w:br w:type="page"/>
+      <w:pPr>
+        <w:rPr>
+          <w:bCs/>
+        </w:rPr>
+      </w:pPr>
+      <w:r>
+        <w:rPr>
+          <w:bCs/>
+        </w:rPr>
+        <w:t xml:space="preserve">Das Dokument Modul </w:t>
+      </w:r>
+      <w:r>
+        <w:rPr>
+          <w:bCs/>
+        </w:rPr>
+        <w:t>stellt die Word Dokument Integration dar, und ist zuständig für die Kommunikation zwischen dem AddIn und Word. Das Modul handelt das Einfügen des Textes an der Cursor Position und stellt sicher, dass das Dokument verfügbar ist.</w:t>
       </w:r>
     </w:p>
     <w:p>
       <w:pPr>
-        <w:pStyle w:val="Heading1"/>
-        <w:rPr>
-          <w:lang w:val="de-CH"/>
-        </w:rPr>
-      </w:pPr>
-      <w:bookmarkStart w:id="6" w:name="_Toc207105147"/>
-      <w:r>
-        <w:rPr>
-          <w:lang w:val="de-CH"/>
-        </w:rPr>
-        <w:lastRenderedPageBreak/>
-        <w:t>Wichtige Begriffe &amp; Symbole</w:t>
-      </w:r>
-      <w:bookmarkEnd w:id="6"/>
+        <w:pStyle w:val="ListParagraph"/>
+        <w:numPr>
+          <w:ilvl w:val="0"/>
+          <w:numId w:val="21"/>
+        </w:numPr>
+        <w:rPr>
+          <w:b/>
+        </w:rPr>
+      </w:pPr>
+      <w:r>
+        <w:rPr>
+          <w:b/>
+        </w:rPr>
+        <w:t>Trans</w:t>
+      </w:r>
+      <w:r>
+        <w:rPr>
+          <w:b/>
+        </w:rPr>
+        <w:t>k</w:t>
+      </w:r>
+      <w:r>
+        <w:rPr>
+          <w:b/>
+        </w:rPr>
+        <w:t>ription-Modul (ForensicWhisperDeskZH.Transcription)</w:t>
+      </w:r>
     </w:p>
     <w:p>
-      <w:r>
-        <w:rPr>
-          <w:b/>
+      <w:pPr>
+        <w:rPr>
           <w:bCs/>
         </w:rPr>
-        <w:t xml:space="preserve">Diktatmodus:  </w:t>
-      </w:r>
-      <w:r>
-        <w:t xml:space="preserve">Im Diktatmodus, transkribiert das Add-in </w:t>
-      </w:r>
-      <w:proofErr w:type="spellStart"/>
-      <w:r>
-        <w:t>sämtlcihe</w:t>
-      </w:r>
-      <w:proofErr w:type="spellEnd"/>
-      <w:r>
-        <w:t xml:space="preserve"> vom Mikrofon aufgenommene Sprache und fügt den transkribierten Text direkt in das geöffnete Word Dokument an der Stelle des Cursors ein.</w:t>
+      </w:pPr>
+      <w:r>
+        <w:rPr>
+          <w:bCs/>
+        </w:rPr>
+        <w:t>Das Transkriptionsmodul agiert als Interface zu den WhisperModellen und ist auf Whisper.Net aufgebaut. Es erlaubt das Management und das Downloaden von Whisper Modellen</w:t>
       </w:r>
     </w:p>
     <w:p>
-      <w:r>
+      <w:pPr>
+        <w:pStyle w:val="ListParagraph"/>
+        <w:numPr>
+          <w:ilvl w:val="0"/>
+          <w:numId w:val="21"/>
+        </w:numPr>
         <w:rPr>
           <w:b/>
-          <w:bCs/>
-        </w:rPr>
-        <w:t xml:space="preserve">Zuhörmodus: </w:t>
-      </w:r>
-      <w:r>
-        <w:t xml:space="preserve"> Der Zuhörmodus bezeichnet den Modus, in welchem das Add-in bereits mithört, den transkribierten Text aber noch nicht in das geöffnete Word Dokument einfügt. Erst wenn das Add-in Durch den Sprachbefehl «Diktat Starten» in den Diktatmodus versetzt wird, wird Text im Dokument eingefügt.</w:t>
+        </w:rPr>
+      </w:pPr>
+      <w:r>
+        <w:rPr>
+          <w:b/>
+        </w:rPr>
+        <w:t>Text-Modul (</w:t>
+      </w:r>
+      <w:r>
+        <w:rPr>
+          <w:b/>
+          <w:u w:val="single"/>
+        </w:rPr>
+        <w:t>ForensicWhisperDeskZH.Text</w:t>
+      </w:r>
+      <w:r>
+        <w:rPr>
+          <w:b/>
+        </w:rPr>
+        <w:t>)</w:t>
       </w:r>
     </w:p>
     <w:p>
-      <w:r>
-        <w:rPr>
-          <w:b/>
+      <w:pPr>
+        <w:tabs>
+          <w:tab w:val="left" w:pos="1052"/>
+        </w:tabs>
+        <w:rPr>
           <w:bCs/>
         </w:rPr>
-        <w:t xml:space="preserve">Minimal Audio Chunk Size: </w:t>
-      </w:r>
-      <w:r>
-        <w:t>Für die Echtzeit Transkription, muss die Audioaufnahme kurz unterbrochen und ausgelesen werden. Die Minimal Audio Chunk Size bestimmt die minimale Zeitspanne in Sekunden, welche vergehen muss, dass das Add-in eine Transkription startet. Kürzere Werte führen zu häufigerer und schneller Transkription ins Word Dokument, im Gegenzug sinkt aber die Genauigkeit. Mit grösseren Werten wird die Transkription weniger häufig aktualisiert, die Genauigkeit nimmt aber zu.</w:t>
+      </w:pPr>
+      <w:r>
+        <w:rPr>
+          <w:bCs/>
+        </w:rPr>
+        <w:lastRenderedPageBreak/>
+        <w:t>Das Textmodul ist für das Bereinigen</w:t>
+      </w:r>
+      <w:r>
+        <w:rPr>
+          <w:bCs/>
+        </w:rPr>
+        <w:t>, Formatieren</w:t>
+      </w:r>
+      <w:r>
+        <w:rPr>
+          <w:bCs/>
+        </w:rPr>
+        <w:t xml:space="preserve"> und Buffern von transkribiertem Text zuständig. </w:t>
+      </w:r>
+      <w:r>
+        <w:rPr>
+          <w:bCs/>
+        </w:rPr>
+        <w:t>Dazu gehört auch, das ersetzt von Keywords mit den dazugehörigen Symbolen.</w:t>
       </w:r>
     </w:p>
     <w:p>
-      <w:r>
+      <w:pPr>
+        <w:pStyle w:val="ListParagraph"/>
+        <w:numPr>
+          <w:ilvl w:val="0"/>
+          <w:numId w:val="21"/>
+        </w:numPr>
         <w:rPr>
           <w:b/>
-          <w:bCs/>
-        </w:rPr>
-        <w:t xml:space="preserve">Silence Threshold: </w:t>
-      </w:r>
-      <w:r>
-        <w:t>Um die Genauigkeit der Transkription zu erhöhen versucht das Add-in Pausen zwischen Wörtern und Sätzen zu erkennen. Dies soll verhindern, das Worte abgeschnitten und somit fehlerhaft transkribiert werden. Der Silence Threshold bestimmt, wie lange es Still sein muss, dass das Plugin von einer Pause zwischen Worten ausgeht.</w:t>
+        </w:rPr>
+      </w:pPr>
+      <w:r>
+        <w:rPr>
+          <w:b/>
+        </w:rPr>
+        <w:t>Common-Modul (ForensicWhisperDeskZH.Common)</w:t>
       </w:r>
     </w:p>
     <w:p>
-      <w:r>
-        <w:br w:type="page"/>
+      <w:pPr>
+        <w:rPr>
+          <w:bCs/>
+        </w:rPr>
+      </w:pPr>
+      <w:r>
+        <w:rPr>
+          <w:bCs/>
+        </w:rPr>
+        <w:t xml:space="preserve">Das Common Modul ist für </w:t>
+      </w:r>
+      <w:r>
+        <w:rPr>
+          <w:bCs/>
+        </w:rPr>
+        <w:t xml:space="preserve">das </w:t>
+      </w:r>
+      <w:r>
+        <w:rPr>
+          <w:bCs/>
+        </w:rPr>
+        <w:t>Konfigurations-Management</w:t>
+      </w:r>
+      <w:r>
+        <w:rPr>
+          <w:bCs/>
+        </w:rPr>
+        <w:t xml:space="preserve"> über JSON und XML, den Logging-Service sowie weiter Hilfs- und Utilities-Aufgaben zuständig.</w:t>
       </w:r>
     </w:p>
     <w:p>
       <w:pPr>
-        <w:pStyle w:val="Heading1"/>
-        <w:rPr>
-          <w:lang w:val="de-CH"/>
-        </w:rPr>
-      </w:pPr>
-      <w:bookmarkStart w:id="7" w:name="_Toc207105148"/>
-      <w:r>
-        <w:rPr>
-          <w:lang w:val="de-CH"/>
-        </w:rPr>
-        <w:lastRenderedPageBreak/>
-        <w:t>Architektur</w:t>
-      </w:r>
-      <w:bookmarkEnd w:id="7"/>
+        <w:pStyle w:val="Heading2"/>
+      </w:pPr>
+      <w:bookmarkStart w:id="16" w:name="_Toc207199928"/>
+      <w:r>
+        <w:t>Kernkomponenten</w:t>
+      </w:r>
+      <w:bookmarkEnd w:id="16"/>
     </w:p>
     <w:p>
       <w:pPr>
-        <w:pStyle w:val="Heading2"/>
-      </w:pPr>
-      <w:proofErr w:type="spellStart"/>
-      <w:r>
-        <w:t>Overview</w:t>
-      </w:r>
-      <w:proofErr w:type="spellEnd"/>
-    </w:p>
-    <w:p/>
-    <w:p>
-      <w:pPr>
-        <w:pStyle w:val="Heading2"/>
-      </w:pPr>
-      <w:bookmarkStart w:id="8" w:name="_Toc207105149"/>
-      <w:r>
-        <w:t>Bird Eye View</w:t>
-      </w:r>
-      <w:bookmarkEnd w:id="8"/>
+        <w:rPr>
+          <w:bCs/>
+        </w:rPr>
+      </w:pPr>
+      <w:r>
+        <w:rPr>
+          <w:b/>
+        </w:rPr>
+        <w:t>AddInViewModel</w:t>
+      </w:r>
+      <w:r>
+        <w:rPr>
+          <w:bCs/>
+        </w:rPr>
+        <w:t>:</w:t>
+      </w:r>
+      <w:r>
+        <w:rPr>
+          <w:bCs/>
+        </w:rPr>
+        <w:t xml:space="preserve"> Die zentrale Koordinationsschicht des Add-Ins, die als MVVM-Pattern implementiert ist. Orchestriert die Interaktion zwischen Transkription, Dokumentbearbeitung und UI. Unterstützt sowohl kontinuierliche Transkription als auch einen "Listening Mode" mit Trigger-Phrasen ("diktat starten"/"diktat beenden").</w:t>
+      </w:r>
     </w:p>
     <w:p>
       <w:pPr>
-        <w:pStyle w:val="Heading1"/>
-        <w:rPr>
-          <w:lang w:val="de-CH"/>
-        </w:rPr>
-      </w:pPr>
-      <w:bookmarkStart w:id="9" w:name="_Toc207105150"/>
-      <w:r>
-        <w:rPr>
-          <w:lang w:val="de-CH"/>
-        </w:rPr>
-        <w:t>Klassenstruktur</w:t>
-      </w:r>
-      <w:bookmarkEnd w:id="9"/>
+        <w:rPr>
+          <w:bCs/>
+        </w:rPr>
+      </w:pPr>
+      <w:r>
+        <w:rPr>
+          <w:b/>
+        </w:rPr>
+        <w:t>TranscriptionSettings</w:t>
+      </w:r>
+      <w:r>
+        <w:rPr>
+          <w:b/>
+        </w:rPr>
+        <w:t>:</w:t>
+      </w:r>
+      <w:r>
+        <w:rPr>
+          <w:bCs/>
+        </w:rPr>
+        <w:t xml:space="preserve"> Umfassende Konfigurationsklasse für alle Aspekte der Spracherkennung, einschließlich Audio-Parameter, Whisper-Model-Einstellungen, Sprach-Optionen und Text-Verarbeitungsregeln.</w:t>
+      </w:r>
     </w:p>
     <w:p>
       <w:pPr>
+        <w:rPr>
+          <w:b/>
+        </w:rPr>
+      </w:pPr>
+      <w:r>
+        <w:rPr>
+          <w:b/>
+        </w:rPr>
+        <w:t>MainRibbon</w:t>
+      </w:r>
+      <w:r>
+        <w:rPr>
+          <w:b/>
+        </w:rPr>
+        <w:t>:</w:t>
+      </w:r>
+      <w:r>
+        <w:rPr>
+          <w:bCs/>
+        </w:rPr>
+        <w:t xml:space="preserve"> Word-Ribbon-Integration für die Benutzeroberfläche mit Buttons für Start/Stop, Einstellungen, Mikrofonauswahl und Model-Konfiguration.</w:t>
+      </w:r>
+    </w:p>
+    <w:p>
+      <w:pPr>
+        <w:pStyle w:val="Heading2"/>
+      </w:pPr>
+      <w:bookmarkStart w:id="17" w:name="_Toc207199929"/>
+      <w:r>
+        <w:lastRenderedPageBreak/>
+        <w:t>Bird Eye View</w:t>
+      </w:r>
+      <w:bookmarkEnd w:id="17"/>
+    </w:p>
+    <w:p>
+      <w:pPr>
+        <w:pStyle w:val="Heading2"/>
+      </w:pPr>
+      <w:bookmarkStart w:id="18" w:name="_Toc207199930"/>
+      <w:r>
+        <w:t>Klassenstruktur</w:t>
+      </w:r>
+      <w:bookmarkEnd w:id="18"/>
+    </w:p>
+    <w:p>
+      <w:pPr>
         <w:pStyle w:val="Heading1"/>
-      </w:pPr>
-      <w:bookmarkStart w:id="10" w:name="_Toc207105151"/>
-      <w:r>
+        <w:rPr>
+          <w:lang w:val="de-CH"/>
+        </w:rPr>
+      </w:pPr>
+      <w:bookmarkStart w:id="19" w:name="_Toc207199931"/>
+      <w:r>
+        <w:rPr>
+          <w:lang w:val="de-CH"/>
+        </w:rPr>
+        <w:t xml:space="preserve">Architektur </w:t>
+      </w:r>
+      <w:r>
+        <w:rPr>
+          <w:lang w:val="de-CH"/>
+        </w:rPr>
+        <w:t>ModelDownloader</w:t>
+      </w:r>
+      <w:bookmarkEnd w:id="19"/>
+    </w:p>
+    <w:p>
+      <w:pPr>
+        <w:pStyle w:val="Heading2"/>
+      </w:pPr>
+      <w:bookmarkStart w:id="20" w:name="_Toc207199932"/>
+      <w:r>
+        <w:t>Üb</w:t>
+      </w:r>
+      <w:r>
+        <w:t>er</w:t>
+      </w:r>
+      <w:r>
+        <w:t>blick</w:t>
+      </w:r>
+      <w:bookmarkEnd w:id="20"/>
+    </w:p>
+    <w:p>
+      <w:pPr>
+        <w:pStyle w:val="Heading2"/>
+      </w:pPr>
+      <w:bookmarkStart w:id="21" w:name="_Toc207199933"/>
+      <w:r>
+        <w:t>Bird Eye View</w:t>
+      </w:r>
+      <w:bookmarkEnd w:id="21"/>
+    </w:p>
+    <w:p>
+      <w:pPr>
+        <w:pStyle w:val="Heading1"/>
+        <w:rPr>
+          <w:lang w:val="de-CH"/>
+        </w:rPr>
+      </w:pPr>
+      <w:bookmarkStart w:id="22" w:name="_Hlk207180834"/>
+      <w:bookmarkStart w:id="23" w:name="_Toc207199934"/>
+      <w:r>
+        <w:rPr>
+          <w:lang w:val="de-CH"/>
+        </w:rPr>
         <w:t>Flow</w:t>
       </w:r>
-      <w:bookmarkEnd w:id="10"/>
+      <w:r>
+        <w:rPr>
+          <w:lang w:val="de-CH"/>
+        </w:rPr>
+        <w:t xml:space="preserve"> </w:t>
+      </w:r>
+      <w:r>
+        <w:rPr>
+          <w:lang w:val="de-CH"/>
+        </w:rPr>
+        <w:t>ForensicWhisperDeskZH</w:t>
+      </w:r>
+      <w:bookmarkEnd w:id="23"/>
+      <w:r>
+        <w:rPr>
+          <w:lang w:val="de-CH"/>
+        </w:rPr>
+        <w:t xml:space="preserve"> </w:t>
+      </w:r>
+      <w:bookmarkEnd w:id="22"/>
+    </w:p>
+    <w:p>
+      <w:pPr>
+        <w:pStyle w:val="Heading1"/>
+        <w:rPr>
+          <w:lang w:val="de-CH"/>
+        </w:rPr>
+      </w:pPr>
+      <w:bookmarkStart w:id="24" w:name="_Toc207199935"/>
+      <w:r>
+        <w:rPr>
+          <w:lang w:val="de-CH"/>
+        </w:rPr>
+        <w:t xml:space="preserve">Flow </w:t>
+      </w:r>
+      <w:r>
+        <w:rPr>
+          <w:lang w:val="de-CH"/>
+        </w:rPr>
+        <w:t>ModelDownloader</w:t>
+      </w:r>
+      <w:bookmarkEnd w:id="24"/>
+    </w:p>
+    <w:p>
+      <w:pPr>
+        <w:pStyle w:val="Heading1"/>
+        <w:rPr>
+          <w:lang w:val="de-CH"/>
+        </w:rPr>
+      </w:pPr>
+      <w:bookmarkStart w:id="25" w:name="_Toc207199936"/>
+      <w:r>
+        <w:rPr>
+          <w:lang w:val="de-CH"/>
+        </w:rPr>
+        <w:t>GitHubActions Pipeline</w:t>
+      </w:r>
+      <w:bookmarkEnd w:id="25"/>
     </w:p>
     <w:p/>
     <w:p>
@@ -2544,6 +4320,119 @@
 <file path=word/numbering.xml><?xml version="1.0" encoding="utf-8"?>
 <w:numbering xmlns:wpc="http://schemas.microsoft.com/office/word/2010/wordprocessingCanvas" xmlns:cx="http://schemas.microsoft.com/office/drawing/2014/chartex" xmlns:cx1="http://schemas.microsoft.com/office/drawing/2015/9/8/chartex" xmlns:cx2="http://schemas.microsoft.com/office/drawing/2015/10/21/chartex" xmlns:cx3="http://schemas.microsoft.com/office/drawing/2016/5/9/chartex" xmlns:cx4="http://schemas.microsoft.com/office/drawing/2016/5/10/chartex" xmlns:cx5="http://schemas.microsoft.com/office/drawing/2016/5/11/chartex" xmlns:cx6="http://schemas.microsoft.com/office/drawing/2016/5/12/chartex" xmlns:cx7="http://schemas.microsoft.com/office/drawing/2016/5/13/chartex" xmlns:cx8="http://schemas.microsoft.com/office/drawing/2016/5/14/chartex" xmlns:mc="http://schemas.openxmlformats.org/markup-compatibility/2006" xmlns:aink="http://schemas.microsoft.com/office/drawing/2016/ink" xmlns:am3d="http://schemas.microsoft.com/office/drawing/2017/model3d" xmlns:o="urn:schemas-microsoft-com:office:office" xmlns:oel="http://schemas.microsoft.com/office/2019/extlst" xmlns:r="http://schemas.openxmlformats.org/officeDocument/2006/relationships" xmlns:m="http://schemas.openxmlformats.org/officeDocument/2006/math" xmlns:v="urn:schemas-microsoft-com:vml" xmlns:wp14="http://schemas.microsoft.com/office/word/2010/wordprocessingDrawing" xmlns:wp="http://schemas.openxmlformats.org/drawingml/2006/wordprocessingDrawing" xmlns:w10="urn:schemas-microsoft-com:office:word" xmlns:w="http://schemas.openxmlformats.org/wordprocessingml/2006/main" xmlns:w14="http://schemas.microsoft.com/office/word/2010/wordml" xmlns:w15="http://schemas.microsoft.com/office/word/2012/wordml" xmlns:w16cex="http://schemas.microsoft.com/office/word/2018/wordml/cex" xmlns:w16cid="http://schemas.microsoft.com/office/word/2016/wordml/cid" xmlns:w16="http://schemas.microsoft.com/office/word/2018/wordml" xmlns:w16du="http://schemas.microsoft.com/office/word/2023/wordml/word16du" xmlns:w16sdtdh="http://schemas.microsoft.com/office/word/2020/wordml/sdtdatahash" xmlns:w16sdtfl="http://schemas.microsoft.com/office/word/2024/wordml/sdtformatlock" xmlns:w16se="http://schemas.microsoft.com/office/word/2015/wordml/symex" xmlns:wpg="http://schemas.microsoft.com/office/word/2010/wordprocessingGroup" xmlns:wpi="http://schemas.microsoft.com/office/word/2010/wordprocessingInk" xmlns:wne="http://schemas.microsoft.com/office/word/2006/wordml" xmlns:wps="http://schemas.microsoft.com/office/word/2010/wordprocessingShape" mc:Ignorable="w14 w15 w16se w16cid w16 w16cex w16sdtdh w16sdtfl w16du wp14">
   <w:abstractNum w:abstractNumId="0" w15:restartNumberingAfterBreak="0">
+    <w:nsid w:val="27260890"/>
+    <w:multiLevelType w:val="hybridMultilevel"/>
+    <w:tmpl w:val="B9BA9AD4"/>
+    <w:lvl w:ilvl="0" w:tplc="2000000B">
+      <w:start w:val="1"/>
+      <w:numFmt w:val="bullet"/>
+      <w:lvlText w:val=""/>
+      <w:lvlJc w:val="left"/>
+      <w:pPr>
+        <w:ind w:left="720" w:hanging="360"/>
+      </w:pPr>
+      <w:rPr>
+        <w:rFonts w:ascii="Wingdings" w:hAnsi="Wingdings" w:hint="default"/>
+      </w:rPr>
+    </w:lvl>
+    <w:lvl w:ilvl="1" w:tplc="20000003" w:tentative="1">
+      <w:start w:val="1"/>
+      <w:numFmt w:val="bullet"/>
+      <w:lvlText w:val="o"/>
+      <w:lvlJc w:val="left"/>
+      <w:pPr>
+        <w:ind w:left="1440" w:hanging="360"/>
+      </w:pPr>
+      <w:rPr>
+        <w:rFonts w:ascii="Courier New" w:hAnsi="Courier New" w:cs="Courier New" w:hint="default"/>
+      </w:rPr>
+    </w:lvl>
+    <w:lvl w:ilvl="2" w:tplc="20000005" w:tentative="1">
+      <w:start w:val="1"/>
+      <w:numFmt w:val="bullet"/>
+      <w:lvlText w:val=""/>
+      <w:lvlJc w:val="left"/>
+      <w:pPr>
+        <w:ind w:left="2160" w:hanging="360"/>
+      </w:pPr>
+      <w:rPr>
+        <w:rFonts w:ascii="Wingdings" w:hAnsi="Wingdings" w:hint="default"/>
+      </w:rPr>
+    </w:lvl>
+    <w:lvl w:ilvl="3" w:tplc="20000001" w:tentative="1">
+      <w:start w:val="1"/>
+      <w:numFmt w:val="bullet"/>
+      <w:lvlText w:val=""/>
+      <w:lvlJc w:val="left"/>
+      <w:pPr>
+        <w:ind w:left="2880" w:hanging="360"/>
+      </w:pPr>
+      <w:rPr>
+        <w:rFonts w:ascii="Symbol" w:hAnsi="Symbol" w:hint="default"/>
+      </w:rPr>
+    </w:lvl>
+    <w:lvl w:ilvl="4" w:tplc="20000003" w:tentative="1">
+      <w:start w:val="1"/>
+      <w:numFmt w:val="bullet"/>
+      <w:lvlText w:val="o"/>
+      <w:lvlJc w:val="left"/>
+      <w:pPr>
+        <w:ind w:left="3600" w:hanging="360"/>
+      </w:pPr>
+      <w:rPr>
+        <w:rFonts w:ascii="Courier New" w:hAnsi="Courier New" w:cs="Courier New" w:hint="default"/>
+      </w:rPr>
+    </w:lvl>
+    <w:lvl w:ilvl="5" w:tplc="20000005" w:tentative="1">
+      <w:start w:val="1"/>
+      <w:numFmt w:val="bullet"/>
+      <w:lvlText w:val=""/>
+      <w:lvlJc w:val="left"/>
+      <w:pPr>
+        <w:ind w:left="4320" w:hanging="360"/>
+      </w:pPr>
+      <w:rPr>
+        <w:rFonts w:ascii="Wingdings" w:hAnsi="Wingdings" w:hint="default"/>
+      </w:rPr>
+    </w:lvl>
+    <w:lvl w:ilvl="6" w:tplc="20000001" w:tentative="1">
+      <w:start w:val="1"/>
+      <w:numFmt w:val="bullet"/>
+      <w:lvlText w:val=""/>
+      <w:lvlJc w:val="left"/>
+      <w:pPr>
+        <w:ind w:left="5040" w:hanging="360"/>
+      </w:pPr>
+      <w:rPr>
+        <w:rFonts w:ascii="Symbol" w:hAnsi="Symbol" w:hint="default"/>
+      </w:rPr>
+    </w:lvl>
+    <w:lvl w:ilvl="7" w:tplc="20000003" w:tentative="1">
+      <w:start w:val="1"/>
+      <w:numFmt w:val="bullet"/>
+      <w:lvlText w:val="o"/>
+      <w:lvlJc w:val="left"/>
+      <w:pPr>
+        <w:ind w:left="5760" w:hanging="360"/>
+      </w:pPr>
+      <w:rPr>
+        <w:rFonts w:ascii="Courier New" w:hAnsi="Courier New" w:cs="Courier New" w:hint="default"/>
+      </w:rPr>
+    </w:lvl>
+    <w:lvl w:ilvl="8" w:tplc="20000005" w:tentative="1">
+      <w:start w:val="1"/>
+      <w:numFmt w:val="bullet"/>
+      <w:lvlText w:val=""/>
+      <w:lvlJc w:val="left"/>
+      <w:pPr>
+        <w:ind w:left="6480" w:hanging="360"/>
+      </w:pPr>
+      <w:rPr>
+        <w:rFonts w:ascii="Wingdings" w:hAnsi="Wingdings" w:hint="default"/>
+      </w:rPr>
+    </w:lvl>
+  </w:abstractNum>
+  <w:abstractNum w:abstractNumId="1" w15:restartNumberingAfterBreak="0">
     <w:nsid w:val="2B621ADD"/>
     <w:multiLevelType w:val="hybridMultilevel"/>
     <w:tmpl w:val="55A02E62"/>
@@ -2656,7 +4545,7 @@
       </w:rPr>
     </w:lvl>
   </w:abstractNum>
-  <w:abstractNum w:abstractNumId="1" w15:restartNumberingAfterBreak="0">
+  <w:abstractNum w:abstractNumId="2" w15:restartNumberingAfterBreak="0">
     <w:nsid w:val="311A5E2B"/>
     <w:multiLevelType w:val="hybridMultilevel"/>
     <w:tmpl w:val="64BC090E"/>
@@ -2768,7 +4657,7 @@
       </w:rPr>
     </w:lvl>
   </w:abstractNum>
-  <w:abstractNum w:abstractNumId="2" w15:restartNumberingAfterBreak="0">
+  <w:abstractNum w:abstractNumId="3" w15:restartNumberingAfterBreak="0">
     <w:nsid w:val="35E555DE"/>
     <w:multiLevelType w:val="hybridMultilevel"/>
     <w:tmpl w:val="B00C69B8"/>
@@ -2881,7 +4770,7 @@
       </w:rPr>
     </w:lvl>
   </w:abstractNum>
-  <w:abstractNum w:abstractNumId="3" w15:restartNumberingAfterBreak="0">
+  <w:abstractNum w:abstractNumId="4" w15:restartNumberingAfterBreak="0">
     <w:nsid w:val="36076CED"/>
     <w:multiLevelType w:val="hybridMultilevel"/>
     <w:tmpl w:val="8E6A029E"/>
@@ -2970,7 +4859,7 @@
       </w:pPr>
     </w:lvl>
   </w:abstractNum>
-  <w:abstractNum w:abstractNumId="4" w15:restartNumberingAfterBreak="0">
+  <w:abstractNum w:abstractNumId="5" w15:restartNumberingAfterBreak="0">
     <w:nsid w:val="3B8C30BC"/>
     <w:multiLevelType w:val="hybridMultilevel"/>
     <w:tmpl w:val="AAAE4A5E"/>
@@ -3056,7 +4945,7 @@
       </w:pPr>
     </w:lvl>
   </w:abstractNum>
-  <w:abstractNum w:abstractNumId="5" w15:restartNumberingAfterBreak="0">
+  <w:abstractNum w:abstractNumId="6" w15:restartNumberingAfterBreak="0">
     <w:nsid w:val="3D4127C0"/>
     <w:multiLevelType w:val="hybridMultilevel"/>
     <w:tmpl w:val="7A8A621C"/>
@@ -3145,7 +5034,7 @@
       </w:pPr>
     </w:lvl>
   </w:abstractNum>
-  <w:abstractNum w:abstractNumId="6" w15:restartNumberingAfterBreak="0">
+  <w:abstractNum w:abstractNumId="7" w15:restartNumberingAfterBreak="0">
     <w:nsid w:val="44CE609E"/>
     <w:multiLevelType w:val="hybridMultilevel"/>
     <w:tmpl w:val="C10A2646"/>
@@ -3258,7 +5147,7 @@
       </w:rPr>
     </w:lvl>
   </w:abstractNum>
-  <w:abstractNum w:abstractNumId="7" w15:restartNumberingAfterBreak="0">
+  <w:abstractNum w:abstractNumId="8" w15:restartNumberingAfterBreak="0">
     <w:nsid w:val="495458D6"/>
     <w:multiLevelType w:val="hybridMultilevel"/>
     <w:tmpl w:val="C27A7DA0"/>
@@ -3371,7 +5260,7 @@
       </w:rPr>
     </w:lvl>
   </w:abstractNum>
-  <w:abstractNum w:abstractNumId="8" w15:restartNumberingAfterBreak="0">
+  <w:abstractNum w:abstractNumId="9" w15:restartNumberingAfterBreak="0">
     <w:nsid w:val="4C3F5187"/>
     <w:multiLevelType w:val="hybridMultilevel"/>
     <w:tmpl w:val="CC4E6B06"/>
@@ -3484,7 +5373,7 @@
       </w:rPr>
     </w:lvl>
   </w:abstractNum>
-  <w:abstractNum w:abstractNumId="9" w15:restartNumberingAfterBreak="0">
+  <w:abstractNum w:abstractNumId="10" w15:restartNumberingAfterBreak="0">
     <w:nsid w:val="50F63D11"/>
     <w:multiLevelType w:val="hybridMultilevel"/>
     <w:tmpl w:val="CBECCB6C"/>
@@ -3597,7 +5486,7 @@
       </w:rPr>
     </w:lvl>
   </w:abstractNum>
-  <w:abstractNum w:abstractNumId="10" w15:restartNumberingAfterBreak="0">
+  <w:abstractNum w:abstractNumId="11" w15:restartNumberingAfterBreak="0">
     <w:nsid w:val="56B1094B"/>
     <w:multiLevelType w:val="hybridMultilevel"/>
     <w:tmpl w:val="81E80718"/>
@@ -3710,7 +5599,7 @@
       </w:rPr>
     </w:lvl>
   </w:abstractNum>
-  <w:abstractNum w:abstractNumId="11" w15:restartNumberingAfterBreak="0">
+  <w:abstractNum w:abstractNumId="12" w15:restartNumberingAfterBreak="0">
     <w:nsid w:val="589C12FC"/>
     <w:multiLevelType w:val="hybridMultilevel"/>
     <w:tmpl w:val="2416C4CA"/>
@@ -3797,7 +5686,7 @@
       </w:pPr>
     </w:lvl>
   </w:abstractNum>
-  <w:abstractNum w:abstractNumId="12" w15:restartNumberingAfterBreak="0">
+  <w:abstractNum w:abstractNumId="13" w15:restartNumberingAfterBreak="0">
     <w:nsid w:val="5B540172"/>
     <w:multiLevelType w:val="hybridMultilevel"/>
     <w:tmpl w:val="1902B8F0"/>
@@ -3909,7 +5798,7 @@
       </w:rPr>
     </w:lvl>
   </w:abstractNum>
-  <w:abstractNum w:abstractNumId="13" w15:restartNumberingAfterBreak="0">
+  <w:abstractNum w:abstractNumId="14" w15:restartNumberingAfterBreak="0">
     <w:nsid w:val="5F2D1B60"/>
     <w:multiLevelType w:val="hybridMultilevel"/>
     <w:tmpl w:val="B2D05C96"/>
@@ -4022,7 +5911,7 @@
       </w:rPr>
     </w:lvl>
   </w:abstractNum>
-  <w:abstractNum w:abstractNumId="14" w15:restartNumberingAfterBreak="0">
+  <w:abstractNum w:abstractNumId="15" w15:restartNumberingAfterBreak="0">
     <w:nsid w:val="6791050D"/>
     <w:multiLevelType w:val="hybridMultilevel"/>
     <w:tmpl w:val="D586F3D6"/>
@@ -4135,7 +6024,7 @@
       </w:rPr>
     </w:lvl>
   </w:abstractNum>
-  <w:abstractNum w:abstractNumId="15" w15:restartNumberingAfterBreak="0">
+  <w:abstractNum w:abstractNumId="16" w15:restartNumberingAfterBreak="0">
     <w:nsid w:val="72B96267"/>
     <w:multiLevelType w:val="hybridMultilevel"/>
     <w:tmpl w:val="A156D8AA"/>
@@ -4248,7 +6137,7 @@
       </w:rPr>
     </w:lvl>
   </w:abstractNum>
-  <w:abstractNum w:abstractNumId="16" w15:restartNumberingAfterBreak="0">
+  <w:abstractNum w:abstractNumId="17" w15:restartNumberingAfterBreak="0">
     <w:nsid w:val="73F249BA"/>
     <w:multiLevelType w:val="hybridMultilevel"/>
     <w:tmpl w:val="4434F05E"/>
@@ -4361,7 +6250,120 @@
       </w:rPr>
     </w:lvl>
   </w:abstractNum>
-  <w:abstractNum w:abstractNumId="17" w15:restartNumberingAfterBreak="0">
+  <w:abstractNum w:abstractNumId="18" w15:restartNumberingAfterBreak="0">
+    <w:nsid w:val="7AC235E6"/>
+    <w:multiLevelType w:val="hybridMultilevel"/>
+    <w:tmpl w:val="116CC92A"/>
+    <w:lvl w:ilvl="0" w:tplc="2000000B">
+      <w:start w:val="1"/>
+      <w:numFmt w:val="bullet"/>
+      <w:lvlText w:val=""/>
+      <w:lvlJc w:val="left"/>
+      <w:pPr>
+        <w:ind w:left="720" w:hanging="360"/>
+      </w:pPr>
+      <w:rPr>
+        <w:rFonts w:ascii="Wingdings" w:hAnsi="Wingdings" w:hint="default"/>
+      </w:rPr>
+    </w:lvl>
+    <w:lvl w:ilvl="1" w:tplc="20000003" w:tentative="1">
+      <w:start w:val="1"/>
+      <w:numFmt w:val="bullet"/>
+      <w:lvlText w:val="o"/>
+      <w:lvlJc w:val="left"/>
+      <w:pPr>
+        <w:ind w:left="1440" w:hanging="360"/>
+      </w:pPr>
+      <w:rPr>
+        <w:rFonts w:ascii="Courier New" w:hAnsi="Courier New" w:cs="Courier New" w:hint="default"/>
+      </w:rPr>
+    </w:lvl>
+    <w:lvl w:ilvl="2" w:tplc="20000005" w:tentative="1">
+      <w:start w:val="1"/>
+      <w:numFmt w:val="bullet"/>
+      <w:lvlText w:val=""/>
+      <w:lvlJc w:val="left"/>
+      <w:pPr>
+        <w:ind w:left="2160" w:hanging="360"/>
+      </w:pPr>
+      <w:rPr>
+        <w:rFonts w:ascii="Wingdings" w:hAnsi="Wingdings" w:hint="default"/>
+      </w:rPr>
+    </w:lvl>
+    <w:lvl w:ilvl="3" w:tplc="20000001" w:tentative="1">
+      <w:start w:val="1"/>
+      <w:numFmt w:val="bullet"/>
+      <w:lvlText w:val=""/>
+      <w:lvlJc w:val="left"/>
+      <w:pPr>
+        <w:ind w:left="2880" w:hanging="360"/>
+      </w:pPr>
+      <w:rPr>
+        <w:rFonts w:ascii="Symbol" w:hAnsi="Symbol" w:hint="default"/>
+      </w:rPr>
+    </w:lvl>
+    <w:lvl w:ilvl="4" w:tplc="20000003" w:tentative="1">
+      <w:start w:val="1"/>
+      <w:numFmt w:val="bullet"/>
+      <w:lvlText w:val="o"/>
+      <w:lvlJc w:val="left"/>
+      <w:pPr>
+        <w:ind w:left="3600" w:hanging="360"/>
+      </w:pPr>
+      <w:rPr>
+        <w:rFonts w:ascii="Courier New" w:hAnsi="Courier New" w:cs="Courier New" w:hint="default"/>
+      </w:rPr>
+    </w:lvl>
+    <w:lvl w:ilvl="5" w:tplc="20000005" w:tentative="1">
+      <w:start w:val="1"/>
+      <w:numFmt w:val="bullet"/>
+      <w:lvlText w:val=""/>
+      <w:lvlJc w:val="left"/>
+      <w:pPr>
+        <w:ind w:left="4320" w:hanging="360"/>
+      </w:pPr>
+      <w:rPr>
+        <w:rFonts w:ascii="Wingdings" w:hAnsi="Wingdings" w:hint="default"/>
+      </w:rPr>
+    </w:lvl>
+    <w:lvl w:ilvl="6" w:tplc="20000001" w:tentative="1">
+      <w:start w:val="1"/>
+      <w:numFmt w:val="bullet"/>
+      <w:lvlText w:val=""/>
+      <w:lvlJc w:val="left"/>
+      <w:pPr>
+        <w:ind w:left="5040" w:hanging="360"/>
+      </w:pPr>
+      <w:rPr>
+        <w:rFonts w:ascii="Symbol" w:hAnsi="Symbol" w:hint="default"/>
+      </w:rPr>
+    </w:lvl>
+    <w:lvl w:ilvl="7" w:tplc="20000003" w:tentative="1">
+      <w:start w:val="1"/>
+      <w:numFmt w:val="bullet"/>
+      <w:lvlText w:val="o"/>
+      <w:lvlJc w:val="left"/>
+      <w:pPr>
+        <w:ind w:left="5760" w:hanging="360"/>
+      </w:pPr>
+      <w:rPr>
+        <w:rFonts w:ascii="Courier New" w:hAnsi="Courier New" w:cs="Courier New" w:hint="default"/>
+      </w:rPr>
+    </w:lvl>
+    <w:lvl w:ilvl="8" w:tplc="20000005" w:tentative="1">
+      <w:start w:val="1"/>
+      <w:numFmt w:val="bullet"/>
+      <w:lvlText w:val=""/>
+      <w:lvlJc w:val="left"/>
+      <w:pPr>
+        <w:ind w:left="6480" w:hanging="360"/>
+      </w:pPr>
+      <w:rPr>
+        <w:rFonts w:ascii="Wingdings" w:hAnsi="Wingdings" w:hint="default"/>
+      </w:rPr>
+    </w:lvl>
+  </w:abstractNum>
+  <w:abstractNum w:abstractNumId="19" w15:restartNumberingAfterBreak="0">
     <w:nsid w:val="7B540FC9"/>
     <w:multiLevelType w:val="hybridMultilevel"/>
     <w:tmpl w:val="68342FCC"/>
@@ -4475,64 +6477,70 @@
     </w:lvl>
   </w:abstractNum>
   <w:num w:numId="1" w16cid:durableId="1108433393">
+    <w:abstractNumId w:val="6"/>
+  </w:num>
+  <w:num w:numId="2" w16cid:durableId="97871387">
+    <w:abstractNumId w:val="12"/>
+  </w:num>
+  <w:num w:numId="3" w16cid:durableId="749305512">
     <w:abstractNumId w:val="5"/>
   </w:num>
-  <w:num w:numId="2" w16cid:durableId="97871387">
-    <w:abstractNumId w:val="11"/>
-  </w:num>
-  <w:num w:numId="3" w16cid:durableId="749305512">
-    <w:abstractNumId w:val="4"/>
-  </w:num>
   <w:num w:numId="4" w16cid:durableId="753476464">
-    <w:abstractNumId w:val="6"/>
+    <w:abstractNumId w:val="7"/>
   </w:num>
   <w:num w:numId="5" w16cid:durableId="1128668391">
-    <w:abstractNumId w:val="11"/>
+    <w:abstractNumId w:val="12"/>
     <w:lvlOverride w:ilvl="0">
       <w:startOverride w:val="1"/>
     </w:lvlOverride>
   </w:num>
   <w:num w:numId="6" w16cid:durableId="858009922">
+    <w:abstractNumId w:val="14"/>
+  </w:num>
+  <w:num w:numId="7" w16cid:durableId="321128000">
+    <w:abstractNumId w:val="15"/>
+  </w:num>
+  <w:num w:numId="8" w16cid:durableId="235359515">
+    <w:abstractNumId w:val="11"/>
+  </w:num>
+  <w:num w:numId="9" w16cid:durableId="1108937587">
+    <w:abstractNumId w:val="19"/>
+  </w:num>
+  <w:num w:numId="10" w16cid:durableId="847450532">
+    <w:abstractNumId w:val="16"/>
+  </w:num>
+  <w:num w:numId="11" w16cid:durableId="1717118076">
+    <w:abstractNumId w:val="10"/>
+  </w:num>
+  <w:num w:numId="12" w16cid:durableId="1922988455">
+    <w:abstractNumId w:val="8"/>
+  </w:num>
+  <w:num w:numId="13" w16cid:durableId="443351330">
+    <w:abstractNumId w:val="17"/>
+  </w:num>
+  <w:num w:numId="14" w16cid:durableId="1343824072">
+    <w:abstractNumId w:val="9"/>
+  </w:num>
+  <w:num w:numId="15" w16cid:durableId="32198208">
+    <w:abstractNumId w:val="1"/>
+  </w:num>
+  <w:num w:numId="16" w16cid:durableId="1437292720">
     <w:abstractNumId w:val="13"/>
   </w:num>
-  <w:num w:numId="7" w16cid:durableId="321128000">
-    <w:abstractNumId w:val="14"/>
+  <w:num w:numId="17" w16cid:durableId="1449465746">
+    <w:abstractNumId w:val="2"/>
   </w:num>
-  <w:num w:numId="8" w16cid:durableId="235359515">
-    <w:abstractNumId w:val="10"/>
+  <w:num w:numId="18" w16cid:durableId="2058041706">
+    <w:abstractNumId w:val="3"/>
   </w:num>
-  <w:num w:numId="9" w16cid:durableId="1108937587">
-    <w:abstractNumId w:val="17"/>
+  <w:num w:numId="19" w16cid:durableId="514078001">
+    <w:abstractNumId w:val="4"/>
   </w:num>
-  <w:num w:numId="10" w16cid:durableId="847450532">
-    <w:abstractNumId w:val="15"/>
-  </w:num>
-  <w:num w:numId="11" w16cid:durableId="1717118076">
-    <w:abstractNumId w:val="9"/>
-  </w:num>
-  <w:num w:numId="12" w16cid:durableId="1922988455">
-    <w:abstractNumId w:val="7"/>
-  </w:num>
-  <w:num w:numId="13" w16cid:durableId="443351330">
-    <w:abstractNumId w:val="16"/>
-  </w:num>
-  <w:num w:numId="14" w16cid:durableId="1343824072">
-    <w:abstractNumId w:val="8"/>
-  </w:num>
-  <w:num w:numId="15" w16cid:durableId="32198208">
+  <w:num w:numId="20" w16cid:durableId="610404571">
     <w:abstractNumId w:val="0"/>
   </w:num>
-  <w:num w:numId="16" w16cid:durableId="1437292720">
-    <w:abstractNumId w:val="12"/>
-  </w:num>
-  <w:num w:numId="17" w16cid:durableId="1449465746">
-    <w:abstractNumId w:val="1"/>
-  </w:num>
-  <w:num w:numId="18" w16cid:durableId="2058041706">
-    <w:abstractNumId w:val="2"/>
-  </w:num>
-  <w:num w:numId="19" w16cid:durableId="514078001">
-    <w:abstractNumId w:val="3"/>
+  <w:num w:numId="21" w16cid:durableId="1880821903">
+    <w:abstractNumId w:val="18"/>
   </w:num>
 </w:numbering>
 </file>
@@ -4937,7 +6945,7 @@
   <w:style w:type="paragraph" w:default="1" w:styleId="Normal">
     <w:name w:val="Normal"/>
     <w:qFormat/>
-    <w:rsid w:val="00355439"/>
+    <w:rsid w:val="00223413"/>
     <w:rPr>
       <w:lang w:val="de-CH"/>
     </w:rPr>
@@ -5148,7 +7156,6 @@
   <w:style w:type="character" w:default="1" w:styleId="DefaultParagraphFont">
     <w:name w:val="Default Paragraph Font"/>
     <w:uiPriority w:val="1"/>
-    <w:semiHidden/>
     <w:unhideWhenUsed/>
   </w:style>
   <w:style w:type="table" w:default="1" w:styleId="TableNormal">
@@ -5632,6 +7639,17 @@
       <w:shd w:val="clear" w:color="auto" w:fill="E1DFDD"/>
     </w:rPr>
   </w:style>
+  <w:style w:type="character" w:styleId="Strong">
+    <w:name w:val="Strong"/>
+    <w:basedOn w:val="DefaultParagraphFont"/>
+    <w:uiPriority w:val="22"/>
+    <w:qFormat/>
+    <w:rsid w:val="005D7270"/>
+    <w:rPr>
+      <w:b/>
+      <w:bCs/>
+    </w:rPr>
+  </w:style>
 </w:styles>
 </file>
 
@@ -5953,7 +7971,7 @@
 <file path=customXml/item1.xml><?xml version="1.0" encoding="utf-8"?>
 <CoverPageProperties xmlns="http://schemas.microsoft.com/office/2006/coverPageProps">
   <PublishDate/>
-  <Abstract>Beschreibung und Anleitung für die Nutzung des Forensic WhisperDeskZH </Abstract>
+  <Abstract>Beschreibung von und Anleitung für die Weiterentwicklung des Forensic WhisperDeskZH </Abstract>
   <CompanyAddress/>
   <CompanyPhone/>
   <CompanyFax/>

</xml_diff>

<commit_message>
Update Diagrams And Developer Manual and minor refactor
</commit_message>
<xml_diff>
--- a/Documentation/Developer_Manual_ForensicWhisperDeskZH.docx
+++ b/Documentation/Developer_Manual_ForensicWhisperDeskZH.docx
@@ -649,6 +649,7 @@
                                         <w:lang w:val="de-CH"/>
                                       </w:rPr>
                                     </w:pPr>
+                                    <w:proofErr w:type="spellStart"/>
                                     <w:r>
                                       <w:rPr>
                                         <w:color w:val="595959" w:themeColor="text1" w:themeTint="A6"/>
@@ -658,6 +659,7 @@
                                       </w:rPr>
                                       <w:t>ForMaLTeC</w:t>
                                     </w:r>
+                                    <w:proofErr w:type="spellEnd"/>
                                   </w:p>
                                 </w:sdtContent>
                               </w:sdt>
@@ -750,6 +752,7 @@
                                   <w:lang w:val="de-CH"/>
                                 </w:rPr>
                               </w:pPr>
+                              <w:proofErr w:type="spellStart"/>
                               <w:r>
                                 <w:rPr>
                                   <w:color w:val="595959" w:themeColor="text1" w:themeTint="A6"/>
@@ -759,6 +762,7 @@
                                 </w:rPr>
                                 <w:t>ForMaLTeC</w:t>
                               </w:r>
+                              <w:proofErr w:type="spellEnd"/>
                             </w:p>
                           </w:sdtContent>
                         </w:sdt>
@@ -3067,12 +3071,21 @@
       </w:r>
     </w:p>
     <w:p>
+      <w:proofErr w:type="spellStart"/>
       <w:r>
         <w:rPr>
           <w:b/>
           <w:bCs/>
         </w:rPr>
-        <w:t>Arbeitspeicherpeicher:</w:t>
+        <w:t>Arbeitspeicherpeicher</w:t>
+      </w:r>
+      <w:proofErr w:type="spellEnd"/>
+      <w:r>
+        <w:rPr>
+          <w:b/>
+          <w:bCs/>
+        </w:rPr>
+        <w:t>:</w:t>
       </w:r>
       <w:r>
         <w:t xml:space="preserve"> 8GB RAM</w:t>
@@ -3149,12 +3162,21 @@
       </w:r>
     </w:p>
     <w:p>
+      <w:proofErr w:type="spellStart"/>
       <w:r>
         <w:rPr>
           <w:b/>
           <w:bCs/>
         </w:rPr>
-        <w:t>Arbeitspeicherpeicher:</w:t>
+        <w:t>Arbeitspeicherpeicher</w:t>
+      </w:r>
+      <w:proofErr w:type="spellEnd"/>
+      <w:r>
+        <w:rPr>
+          <w:b/>
+          <w:bCs/>
+        </w:rPr>
+        <w:t>:</w:t>
       </w:r>
       <w:r>
         <w:t xml:space="preserve"> 16 GB RAM</w:t>
@@ -3221,7 +3243,15 @@
         <w:t xml:space="preserve">VSTO: </w:t>
       </w:r>
       <w:r>
-        <w:t xml:space="preserve">Visual Studio Tools for Office, erlaubt die Integration von Ribbon Add-Ins direkt in Office Programme. </w:t>
+        <w:t xml:space="preserve">Visual Studio Tools </w:t>
+      </w:r>
+      <w:proofErr w:type="spellStart"/>
+      <w:r>
+        <w:t>for</w:t>
+      </w:r>
+      <w:proofErr w:type="spellEnd"/>
+      <w:r>
+        <w:t xml:space="preserve"> Office, erlaubt die Integration von Ribbon Add-Ins direkt in Office Programme. </w:t>
       </w:r>
       <w:r>
         <w:rPr>
@@ -3238,10 +3268,12 @@
       <w:r>
         <w:t>(</w:t>
       </w:r>
+      <w:proofErr w:type="spellStart"/>
       <w:proofErr w:type="gramStart"/>
       <w:r>
         <w:t>Stand:August</w:t>
       </w:r>
+      <w:proofErr w:type="spellEnd"/>
       <w:proofErr w:type="gramEnd"/>
       <w:r>
         <w:t>, 2025)</w:t>
@@ -3255,6 +3287,7 @@
         </w:rPr>
       </w:pPr>
       <w:bookmarkStart w:id="7" w:name="_Toc207199919"/>
+      <w:proofErr w:type="spellStart"/>
       <w:r>
         <w:rPr>
           <w:lang w:val="de-CH"/>
@@ -3263,6 +3296,7 @@
         <w:t>Techstack</w:t>
       </w:r>
       <w:bookmarkEnd w:id="7"/>
+      <w:proofErr w:type="spellEnd"/>
     </w:p>
     <w:p>
       <w:pPr>
@@ -3311,8 +3345,21 @@
         <w:pStyle w:val="Heading2"/>
       </w:pPr>
       <w:bookmarkStart w:id="9" w:name="_Toc207199921"/>
-      <w:r>
-        <w:t>Nuget Packete:</w:t>
+      <w:proofErr w:type="spellStart"/>
+      <w:r>
+        <w:t>Nuget</w:t>
+      </w:r>
+      <w:proofErr w:type="spellEnd"/>
+      <w:r>
+        <w:t xml:space="preserve"> </w:t>
+      </w:r>
+      <w:proofErr w:type="spellStart"/>
+      <w:r>
+        <w:t>Packete</w:t>
+      </w:r>
+      <w:proofErr w:type="spellEnd"/>
+      <w:r>
+        <w:t>:</w:t>
       </w:r>
       <w:bookmarkEnd w:id="9"/>
     </w:p>
@@ -3344,7 +3391,39 @@
         </w:rPr>
       </w:pPr>
       <w:r>
-        <w:t xml:space="preserve">Whisper.net ist ein von Sandro Hanea entwickeltes Nuget package welches Platform übergreifendes </w:t>
+        <w:t xml:space="preserve">Whisper.net ist ein von Sandro </w:t>
+      </w:r>
+      <w:proofErr w:type="spellStart"/>
+      <w:r>
+        <w:t>Hanea</w:t>
+      </w:r>
+      <w:proofErr w:type="spellEnd"/>
+      <w:r>
+        <w:t xml:space="preserve"> entwickeltes </w:t>
+      </w:r>
+      <w:proofErr w:type="spellStart"/>
+      <w:r>
+        <w:t>Nuget</w:t>
+      </w:r>
+      <w:proofErr w:type="spellEnd"/>
+      <w:r>
+        <w:t xml:space="preserve"> </w:t>
+      </w:r>
+      <w:proofErr w:type="spellStart"/>
+      <w:r>
+        <w:t>package</w:t>
+      </w:r>
+      <w:proofErr w:type="spellEnd"/>
+      <w:r>
+        <w:t xml:space="preserve"> welches </w:t>
+      </w:r>
+      <w:proofErr w:type="spellStart"/>
+      <w:r>
+        <w:t>Platform</w:t>
+      </w:r>
+      <w:proofErr w:type="spellEnd"/>
+      <w:r>
+        <w:t xml:space="preserve"> übergreifendes </w:t>
       </w:r>
       <w:proofErr w:type="gramStart"/>
       <w:r>
@@ -3355,7 +3434,55 @@
         <w:t xml:space="preserve"> .Net Sprachen und Frameworks zur Verfügung stellt.</w:t>
       </w:r>
       <w:r>
-        <w:t xml:space="preserve"> Im ForensicWhisperDeskZH nutzt diese Interfaces als Kern der Transkriptionsengine. Whisper.Net stellt Runtimes für Cuda, Vulkan, OpenVino und CPU Backends zur Verfügung.</w:t>
+        <w:t xml:space="preserve"> Im </w:t>
+      </w:r>
+      <w:proofErr w:type="spellStart"/>
+      <w:r>
+        <w:t>ForensicWhisperDeskZH</w:t>
+      </w:r>
+      <w:proofErr w:type="spellEnd"/>
+      <w:r>
+        <w:t xml:space="preserve"> nutzt diese Interfaces als Kern der </w:t>
+      </w:r>
+      <w:proofErr w:type="spellStart"/>
+      <w:r>
+        <w:t>Transkriptionsengine</w:t>
+      </w:r>
+      <w:proofErr w:type="spellEnd"/>
+      <w:r>
+        <w:t xml:space="preserve">. Whisper.Net stellt </w:t>
+      </w:r>
+      <w:proofErr w:type="spellStart"/>
+      <w:r>
+        <w:t>Runtimes</w:t>
+      </w:r>
+      <w:proofErr w:type="spellEnd"/>
+      <w:r>
+        <w:t xml:space="preserve"> für </w:t>
+      </w:r>
+      <w:proofErr w:type="spellStart"/>
+      <w:r>
+        <w:t>Cuda</w:t>
+      </w:r>
+      <w:proofErr w:type="spellEnd"/>
+      <w:r>
+        <w:t xml:space="preserve">, Vulkan, </w:t>
+      </w:r>
+      <w:proofErr w:type="spellStart"/>
+      <w:r>
+        <w:t>OpenVino</w:t>
+      </w:r>
+      <w:proofErr w:type="spellEnd"/>
+      <w:r>
+        <w:t xml:space="preserve"> und CPU </w:t>
+      </w:r>
+      <w:proofErr w:type="spellStart"/>
+      <w:r>
+        <w:t>Backends</w:t>
+      </w:r>
+      <w:proofErr w:type="spellEnd"/>
+      <w:r>
+        <w:t xml:space="preserve"> zur Verfügung.</w:t>
       </w:r>
     </w:p>
     <w:p>
@@ -3366,6 +3493,7 @@
           <w:numId w:val="21"/>
         </w:numPr>
       </w:pPr>
+      <w:proofErr w:type="spellStart"/>
       <w:r>
         <w:rPr>
           <w:b/>
@@ -3373,10 +3501,16 @@
         </w:rPr>
         <w:t>NAudio</w:t>
       </w:r>
+      <w:proofErr w:type="spellEnd"/>
     </w:p>
     <w:p>
-      <w:r>
-        <w:t xml:space="preserve">NAudio ist eine .Net </w:t>
+      <w:proofErr w:type="spellStart"/>
+      <w:r>
+        <w:t>NAudio</w:t>
+      </w:r>
+      <w:proofErr w:type="spellEnd"/>
+      <w:r>
+        <w:t xml:space="preserve"> ist eine .Net </w:t>
       </w:r>
       <w:proofErr w:type="gramStart"/>
       <w:r>
@@ -3384,7 +3518,23 @@
       </w:r>
       <w:proofErr w:type="gramEnd"/>
       <w:r>
-        <w:t xml:space="preserve"> welche der Kern der Audioaufnahmefähigkeiten des ForensicWhisperDeskZH bildet. Das AddIn nutzt die Implementation der </w:t>
+        <w:t xml:space="preserve"> welche der Kern der Audioaufnahmefähigkeiten des </w:t>
+      </w:r>
+      <w:proofErr w:type="spellStart"/>
+      <w:r>
+        <w:t>ForensicWhisperDeskZH</w:t>
+      </w:r>
+      <w:proofErr w:type="spellEnd"/>
+      <w:r>
+        <w:t xml:space="preserve"> bildet. Das </w:t>
+      </w:r>
+      <w:proofErr w:type="spellStart"/>
+      <w:r>
+        <w:t>AddIn</w:t>
+      </w:r>
+      <w:proofErr w:type="spellEnd"/>
+      <w:r>
+        <w:t xml:space="preserve"> nutzt die Implementation der </w:t>
       </w:r>
       <w:proofErr w:type="gramStart"/>
       <w:r>
@@ -3400,7 +3550,15 @@
       </w:r>
       <w:proofErr w:type="gramEnd"/>
       <w:r>
-        <w:t xml:space="preserve"> welche von Naudio zur Verfügung gestellt wird.</w:t>
+        <w:t xml:space="preserve"> welche von </w:t>
+      </w:r>
+      <w:proofErr w:type="spellStart"/>
+      <w:r>
+        <w:t>Naudio</w:t>
+      </w:r>
+      <w:proofErr w:type="spellEnd"/>
+      <w:r>
+        <w:t xml:space="preserve"> zur Verfügung gestellt wird.</w:t>
       </w:r>
     </w:p>
     <w:p>
@@ -3415,6 +3573,7 @@
           <w:bCs/>
         </w:rPr>
       </w:pPr>
+      <w:proofErr w:type="spellStart"/>
       <w:r>
         <w:rPr>
           <w:b/>
@@ -3422,14 +3581,49 @@
         </w:rPr>
         <w:t>WebRtcVadSharp</w:t>
       </w:r>
+      <w:proofErr w:type="spellEnd"/>
     </w:p>
     <w:p>
-      <w:r>
-        <w:t xml:space="preserve">WebRtcVadSharp ist ein .NET-Wrapper für die WebRTC Voice Activity Detection (VAD)-Bibliothek von Google, welche innerhalb dieses AddIns zur Optimierung der </w:t>
-      </w:r>
+      <w:proofErr w:type="spellStart"/>
+      <w:r>
+        <w:t>WebRtcVadSharp</w:t>
+      </w:r>
+      <w:proofErr w:type="spellEnd"/>
+      <w:r>
+        <w:t xml:space="preserve"> ist ein .NET-Wrapper für die WebRTC Voice </w:t>
+      </w:r>
+      <w:proofErr w:type="spellStart"/>
+      <w:r>
+        <w:t>Activity</w:t>
+      </w:r>
+      <w:proofErr w:type="spellEnd"/>
+      <w:r>
+        <w:t xml:space="preserve"> </w:t>
+      </w:r>
+      <w:proofErr w:type="spellStart"/>
+      <w:r>
+        <w:t>Detection</w:t>
+      </w:r>
+      <w:proofErr w:type="spellEnd"/>
+      <w:r>
+        <w:t xml:space="preserve"> (VAD)-Bibliothek von Google, welche innerhalb dieses </w:t>
+      </w:r>
+      <w:proofErr w:type="spellStart"/>
+      <w:r>
+        <w:t>AddIns</w:t>
+      </w:r>
+      <w:proofErr w:type="spellEnd"/>
+      <w:r>
+        <w:t xml:space="preserve"> zur Optimierung der </w:t>
+      </w:r>
+      <w:proofErr w:type="spellStart"/>
       <w:proofErr w:type="gramStart"/>
       <w:r>
-        <w:t>Audioverarbeitungs  genutzt</w:t>
+        <w:t>Audioverarbeitungs</w:t>
+      </w:r>
+      <w:proofErr w:type="spellEnd"/>
+      <w:r>
+        <w:t xml:space="preserve">  genutzt</w:t>
       </w:r>
       <w:proofErr w:type="gramEnd"/>
       <w:r>
@@ -3469,25 +3663,66 @@
       <w:r>
         <w:t xml:space="preserve">, </w:t>
       </w:r>
+      <w:proofErr w:type="spellStart"/>
       <w:r>
         <w:rPr>
           <w:b/>
           <w:bCs/>
         </w:rPr>
-        <w:t xml:space="preserve">ForensicWhisperDeskZH </w:t>
-      </w:r>
-      <w:r>
-        <w:t xml:space="preserve">(Das eigentliche AddIn) </w:t>
-      </w:r>
+        <w:t>ForensicWhisperDeskZH</w:t>
+      </w:r>
+      <w:proofErr w:type="spellEnd"/>
       <w:r>
         <w:rPr>
           <w:b/>
           <w:bCs/>
         </w:rPr>
-        <w:t>&amp; ModelDownloader (</w:t>
-      </w:r>
-      <w:r>
-        <w:t xml:space="preserve">Hilfsprojekt für das Builden mit Jobs). </w:t>
+        <w:t xml:space="preserve"> </w:t>
+      </w:r>
+      <w:r>
+        <w:t xml:space="preserve">(Das eigentliche </w:t>
+      </w:r>
+      <w:proofErr w:type="spellStart"/>
+      <w:r>
+        <w:t>AddIn</w:t>
+      </w:r>
+      <w:proofErr w:type="spellEnd"/>
+      <w:r>
+        <w:t xml:space="preserve">) </w:t>
+      </w:r>
+      <w:r>
+        <w:rPr>
+          <w:b/>
+          <w:bCs/>
+        </w:rPr>
+        <w:t xml:space="preserve">&amp; </w:t>
+      </w:r>
+      <w:proofErr w:type="spellStart"/>
+      <w:r>
+        <w:rPr>
+          <w:b/>
+          <w:bCs/>
+        </w:rPr>
+        <w:t>ModelDownloader</w:t>
+      </w:r>
+      <w:proofErr w:type="spellEnd"/>
+      <w:r>
+        <w:rPr>
+          <w:b/>
+          <w:bCs/>
+        </w:rPr>
+        <w:t xml:space="preserve"> (</w:t>
+      </w:r>
+      <w:r>
+        <w:t xml:space="preserve">Hilfsprojekt für das </w:t>
+      </w:r>
+      <w:proofErr w:type="spellStart"/>
+      <w:r>
+        <w:t>Builden</w:t>
+      </w:r>
+      <w:proofErr w:type="spellEnd"/>
+      <w:r>
+        <w:t xml:space="preserve"> mit Jobs). </w:t>
       </w:r>
       <w:r>
         <w:t xml:space="preserve">Dazukommen die </w:t>
@@ -3500,21 +3735,62 @@
         <w:t xml:space="preserve">Keywords.xml </w:t>
       </w:r>
       <w:r>
-        <w:t xml:space="preserve">Datei und das Job Script für die Github Actions; </w:t>
-      </w:r>
+        <w:t xml:space="preserve">Datei und das Job </w:t>
+      </w:r>
+      <w:proofErr w:type="spellStart"/>
+      <w:r>
+        <w:t>Script</w:t>
+      </w:r>
+      <w:proofErr w:type="spellEnd"/>
+      <w:r>
+        <w:t xml:space="preserve"> für die </w:t>
+      </w:r>
+      <w:proofErr w:type="spellStart"/>
+      <w:r>
+        <w:t>Github</w:t>
+      </w:r>
+      <w:proofErr w:type="spellEnd"/>
+      <w:r>
+        <w:t xml:space="preserve"> Actions; </w:t>
+      </w:r>
+      <w:proofErr w:type="spellStart"/>
       <w:r>
         <w:rPr>
           <w:b/>
           <w:bCs/>
         </w:rPr>
-        <w:t>build-and-publish-vsto</w:t>
-      </w:r>
+        <w:t>build</w:t>
+      </w:r>
+      <w:proofErr w:type="spellEnd"/>
       <w:r>
         <w:rPr>
           <w:b/>
           <w:bCs/>
         </w:rPr>
-        <w:t xml:space="preserve">.yml </w:t>
+        <w:t>-and-publish-</w:t>
+      </w:r>
+      <w:proofErr w:type="spellStart"/>
+      <w:r>
+        <w:rPr>
+          <w:b/>
+          <w:bCs/>
+        </w:rPr>
+        <w:t>vsto</w:t>
+      </w:r>
+      <w:r>
+        <w:rPr>
+          <w:b/>
+          <w:bCs/>
+        </w:rPr>
+        <w:t>.yml</w:t>
+      </w:r>
+      <w:proofErr w:type="spellEnd"/>
+      <w:r>
+        <w:rPr>
+          <w:b/>
+          <w:bCs/>
+        </w:rPr>
+        <w:t xml:space="preserve"> </w:t>
       </w:r>
     </w:p>
     <w:p>
@@ -3527,6 +3803,7 @@
         </w:rPr>
       </w:pPr>
       <w:bookmarkStart w:id="12" w:name="_Toc207199924"/>
+      <w:proofErr w:type="spellStart"/>
       <w:r>
         <w:rPr>
           <w:rStyle w:val="Strong"/>
@@ -3535,6 +3812,7 @@
         </w:rPr>
         <w:t>ForensicWhisperDeskZH</w:t>
       </w:r>
+      <w:proofErr w:type="spellEnd"/>
       <w:r>
         <w:rPr>
           <w:rStyle w:val="Strong"/>
@@ -3547,7 +3825,15 @@
     </w:p>
     <w:p>
       <w:r>
-        <w:t>Dieses Projekt ist das eigentliche VSTO AddIn. Es stellt dem User das Interface sowie die Transkriptionsfunktionalität zur Verfügung. Sämtliche Features sind hier enthalten. Zur Interaktion</w:t>
+        <w:t xml:space="preserve">Dieses Projekt ist das eigentliche VSTO </w:t>
+      </w:r>
+      <w:proofErr w:type="spellStart"/>
+      <w:r>
+        <w:t>AddIn</w:t>
+      </w:r>
+      <w:proofErr w:type="spellEnd"/>
+      <w:r>
+        <w:t>. Es stellt dem User das Interface sowie die Transkriptionsfunktionalität zur Verfügung. Sämtliche Features sind hier enthalten. Zur Interaktion</w:t>
       </w:r>
     </w:p>
     <w:p>
@@ -3560,6 +3846,7 @@
         </w:rPr>
       </w:pPr>
       <w:bookmarkStart w:id="13" w:name="_Toc207199925"/>
+      <w:proofErr w:type="spellStart"/>
       <w:r>
         <w:rPr>
           <w:rStyle w:val="Strong"/>
@@ -3569,6 +3856,7 @@
         <w:lastRenderedPageBreak/>
         <w:t>ModelDownloader</w:t>
       </w:r>
+      <w:proofErr w:type="spellEnd"/>
       <w:r>
         <w:rPr>
           <w:rStyle w:val="Strong"/>
@@ -3581,7 +3869,39 @@
     </w:p>
     <w:p>
       <w:r>
-        <w:t>Das ModelDownloader Project ist ein Utility Project und wird nicht grundsätzlich für das AddIn benötigt. Es dient dazu die Modelle automatisiert herunterladen zu können und kann lokal ausgeführt werden, ist aber hauptsächlich dazu da die WhisperAI Modelle für den Build Prozess in GitHub Actions zur Verfügung zu stellen</w:t>
+        <w:t xml:space="preserve">Das </w:t>
+      </w:r>
+      <w:proofErr w:type="spellStart"/>
+      <w:r>
+        <w:t>ModelDownloader</w:t>
+      </w:r>
+      <w:proofErr w:type="spellEnd"/>
+      <w:r>
+        <w:t xml:space="preserve"> Project ist ein Utility Project und wird nicht grundsätzlich für das </w:t>
+      </w:r>
+      <w:proofErr w:type="spellStart"/>
+      <w:r>
+        <w:t>AddIn</w:t>
+      </w:r>
+      <w:proofErr w:type="spellEnd"/>
+      <w:r>
+        <w:t xml:space="preserve"> benötigt. Es dient dazu die Modelle automatisiert herunterladen zu können und kann lokal ausgeführt werden, ist aber hauptsächlich dazu da die </w:t>
+      </w:r>
+      <w:proofErr w:type="spellStart"/>
+      <w:r>
+        <w:t>WhisperAI</w:t>
+      </w:r>
+      <w:proofErr w:type="spellEnd"/>
+      <w:r>
+        <w:t xml:space="preserve"> Modelle für den </w:t>
+      </w:r>
+      <w:proofErr w:type="spellStart"/>
+      <w:r>
+        <w:t>Build</w:t>
+      </w:r>
+      <w:proofErr w:type="spellEnd"/>
+      <w:r>
+        <w:t xml:space="preserve"> Prozess in GitHub Actions zur Verfügung zu stellen</w:t>
       </w:r>
       <w:r>
         <w:t>.</w:t>
@@ -3599,9 +3919,17 @@
         <w:rPr>
           <w:lang w:val="de-CH"/>
         </w:rPr>
-        <w:t>Architektur ForensicWhisperDeskZH</w:t>
+        <w:t xml:space="preserve">Architektur </w:t>
+      </w:r>
+      <w:proofErr w:type="spellStart"/>
+      <w:r>
+        <w:rPr>
+          <w:lang w:val="de-CH"/>
+        </w:rPr>
+        <w:t>ForensicWhisperDeskZH</w:t>
       </w:r>
       <w:bookmarkEnd w:id="14"/>
+      <w:proofErr w:type="spellEnd"/>
     </w:p>
     <w:p>
       <w:pPr>
@@ -3615,7 +3943,39 @@
     </w:p>
     <w:p>
       <w:r>
-        <w:t>Das ForensicWhisperDeskZH-Projekt ist das Hauptprojekt der Solution und implementiert ein vollständiges VSTO (Visual Studio Tools for Office) Add-In für Microsoft Word. Es stellt eine umfassende Spracherkennungs- und Transkriptionslösung bereit, die auf OpenAI's Whisper-Technologie basiert und nahtlos in die Word-Benutzeroberfläche integriert ist.</w:t>
+        <w:t xml:space="preserve">Das </w:t>
+      </w:r>
+      <w:proofErr w:type="spellStart"/>
+      <w:r>
+        <w:t>ForensicWhisperDeskZH</w:t>
+      </w:r>
+      <w:proofErr w:type="spellEnd"/>
+      <w:r>
+        <w:t xml:space="preserve">-Projekt ist das Hauptprojekt der Solution und implementiert ein vollständiges VSTO (Visual Studio Tools </w:t>
+      </w:r>
+      <w:proofErr w:type="spellStart"/>
+      <w:r>
+        <w:t>for</w:t>
+      </w:r>
+      <w:proofErr w:type="spellEnd"/>
+      <w:r>
+        <w:t xml:space="preserve"> Office) Add-In für Microsoft Word. Es stellt eine umfassende Spracherkennungs- und Transkriptionslösung bereit, die auf </w:t>
+      </w:r>
+      <w:proofErr w:type="spellStart"/>
+      <w:r>
+        <w:t>OpenAI's</w:t>
+      </w:r>
+      <w:proofErr w:type="spellEnd"/>
+      <w:r>
+        <w:t xml:space="preserve"> </w:t>
+      </w:r>
+      <w:proofErr w:type="spellStart"/>
+      <w:r>
+        <w:t>Whisper</w:t>
+      </w:r>
+      <w:proofErr w:type="spellEnd"/>
+      <w:r>
+        <w:t>-Technologie basiert und nahtlos in die Word-Benutzeroberfläche integriert ist.</w:t>
       </w:r>
     </w:p>
     <w:p>
@@ -3638,7 +3998,21 @@
         <w:rPr>
           <w:b/>
         </w:rPr>
-        <w:t>Audio-Modul (ForensicWhisperDeskZH.Audio)</w:t>
+        <w:t>Audio-Modul (</w:t>
+      </w:r>
+      <w:proofErr w:type="spellStart"/>
+      <w:r>
+        <w:rPr>
+          <w:b/>
+        </w:rPr>
+        <w:t>ForensicWhisperDeskZH.Audio</w:t>
+      </w:r>
+      <w:proofErr w:type="spellEnd"/>
+      <w:r>
+        <w:rPr>
+          <w:b/>
+        </w:rPr>
+        <w:t>)</w:t>
       </w:r>
     </w:p>
     <w:p>
@@ -3681,7 +4055,21 @@
         <w:rPr>
           <w:bCs/>
         </w:rPr>
-        <w:t xml:space="preserve"> ein Audio Diagnose Tool für Debugging Zwecke. Vor der Einführung von WASAPI wurde WaveIn Event verwendet, was zu häufigen Problemen geführt hat und das Audio </w:t>
+        <w:t xml:space="preserve"> ein Audio Diagnose Tool für Debugging Zwecke. Vor der Einführung von WASAPI wurde </w:t>
+      </w:r>
+      <w:proofErr w:type="spellStart"/>
+      <w:r>
+        <w:rPr>
+          <w:bCs/>
+        </w:rPr>
+        <w:t>WaveIn</w:t>
+      </w:r>
+      <w:proofErr w:type="spellEnd"/>
+      <w:r>
+        <w:rPr>
+          <w:bCs/>
+        </w:rPr>
+        <w:t xml:space="preserve"> Event verwendet, was zu häufigen Problemen geführt hat und das Audio </w:t>
       </w:r>
       <w:r>
         <w:rPr>
@@ -3749,7 +4137,21 @@
         <w:rPr>
           <w:b/>
         </w:rPr>
-        <w:t>ument-Modul (ForensicWhisperDeskZH.Document)</w:t>
+        <w:t>ument-Modul (</w:t>
+      </w:r>
+      <w:proofErr w:type="spellStart"/>
+      <w:r>
+        <w:rPr>
+          <w:b/>
+        </w:rPr>
+        <w:t>ForensicWhisperDeskZH.Document</w:t>
+      </w:r>
+      <w:proofErr w:type="spellEnd"/>
+      <w:r>
+        <w:rPr>
+          <w:b/>
+        </w:rPr>
+        <w:t>)</w:t>
       </w:r>
     </w:p>
     <w:p>
@@ -3768,7 +4170,21 @@
         <w:rPr>
           <w:bCs/>
         </w:rPr>
-        <w:t>stellt die Word Dokument Integration dar, und ist zuständig für die Kommunikation zwischen dem AddIn und Word. Das Modul handelt das Einfügen des Textes an der Cursor Position und stellt sicher, dass das Dokument verfügbar ist.</w:t>
+        <w:t xml:space="preserve">stellt die Word Dokument Integration dar, und ist zuständig für die Kommunikation zwischen dem </w:t>
+      </w:r>
+      <w:proofErr w:type="spellStart"/>
+      <w:r>
+        <w:rPr>
+          <w:bCs/>
+        </w:rPr>
+        <w:t>AddIn</w:t>
+      </w:r>
+      <w:proofErr w:type="spellEnd"/>
+      <w:r>
+        <w:rPr>
+          <w:bCs/>
+        </w:rPr>
+        <w:t xml:space="preserve"> und Word. Das Modul handelt das Einfügen des Textes an der Cursor Position und stellt sicher, dass das Dokument verfügbar ist.</w:t>
       </w:r>
     </w:p>
     <w:p>
@@ -3798,7 +4214,21 @@
         <w:rPr>
           <w:b/>
         </w:rPr>
-        <w:t>ription-Modul (ForensicWhisperDeskZH.Transcription)</w:t>
+        <w:t>ription-Modul (</w:t>
+      </w:r>
+      <w:proofErr w:type="spellStart"/>
+      <w:r>
+        <w:rPr>
+          <w:b/>
+        </w:rPr>
+        <w:t>ForensicWhisperDeskZH.Transcription</w:t>
+      </w:r>
+      <w:proofErr w:type="spellEnd"/>
+      <w:r>
+        <w:rPr>
+          <w:b/>
+        </w:rPr>
+        <w:t>)</w:t>
       </w:r>
     </w:p>
     <w:p>
@@ -3811,7 +4241,35 @@
         <w:rPr>
           <w:bCs/>
         </w:rPr>
-        <w:t>Das Transkriptionsmodul agiert als Interface zu den WhisperModellen und ist auf Whisper.Net aufgebaut. Es erlaubt das Management und das Downloaden von Whisper Modellen</w:t>
+        <w:t xml:space="preserve">Das Transkriptionsmodul agiert als Interface zu den </w:t>
+      </w:r>
+      <w:proofErr w:type="spellStart"/>
+      <w:r>
+        <w:rPr>
+          <w:bCs/>
+        </w:rPr>
+        <w:t>WhisperModellen</w:t>
+      </w:r>
+      <w:proofErr w:type="spellEnd"/>
+      <w:r>
+        <w:rPr>
+          <w:bCs/>
+        </w:rPr>
+        <w:t xml:space="preserve"> und ist auf Whisper.Net aufgebaut. Es erlaubt das Management und das Downloaden von </w:t>
+      </w:r>
+      <w:proofErr w:type="spellStart"/>
+      <w:r>
+        <w:rPr>
+          <w:bCs/>
+        </w:rPr>
+        <w:t>Whisper</w:t>
+      </w:r>
+      <w:proofErr w:type="spellEnd"/>
+      <w:r>
+        <w:rPr>
+          <w:bCs/>
+        </w:rPr>
+        <w:t xml:space="preserve"> Modellen</w:t>
       </w:r>
     </w:p>
     <w:p>
@@ -3831,6 +4289,7 @@
         </w:rPr>
         <w:t>Text-Modul (</w:t>
       </w:r>
+      <w:proofErr w:type="spellStart"/>
       <w:r>
         <w:rPr>
           <w:b/>
@@ -3838,6 +4297,7 @@
         </w:rPr>
         <w:t>ForensicWhisperDeskZH.Text</w:t>
       </w:r>
+      <w:proofErr w:type="spellEnd"/>
       <w:r>
         <w:rPr>
           <w:b/>
@@ -3895,7 +4355,21 @@
         <w:rPr>
           <w:b/>
         </w:rPr>
-        <w:t>Common-Modul (ForensicWhisperDeskZH.Common)</w:t>
+        <w:t>Common-Modul (</w:t>
+      </w:r>
+      <w:proofErr w:type="spellStart"/>
+      <w:r>
+        <w:rPr>
+          <w:b/>
+        </w:rPr>
+        <w:t>ForensicWhisperDeskZH.Common</w:t>
+      </w:r>
+      <w:proofErr w:type="spellEnd"/>
+      <w:r>
+        <w:rPr>
+          <w:b/>
+        </w:rPr>
+        <w:t>)</w:t>
       </w:r>
     </w:p>
     <w:p>
@@ -3926,7 +4400,21 @@
         <w:rPr>
           <w:bCs/>
         </w:rPr>
-        <w:t xml:space="preserve"> über JSON und XML, den Logging-Service sowie weiter Hilfs- und Utilities-Aufgaben zuständig.</w:t>
+        <w:t xml:space="preserve"> über JSON und XML, den </w:t>
+      </w:r>
+      <w:proofErr w:type="spellStart"/>
+      <w:r>
+        <w:rPr>
+          <w:bCs/>
+        </w:rPr>
+        <w:t>Logging</w:t>
+      </w:r>
+      <w:proofErr w:type="spellEnd"/>
+      <w:r>
+        <w:rPr>
+          <w:bCs/>
+        </w:rPr>
+        <w:t>-Service sowie weiter Hilfs- und Utilities-Aufgaben zuständig.</w:t>
       </w:r>
     </w:p>
     <w:p>
@@ -3945,12 +4433,14 @@
           <w:bCs/>
         </w:rPr>
       </w:pPr>
+      <w:proofErr w:type="spellStart"/>
       <w:r>
         <w:rPr>
           <w:b/>
         </w:rPr>
         <w:t>AddInViewModel</w:t>
       </w:r>
+      <w:proofErr w:type="spellEnd"/>
       <w:r>
         <w:rPr>
           <w:bCs/>
@@ -3961,7 +4451,35 @@
         <w:rPr>
           <w:bCs/>
         </w:rPr>
-        <w:t xml:space="preserve"> Die zentrale Koordinationsschicht des Add-Ins, die als MVVM-Pattern implementiert ist. Orchestriert die Interaktion zwischen Transkription, Dokumentbearbeitung und UI. Unterstützt sowohl kontinuierliche Transkription als auch einen "Listening Mode" mit Trigger-Phrasen ("diktat starten"/"diktat beenden").</w:t>
+        <w:t xml:space="preserve"> Die zentrale Koordinationsschicht des Add-Ins, die als MVVM-Pattern implementiert ist. Orchestriert die Interaktion zwischen Transkription, Dokumentbearbeitung und UI. Unterstützt sowohl kontinuierliche Transkription als auch einen "Listening Mode" mit Trigger-Phrasen ("</w:t>
+      </w:r>
+      <w:proofErr w:type="spellStart"/>
+      <w:r>
+        <w:rPr>
+          <w:bCs/>
+        </w:rPr>
+        <w:t>diktat</w:t>
+      </w:r>
+      <w:proofErr w:type="spellEnd"/>
+      <w:r>
+        <w:rPr>
+          <w:bCs/>
+        </w:rPr>
+        <w:t xml:space="preserve"> starten"/"</w:t>
+      </w:r>
+      <w:proofErr w:type="spellStart"/>
+      <w:r>
+        <w:rPr>
+          <w:bCs/>
+        </w:rPr>
+        <w:t>diktat</w:t>
+      </w:r>
+      <w:proofErr w:type="spellEnd"/>
+      <w:r>
+        <w:rPr>
+          <w:bCs/>
+        </w:rPr>
+        <w:t xml:space="preserve"> beenden").</w:t>
       </w:r>
     </w:p>
     <w:p>
@@ -3970,12 +4488,14 @@
           <w:bCs/>
         </w:rPr>
       </w:pPr>
+      <w:proofErr w:type="spellStart"/>
       <w:r>
         <w:rPr>
           <w:b/>
         </w:rPr>
         <w:t>TranscriptionSettings</w:t>
       </w:r>
+      <w:proofErr w:type="spellEnd"/>
       <w:r>
         <w:rPr>
           <w:b/>
@@ -3986,7 +4506,21 @@
         <w:rPr>
           <w:bCs/>
         </w:rPr>
-        <w:t xml:space="preserve"> Umfassende Konfigurationsklasse für alle Aspekte der Spracherkennung, einschließlich Audio-Parameter, Whisper-Model-Einstellungen, Sprach-Optionen und Text-Verarbeitungsregeln.</w:t>
+        <w:t xml:space="preserve"> Umfassende Konfigurationsklasse für alle Aspekte der Spracherkennung, einschließlich Audio-Parameter, </w:t>
+      </w:r>
+      <w:proofErr w:type="spellStart"/>
+      <w:r>
+        <w:rPr>
+          <w:bCs/>
+        </w:rPr>
+        <w:t>Whisper</w:t>
+      </w:r>
+      <w:proofErr w:type="spellEnd"/>
+      <w:r>
+        <w:rPr>
+          <w:bCs/>
+        </w:rPr>
+        <w:t>-Model-Einstellungen, Sprach-Optionen und Text-Verarbeitungsregeln.</w:t>
       </w:r>
     </w:p>
     <w:p>
@@ -3995,12 +4529,14 @@
           <w:b/>
         </w:rPr>
       </w:pPr>
+      <w:proofErr w:type="spellStart"/>
       <w:r>
         <w:rPr>
           <w:b/>
         </w:rPr>
         <w:t>MainRibbon</w:t>
       </w:r>
+      <w:proofErr w:type="spellEnd"/>
       <w:r>
         <w:rPr>
           <w:b/>
@@ -4011,16 +4547,26 @@
         <w:rPr>
           <w:bCs/>
         </w:rPr>
-        <w:t xml:space="preserve"> Word-Ribbon-Integration für die Benutzeroberfläche mit Buttons für Start/Stop, Einstellungen, Mikrofonauswahl und Model-Konfiguration.</w:t>
+        <w:t xml:space="preserve"> Word-Ribbon-Integration für die Benutzeroberfläche mit Buttons für Start/</w:t>
+      </w:r>
+      <w:proofErr w:type="spellStart"/>
+      <w:r>
+        <w:rPr>
+          <w:bCs/>
+        </w:rPr>
+        <w:t>Stop</w:t>
+      </w:r>
+      <w:proofErr w:type="spellEnd"/>
+      <w:r>
+        <w:rPr>
+          <w:bCs/>
+        </w:rPr>
+        <w:t>, Einstellungen, Mikrofonauswahl und Model-Konfiguration.</w:t>
       </w:r>
     </w:p>
     <w:p>
-      <w:pPr>
-        <w:pStyle w:val="Heading2"/>
-      </w:pPr>
       <w:bookmarkStart w:id="17" w:name="_Toc207199929"/>
       <w:r>
-        <w:lastRenderedPageBreak/>
         <w:t>Bird Eye View</w:t>
       </w:r>
       <w:bookmarkEnd w:id="17"/>
@@ -4049,6 +4595,7 @@
         </w:rPr>
         <w:t xml:space="preserve">Architektur </w:t>
       </w:r>
+      <w:proofErr w:type="spellStart"/>
       <w:r>
         <w:rPr>
           <w:lang w:val="de-CH"/>
@@ -4056,6 +4603,7 @@
         <w:t>ModelDownloader</w:t>
       </w:r>
       <w:bookmarkEnd w:id="19"/>
+      <w:proofErr w:type="spellEnd"/>
     </w:p>
     <w:p>
       <w:pPr>
@@ -4104,6 +4652,7 @@
         </w:rPr>
         <w:t xml:space="preserve"> </w:t>
       </w:r>
+      <w:proofErr w:type="spellStart"/>
       <w:r>
         <w:rPr>
           <w:lang w:val="de-CH"/>
@@ -4111,6 +4660,7 @@
         <w:t>ForensicWhisperDeskZH</w:t>
       </w:r>
       <w:bookmarkEnd w:id="23"/>
+      <w:proofErr w:type="spellEnd"/>
       <w:r>
         <w:rPr>
           <w:lang w:val="de-CH"/>
@@ -4133,6 +4683,7 @@
         </w:rPr>
         <w:t xml:space="preserve">Flow </w:t>
       </w:r>
+      <w:proofErr w:type="spellStart"/>
       <w:r>
         <w:rPr>
           <w:lang w:val="de-CH"/>
@@ -4140,6 +4691,7 @@
         <w:t>ModelDownloader</w:t>
       </w:r>
       <w:bookmarkEnd w:id="24"/>
+      <w:proofErr w:type="spellEnd"/>
     </w:p>
     <w:p>
       <w:pPr>
@@ -4149,11 +4701,19 @@
         </w:rPr>
       </w:pPr>
       <w:bookmarkStart w:id="25" w:name="_Toc207199936"/>
+      <w:proofErr w:type="spellStart"/>
       <w:r>
         <w:rPr>
           <w:lang w:val="de-CH"/>
         </w:rPr>
-        <w:t>GitHubActions Pipeline</w:t>
+        <w:t>GitHubActions</w:t>
+      </w:r>
+      <w:proofErr w:type="spellEnd"/>
+      <w:r>
+        <w:rPr>
+          <w:lang w:val="de-CH"/>
+        </w:rPr>
+        <w:t xml:space="preserve"> Pipeline</w:t>
       </w:r>
       <w:bookmarkEnd w:id="25"/>
     </w:p>

</xml_diff>

<commit_message>
Update Release to Create 1 large package, as well as split packages in release (#14)
* correct formatting of Release Notes

* Optimized Pipeline Test

* ReCommit to test release creation

* Trigger in pipeline fixed developer docu added

* Update Diagrams And Developer Manual and minor refactor

* Update build-and-publish-vsto.yml

* Update UMLDiagram.drawio
</commit_message>
<xml_diff>
--- a/Documentation/Developer_Manual_ForensicWhisperDeskZH.docx
+++ b/Documentation/Developer_Manual_ForensicWhisperDeskZH.docx
@@ -649,6 +649,7 @@
                                         <w:lang w:val="de-CH"/>
                                       </w:rPr>
                                     </w:pPr>
+                                    <w:proofErr w:type="spellStart"/>
                                     <w:r>
                                       <w:rPr>
                                         <w:color w:val="595959" w:themeColor="text1" w:themeTint="A6"/>
@@ -658,6 +659,7 @@
                                       </w:rPr>
                                       <w:t>ForMaLTeC</w:t>
                                     </w:r>
+                                    <w:proofErr w:type="spellEnd"/>
                                   </w:p>
                                 </w:sdtContent>
                               </w:sdt>
@@ -750,6 +752,7 @@
                                   <w:lang w:val="de-CH"/>
                                 </w:rPr>
                               </w:pPr>
+                              <w:proofErr w:type="spellStart"/>
                               <w:r>
                                 <w:rPr>
                                   <w:color w:val="595959" w:themeColor="text1" w:themeTint="A6"/>
@@ -759,6 +762,7 @@
                                 </w:rPr>
                                 <w:t>ForMaLTeC</w:t>
                               </w:r>
+                              <w:proofErr w:type="spellEnd"/>
                             </w:p>
                           </w:sdtContent>
                         </w:sdt>
@@ -3067,12 +3071,21 @@
       </w:r>
     </w:p>
     <w:p>
+      <w:proofErr w:type="spellStart"/>
       <w:r>
         <w:rPr>
           <w:b/>
           <w:bCs/>
         </w:rPr>
-        <w:t>Arbeitspeicherpeicher:</w:t>
+        <w:t>Arbeitspeicherpeicher</w:t>
+      </w:r>
+      <w:proofErr w:type="spellEnd"/>
+      <w:r>
+        <w:rPr>
+          <w:b/>
+          <w:bCs/>
+        </w:rPr>
+        <w:t>:</w:t>
       </w:r>
       <w:r>
         <w:t xml:space="preserve"> 8GB RAM</w:t>
@@ -3149,12 +3162,21 @@
       </w:r>
     </w:p>
     <w:p>
+      <w:proofErr w:type="spellStart"/>
       <w:r>
         <w:rPr>
           <w:b/>
           <w:bCs/>
         </w:rPr>
-        <w:t>Arbeitspeicherpeicher:</w:t>
+        <w:t>Arbeitspeicherpeicher</w:t>
+      </w:r>
+      <w:proofErr w:type="spellEnd"/>
+      <w:r>
+        <w:rPr>
+          <w:b/>
+          <w:bCs/>
+        </w:rPr>
+        <w:t>:</w:t>
       </w:r>
       <w:r>
         <w:t xml:space="preserve"> 16 GB RAM</w:t>
@@ -3221,7 +3243,15 @@
         <w:t xml:space="preserve">VSTO: </w:t>
       </w:r>
       <w:r>
-        <w:t xml:space="preserve">Visual Studio Tools for Office, erlaubt die Integration von Ribbon Add-Ins direkt in Office Programme. </w:t>
+        <w:t xml:space="preserve">Visual Studio Tools </w:t>
+      </w:r>
+      <w:proofErr w:type="spellStart"/>
+      <w:r>
+        <w:t>for</w:t>
+      </w:r>
+      <w:proofErr w:type="spellEnd"/>
+      <w:r>
+        <w:t xml:space="preserve"> Office, erlaubt die Integration von Ribbon Add-Ins direkt in Office Programme. </w:t>
       </w:r>
       <w:r>
         <w:rPr>
@@ -3238,10 +3268,12 @@
       <w:r>
         <w:t>(</w:t>
       </w:r>
+      <w:proofErr w:type="spellStart"/>
       <w:proofErr w:type="gramStart"/>
       <w:r>
         <w:t>Stand:August</w:t>
       </w:r>
+      <w:proofErr w:type="spellEnd"/>
       <w:proofErr w:type="gramEnd"/>
       <w:r>
         <w:t>, 2025)</w:t>
@@ -3255,6 +3287,7 @@
         </w:rPr>
       </w:pPr>
       <w:bookmarkStart w:id="7" w:name="_Toc207199919"/>
+      <w:proofErr w:type="spellStart"/>
       <w:r>
         <w:rPr>
           <w:lang w:val="de-CH"/>
@@ -3263,6 +3296,7 @@
         <w:t>Techstack</w:t>
       </w:r>
       <w:bookmarkEnd w:id="7"/>
+      <w:proofErr w:type="spellEnd"/>
     </w:p>
     <w:p>
       <w:pPr>
@@ -3311,8 +3345,21 @@
         <w:pStyle w:val="Heading2"/>
       </w:pPr>
       <w:bookmarkStart w:id="9" w:name="_Toc207199921"/>
-      <w:r>
-        <w:t>Nuget Packete:</w:t>
+      <w:proofErr w:type="spellStart"/>
+      <w:r>
+        <w:t>Nuget</w:t>
+      </w:r>
+      <w:proofErr w:type="spellEnd"/>
+      <w:r>
+        <w:t xml:space="preserve"> </w:t>
+      </w:r>
+      <w:proofErr w:type="spellStart"/>
+      <w:r>
+        <w:t>Packete</w:t>
+      </w:r>
+      <w:proofErr w:type="spellEnd"/>
+      <w:r>
+        <w:t>:</w:t>
       </w:r>
       <w:bookmarkEnd w:id="9"/>
     </w:p>
@@ -3344,7 +3391,39 @@
         </w:rPr>
       </w:pPr>
       <w:r>
-        <w:t xml:space="preserve">Whisper.net ist ein von Sandro Hanea entwickeltes Nuget package welches Platform übergreifendes </w:t>
+        <w:t xml:space="preserve">Whisper.net ist ein von Sandro </w:t>
+      </w:r>
+      <w:proofErr w:type="spellStart"/>
+      <w:r>
+        <w:t>Hanea</w:t>
+      </w:r>
+      <w:proofErr w:type="spellEnd"/>
+      <w:r>
+        <w:t xml:space="preserve"> entwickeltes </w:t>
+      </w:r>
+      <w:proofErr w:type="spellStart"/>
+      <w:r>
+        <w:t>Nuget</w:t>
+      </w:r>
+      <w:proofErr w:type="spellEnd"/>
+      <w:r>
+        <w:t xml:space="preserve"> </w:t>
+      </w:r>
+      <w:proofErr w:type="spellStart"/>
+      <w:r>
+        <w:t>package</w:t>
+      </w:r>
+      <w:proofErr w:type="spellEnd"/>
+      <w:r>
+        <w:t xml:space="preserve"> welches </w:t>
+      </w:r>
+      <w:proofErr w:type="spellStart"/>
+      <w:r>
+        <w:t>Platform</w:t>
+      </w:r>
+      <w:proofErr w:type="spellEnd"/>
+      <w:r>
+        <w:t xml:space="preserve"> übergreifendes </w:t>
       </w:r>
       <w:proofErr w:type="gramStart"/>
       <w:r>
@@ -3355,7 +3434,55 @@
         <w:t xml:space="preserve"> .Net Sprachen und Frameworks zur Verfügung stellt.</w:t>
       </w:r>
       <w:r>
-        <w:t xml:space="preserve"> Im ForensicWhisperDeskZH nutzt diese Interfaces als Kern der Transkriptionsengine. Whisper.Net stellt Runtimes für Cuda, Vulkan, OpenVino und CPU Backends zur Verfügung.</w:t>
+        <w:t xml:space="preserve"> Im </w:t>
+      </w:r>
+      <w:proofErr w:type="spellStart"/>
+      <w:r>
+        <w:t>ForensicWhisperDeskZH</w:t>
+      </w:r>
+      <w:proofErr w:type="spellEnd"/>
+      <w:r>
+        <w:t xml:space="preserve"> nutzt diese Interfaces als Kern der </w:t>
+      </w:r>
+      <w:proofErr w:type="spellStart"/>
+      <w:r>
+        <w:t>Transkriptionsengine</w:t>
+      </w:r>
+      <w:proofErr w:type="spellEnd"/>
+      <w:r>
+        <w:t xml:space="preserve">. Whisper.Net stellt </w:t>
+      </w:r>
+      <w:proofErr w:type="spellStart"/>
+      <w:r>
+        <w:t>Runtimes</w:t>
+      </w:r>
+      <w:proofErr w:type="spellEnd"/>
+      <w:r>
+        <w:t xml:space="preserve"> für </w:t>
+      </w:r>
+      <w:proofErr w:type="spellStart"/>
+      <w:r>
+        <w:t>Cuda</w:t>
+      </w:r>
+      <w:proofErr w:type="spellEnd"/>
+      <w:r>
+        <w:t xml:space="preserve">, Vulkan, </w:t>
+      </w:r>
+      <w:proofErr w:type="spellStart"/>
+      <w:r>
+        <w:t>OpenVino</w:t>
+      </w:r>
+      <w:proofErr w:type="spellEnd"/>
+      <w:r>
+        <w:t xml:space="preserve"> und CPU </w:t>
+      </w:r>
+      <w:proofErr w:type="spellStart"/>
+      <w:r>
+        <w:t>Backends</w:t>
+      </w:r>
+      <w:proofErr w:type="spellEnd"/>
+      <w:r>
+        <w:t xml:space="preserve"> zur Verfügung.</w:t>
       </w:r>
     </w:p>
     <w:p>
@@ -3366,6 +3493,7 @@
           <w:numId w:val="21"/>
         </w:numPr>
       </w:pPr>
+      <w:proofErr w:type="spellStart"/>
       <w:r>
         <w:rPr>
           <w:b/>
@@ -3373,10 +3501,16 @@
         </w:rPr>
         <w:t>NAudio</w:t>
       </w:r>
+      <w:proofErr w:type="spellEnd"/>
     </w:p>
     <w:p>
-      <w:r>
-        <w:t xml:space="preserve">NAudio ist eine .Net </w:t>
+      <w:proofErr w:type="spellStart"/>
+      <w:r>
+        <w:t>NAudio</w:t>
+      </w:r>
+      <w:proofErr w:type="spellEnd"/>
+      <w:r>
+        <w:t xml:space="preserve"> ist eine .Net </w:t>
       </w:r>
       <w:proofErr w:type="gramStart"/>
       <w:r>
@@ -3384,7 +3518,23 @@
       </w:r>
       <w:proofErr w:type="gramEnd"/>
       <w:r>
-        <w:t xml:space="preserve"> welche der Kern der Audioaufnahmefähigkeiten des ForensicWhisperDeskZH bildet. Das AddIn nutzt die Implementation der </w:t>
+        <w:t xml:space="preserve"> welche der Kern der Audioaufnahmefähigkeiten des </w:t>
+      </w:r>
+      <w:proofErr w:type="spellStart"/>
+      <w:r>
+        <w:t>ForensicWhisperDeskZH</w:t>
+      </w:r>
+      <w:proofErr w:type="spellEnd"/>
+      <w:r>
+        <w:t xml:space="preserve"> bildet. Das </w:t>
+      </w:r>
+      <w:proofErr w:type="spellStart"/>
+      <w:r>
+        <w:t>AddIn</w:t>
+      </w:r>
+      <w:proofErr w:type="spellEnd"/>
+      <w:r>
+        <w:t xml:space="preserve"> nutzt die Implementation der </w:t>
       </w:r>
       <w:proofErr w:type="gramStart"/>
       <w:r>
@@ -3400,7 +3550,15 @@
       </w:r>
       <w:proofErr w:type="gramEnd"/>
       <w:r>
-        <w:t xml:space="preserve"> welche von Naudio zur Verfügung gestellt wird.</w:t>
+        <w:t xml:space="preserve"> welche von </w:t>
+      </w:r>
+      <w:proofErr w:type="spellStart"/>
+      <w:r>
+        <w:t>Naudio</w:t>
+      </w:r>
+      <w:proofErr w:type="spellEnd"/>
+      <w:r>
+        <w:t xml:space="preserve"> zur Verfügung gestellt wird.</w:t>
       </w:r>
     </w:p>
     <w:p>
@@ -3415,6 +3573,7 @@
           <w:bCs/>
         </w:rPr>
       </w:pPr>
+      <w:proofErr w:type="spellStart"/>
       <w:r>
         <w:rPr>
           <w:b/>
@@ -3422,14 +3581,49 @@
         </w:rPr>
         <w:t>WebRtcVadSharp</w:t>
       </w:r>
+      <w:proofErr w:type="spellEnd"/>
     </w:p>
     <w:p>
-      <w:r>
-        <w:t xml:space="preserve">WebRtcVadSharp ist ein .NET-Wrapper für die WebRTC Voice Activity Detection (VAD)-Bibliothek von Google, welche innerhalb dieses AddIns zur Optimierung der </w:t>
-      </w:r>
+      <w:proofErr w:type="spellStart"/>
+      <w:r>
+        <w:t>WebRtcVadSharp</w:t>
+      </w:r>
+      <w:proofErr w:type="spellEnd"/>
+      <w:r>
+        <w:t xml:space="preserve"> ist ein .NET-Wrapper für die WebRTC Voice </w:t>
+      </w:r>
+      <w:proofErr w:type="spellStart"/>
+      <w:r>
+        <w:t>Activity</w:t>
+      </w:r>
+      <w:proofErr w:type="spellEnd"/>
+      <w:r>
+        <w:t xml:space="preserve"> </w:t>
+      </w:r>
+      <w:proofErr w:type="spellStart"/>
+      <w:r>
+        <w:t>Detection</w:t>
+      </w:r>
+      <w:proofErr w:type="spellEnd"/>
+      <w:r>
+        <w:t xml:space="preserve"> (VAD)-Bibliothek von Google, welche innerhalb dieses </w:t>
+      </w:r>
+      <w:proofErr w:type="spellStart"/>
+      <w:r>
+        <w:t>AddIns</w:t>
+      </w:r>
+      <w:proofErr w:type="spellEnd"/>
+      <w:r>
+        <w:t xml:space="preserve"> zur Optimierung der </w:t>
+      </w:r>
+      <w:proofErr w:type="spellStart"/>
       <w:proofErr w:type="gramStart"/>
       <w:r>
-        <w:t>Audioverarbeitungs  genutzt</w:t>
+        <w:t>Audioverarbeitungs</w:t>
+      </w:r>
+      <w:proofErr w:type="spellEnd"/>
+      <w:r>
+        <w:t xml:space="preserve">  genutzt</w:t>
       </w:r>
       <w:proofErr w:type="gramEnd"/>
       <w:r>
@@ -3469,25 +3663,66 @@
       <w:r>
         <w:t xml:space="preserve">, </w:t>
       </w:r>
+      <w:proofErr w:type="spellStart"/>
       <w:r>
         <w:rPr>
           <w:b/>
           <w:bCs/>
         </w:rPr>
-        <w:t xml:space="preserve">ForensicWhisperDeskZH </w:t>
-      </w:r>
-      <w:r>
-        <w:t xml:space="preserve">(Das eigentliche AddIn) </w:t>
-      </w:r>
+        <w:t>ForensicWhisperDeskZH</w:t>
+      </w:r>
+      <w:proofErr w:type="spellEnd"/>
       <w:r>
         <w:rPr>
           <w:b/>
           <w:bCs/>
         </w:rPr>
-        <w:t>&amp; ModelDownloader (</w:t>
-      </w:r>
-      <w:r>
-        <w:t xml:space="preserve">Hilfsprojekt für das Builden mit Jobs). </w:t>
+        <w:t xml:space="preserve"> </w:t>
+      </w:r>
+      <w:r>
+        <w:t xml:space="preserve">(Das eigentliche </w:t>
+      </w:r>
+      <w:proofErr w:type="spellStart"/>
+      <w:r>
+        <w:t>AddIn</w:t>
+      </w:r>
+      <w:proofErr w:type="spellEnd"/>
+      <w:r>
+        <w:t xml:space="preserve">) </w:t>
+      </w:r>
+      <w:r>
+        <w:rPr>
+          <w:b/>
+          <w:bCs/>
+        </w:rPr>
+        <w:t xml:space="preserve">&amp; </w:t>
+      </w:r>
+      <w:proofErr w:type="spellStart"/>
+      <w:r>
+        <w:rPr>
+          <w:b/>
+          <w:bCs/>
+        </w:rPr>
+        <w:t>ModelDownloader</w:t>
+      </w:r>
+      <w:proofErr w:type="spellEnd"/>
+      <w:r>
+        <w:rPr>
+          <w:b/>
+          <w:bCs/>
+        </w:rPr>
+        <w:t xml:space="preserve"> (</w:t>
+      </w:r>
+      <w:r>
+        <w:t xml:space="preserve">Hilfsprojekt für das </w:t>
+      </w:r>
+      <w:proofErr w:type="spellStart"/>
+      <w:r>
+        <w:t>Builden</w:t>
+      </w:r>
+      <w:proofErr w:type="spellEnd"/>
+      <w:r>
+        <w:t xml:space="preserve"> mit Jobs). </w:t>
       </w:r>
       <w:r>
         <w:t xml:space="preserve">Dazukommen die </w:t>
@@ -3500,21 +3735,62 @@
         <w:t xml:space="preserve">Keywords.xml </w:t>
       </w:r>
       <w:r>
-        <w:t xml:space="preserve">Datei und das Job Script für die Github Actions; </w:t>
-      </w:r>
+        <w:t xml:space="preserve">Datei und das Job </w:t>
+      </w:r>
+      <w:proofErr w:type="spellStart"/>
+      <w:r>
+        <w:t>Script</w:t>
+      </w:r>
+      <w:proofErr w:type="spellEnd"/>
+      <w:r>
+        <w:t xml:space="preserve"> für die </w:t>
+      </w:r>
+      <w:proofErr w:type="spellStart"/>
+      <w:r>
+        <w:t>Github</w:t>
+      </w:r>
+      <w:proofErr w:type="spellEnd"/>
+      <w:r>
+        <w:t xml:space="preserve"> Actions; </w:t>
+      </w:r>
+      <w:proofErr w:type="spellStart"/>
       <w:r>
         <w:rPr>
           <w:b/>
           <w:bCs/>
         </w:rPr>
-        <w:t>build-and-publish-vsto</w:t>
-      </w:r>
+        <w:t>build</w:t>
+      </w:r>
+      <w:proofErr w:type="spellEnd"/>
       <w:r>
         <w:rPr>
           <w:b/>
           <w:bCs/>
         </w:rPr>
-        <w:t xml:space="preserve">.yml </w:t>
+        <w:t>-and-publish-</w:t>
+      </w:r>
+      <w:proofErr w:type="spellStart"/>
+      <w:r>
+        <w:rPr>
+          <w:b/>
+          <w:bCs/>
+        </w:rPr>
+        <w:t>vsto</w:t>
+      </w:r>
+      <w:r>
+        <w:rPr>
+          <w:b/>
+          <w:bCs/>
+        </w:rPr>
+        <w:t>.yml</w:t>
+      </w:r>
+      <w:proofErr w:type="spellEnd"/>
+      <w:r>
+        <w:rPr>
+          <w:b/>
+          <w:bCs/>
+        </w:rPr>
+        <w:t xml:space="preserve"> </w:t>
       </w:r>
     </w:p>
     <w:p>
@@ -3527,6 +3803,7 @@
         </w:rPr>
       </w:pPr>
       <w:bookmarkStart w:id="12" w:name="_Toc207199924"/>
+      <w:proofErr w:type="spellStart"/>
       <w:r>
         <w:rPr>
           <w:rStyle w:val="Strong"/>
@@ -3535,6 +3812,7 @@
         </w:rPr>
         <w:t>ForensicWhisperDeskZH</w:t>
       </w:r>
+      <w:proofErr w:type="spellEnd"/>
       <w:r>
         <w:rPr>
           <w:rStyle w:val="Strong"/>
@@ -3547,7 +3825,15 @@
     </w:p>
     <w:p>
       <w:r>
-        <w:t>Dieses Projekt ist das eigentliche VSTO AddIn. Es stellt dem User das Interface sowie die Transkriptionsfunktionalität zur Verfügung. Sämtliche Features sind hier enthalten. Zur Interaktion</w:t>
+        <w:t xml:space="preserve">Dieses Projekt ist das eigentliche VSTO </w:t>
+      </w:r>
+      <w:proofErr w:type="spellStart"/>
+      <w:r>
+        <w:t>AddIn</w:t>
+      </w:r>
+      <w:proofErr w:type="spellEnd"/>
+      <w:r>
+        <w:t>. Es stellt dem User das Interface sowie die Transkriptionsfunktionalität zur Verfügung. Sämtliche Features sind hier enthalten. Zur Interaktion</w:t>
       </w:r>
     </w:p>
     <w:p>
@@ -3560,6 +3846,7 @@
         </w:rPr>
       </w:pPr>
       <w:bookmarkStart w:id="13" w:name="_Toc207199925"/>
+      <w:proofErr w:type="spellStart"/>
       <w:r>
         <w:rPr>
           <w:rStyle w:val="Strong"/>
@@ -3569,6 +3856,7 @@
         <w:lastRenderedPageBreak/>
         <w:t>ModelDownloader</w:t>
       </w:r>
+      <w:proofErr w:type="spellEnd"/>
       <w:r>
         <w:rPr>
           <w:rStyle w:val="Strong"/>
@@ -3581,7 +3869,39 @@
     </w:p>
     <w:p>
       <w:r>
-        <w:t>Das ModelDownloader Project ist ein Utility Project und wird nicht grundsätzlich für das AddIn benötigt. Es dient dazu die Modelle automatisiert herunterladen zu können und kann lokal ausgeführt werden, ist aber hauptsächlich dazu da die WhisperAI Modelle für den Build Prozess in GitHub Actions zur Verfügung zu stellen</w:t>
+        <w:t xml:space="preserve">Das </w:t>
+      </w:r>
+      <w:proofErr w:type="spellStart"/>
+      <w:r>
+        <w:t>ModelDownloader</w:t>
+      </w:r>
+      <w:proofErr w:type="spellEnd"/>
+      <w:r>
+        <w:t xml:space="preserve"> Project ist ein Utility Project und wird nicht grundsätzlich für das </w:t>
+      </w:r>
+      <w:proofErr w:type="spellStart"/>
+      <w:r>
+        <w:t>AddIn</w:t>
+      </w:r>
+      <w:proofErr w:type="spellEnd"/>
+      <w:r>
+        <w:t xml:space="preserve"> benötigt. Es dient dazu die Modelle automatisiert herunterladen zu können und kann lokal ausgeführt werden, ist aber hauptsächlich dazu da die </w:t>
+      </w:r>
+      <w:proofErr w:type="spellStart"/>
+      <w:r>
+        <w:t>WhisperAI</w:t>
+      </w:r>
+      <w:proofErr w:type="spellEnd"/>
+      <w:r>
+        <w:t xml:space="preserve"> Modelle für den </w:t>
+      </w:r>
+      <w:proofErr w:type="spellStart"/>
+      <w:r>
+        <w:t>Build</w:t>
+      </w:r>
+      <w:proofErr w:type="spellEnd"/>
+      <w:r>
+        <w:t xml:space="preserve"> Prozess in GitHub Actions zur Verfügung zu stellen</w:t>
       </w:r>
       <w:r>
         <w:t>.</w:t>
@@ -3599,9 +3919,17 @@
         <w:rPr>
           <w:lang w:val="de-CH"/>
         </w:rPr>
-        <w:t>Architektur ForensicWhisperDeskZH</w:t>
+        <w:t xml:space="preserve">Architektur </w:t>
+      </w:r>
+      <w:proofErr w:type="spellStart"/>
+      <w:r>
+        <w:rPr>
+          <w:lang w:val="de-CH"/>
+        </w:rPr>
+        <w:t>ForensicWhisperDeskZH</w:t>
       </w:r>
       <w:bookmarkEnd w:id="14"/>
+      <w:proofErr w:type="spellEnd"/>
     </w:p>
     <w:p>
       <w:pPr>
@@ -3615,7 +3943,39 @@
     </w:p>
     <w:p>
       <w:r>
-        <w:t>Das ForensicWhisperDeskZH-Projekt ist das Hauptprojekt der Solution und implementiert ein vollständiges VSTO (Visual Studio Tools for Office) Add-In für Microsoft Word. Es stellt eine umfassende Spracherkennungs- und Transkriptionslösung bereit, die auf OpenAI's Whisper-Technologie basiert und nahtlos in die Word-Benutzeroberfläche integriert ist.</w:t>
+        <w:t xml:space="preserve">Das </w:t>
+      </w:r>
+      <w:proofErr w:type="spellStart"/>
+      <w:r>
+        <w:t>ForensicWhisperDeskZH</w:t>
+      </w:r>
+      <w:proofErr w:type="spellEnd"/>
+      <w:r>
+        <w:t xml:space="preserve">-Projekt ist das Hauptprojekt der Solution und implementiert ein vollständiges VSTO (Visual Studio Tools </w:t>
+      </w:r>
+      <w:proofErr w:type="spellStart"/>
+      <w:r>
+        <w:t>for</w:t>
+      </w:r>
+      <w:proofErr w:type="spellEnd"/>
+      <w:r>
+        <w:t xml:space="preserve"> Office) Add-In für Microsoft Word. Es stellt eine umfassende Spracherkennungs- und Transkriptionslösung bereit, die auf </w:t>
+      </w:r>
+      <w:proofErr w:type="spellStart"/>
+      <w:r>
+        <w:t>OpenAI's</w:t>
+      </w:r>
+      <w:proofErr w:type="spellEnd"/>
+      <w:r>
+        <w:t xml:space="preserve"> </w:t>
+      </w:r>
+      <w:proofErr w:type="spellStart"/>
+      <w:r>
+        <w:t>Whisper</w:t>
+      </w:r>
+      <w:proofErr w:type="spellEnd"/>
+      <w:r>
+        <w:t>-Technologie basiert und nahtlos in die Word-Benutzeroberfläche integriert ist.</w:t>
       </w:r>
     </w:p>
     <w:p>
@@ -3638,7 +3998,21 @@
         <w:rPr>
           <w:b/>
         </w:rPr>
-        <w:t>Audio-Modul (ForensicWhisperDeskZH.Audio)</w:t>
+        <w:t>Audio-Modul (</w:t>
+      </w:r>
+      <w:proofErr w:type="spellStart"/>
+      <w:r>
+        <w:rPr>
+          <w:b/>
+        </w:rPr>
+        <w:t>ForensicWhisperDeskZH.Audio</w:t>
+      </w:r>
+      <w:proofErr w:type="spellEnd"/>
+      <w:r>
+        <w:rPr>
+          <w:b/>
+        </w:rPr>
+        <w:t>)</w:t>
       </w:r>
     </w:p>
     <w:p>
@@ -3681,7 +4055,21 @@
         <w:rPr>
           <w:bCs/>
         </w:rPr>
-        <w:t xml:space="preserve"> ein Audio Diagnose Tool für Debugging Zwecke. Vor der Einführung von WASAPI wurde WaveIn Event verwendet, was zu häufigen Problemen geführt hat und das Audio </w:t>
+        <w:t xml:space="preserve"> ein Audio Diagnose Tool für Debugging Zwecke. Vor der Einführung von WASAPI wurde </w:t>
+      </w:r>
+      <w:proofErr w:type="spellStart"/>
+      <w:r>
+        <w:rPr>
+          <w:bCs/>
+        </w:rPr>
+        <w:t>WaveIn</w:t>
+      </w:r>
+      <w:proofErr w:type="spellEnd"/>
+      <w:r>
+        <w:rPr>
+          <w:bCs/>
+        </w:rPr>
+        <w:t xml:space="preserve"> Event verwendet, was zu häufigen Problemen geführt hat und das Audio </w:t>
       </w:r>
       <w:r>
         <w:rPr>
@@ -3749,7 +4137,21 @@
         <w:rPr>
           <w:b/>
         </w:rPr>
-        <w:t>ument-Modul (ForensicWhisperDeskZH.Document)</w:t>
+        <w:t>ument-Modul (</w:t>
+      </w:r>
+      <w:proofErr w:type="spellStart"/>
+      <w:r>
+        <w:rPr>
+          <w:b/>
+        </w:rPr>
+        <w:t>ForensicWhisperDeskZH.Document</w:t>
+      </w:r>
+      <w:proofErr w:type="spellEnd"/>
+      <w:r>
+        <w:rPr>
+          <w:b/>
+        </w:rPr>
+        <w:t>)</w:t>
       </w:r>
     </w:p>
     <w:p>
@@ -3768,7 +4170,21 @@
         <w:rPr>
           <w:bCs/>
         </w:rPr>
-        <w:t>stellt die Word Dokument Integration dar, und ist zuständig für die Kommunikation zwischen dem AddIn und Word. Das Modul handelt das Einfügen des Textes an der Cursor Position und stellt sicher, dass das Dokument verfügbar ist.</w:t>
+        <w:t xml:space="preserve">stellt die Word Dokument Integration dar, und ist zuständig für die Kommunikation zwischen dem </w:t>
+      </w:r>
+      <w:proofErr w:type="spellStart"/>
+      <w:r>
+        <w:rPr>
+          <w:bCs/>
+        </w:rPr>
+        <w:t>AddIn</w:t>
+      </w:r>
+      <w:proofErr w:type="spellEnd"/>
+      <w:r>
+        <w:rPr>
+          <w:bCs/>
+        </w:rPr>
+        <w:t xml:space="preserve"> und Word. Das Modul handelt das Einfügen des Textes an der Cursor Position und stellt sicher, dass das Dokument verfügbar ist.</w:t>
       </w:r>
     </w:p>
     <w:p>
@@ -3798,7 +4214,21 @@
         <w:rPr>
           <w:b/>
         </w:rPr>
-        <w:t>ription-Modul (ForensicWhisperDeskZH.Transcription)</w:t>
+        <w:t>ription-Modul (</w:t>
+      </w:r>
+      <w:proofErr w:type="spellStart"/>
+      <w:r>
+        <w:rPr>
+          <w:b/>
+        </w:rPr>
+        <w:t>ForensicWhisperDeskZH.Transcription</w:t>
+      </w:r>
+      <w:proofErr w:type="spellEnd"/>
+      <w:r>
+        <w:rPr>
+          <w:b/>
+        </w:rPr>
+        <w:t>)</w:t>
       </w:r>
     </w:p>
     <w:p>
@@ -3811,7 +4241,35 @@
         <w:rPr>
           <w:bCs/>
         </w:rPr>
-        <w:t>Das Transkriptionsmodul agiert als Interface zu den WhisperModellen und ist auf Whisper.Net aufgebaut. Es erlaubt das Management und das Downloaden von Whisper Modellen</w:t>
+        <w:t xml:space="preserve">Das Transkriptionsmodul agiert als Interface zu den </w:t>
+      </w:r>
+      <w:proofErr w:type="spellStart"/>
+      <w:r>
+        <w:rPr>
+          <w:bCs/>
+        </w:rPr>
+        <w:t>WhisperModellen</w:t>
+      </w:r>
+      <w:proofErr w:type="spellEnd"/>
+      <w:r>
+        <w:rPr>
+          <w:bCs/>
+        </w:rPr>
+        <w:t xml:space="preserve"> und ist auf Whisper.Net aufgebaut. Es erlaubt das Management und das Downloaden von </w:t>
+      </w:r>
+      <w:proofErr w:type="spellStart"/>
+      <w:r>
+        <w:rPr>
+          <w:bCs/>
+        </w:rPr>
+        <w:t>Whisper</w:t>
+      </w:r>
+      <w:proofErr w:type="spellEnd"/>
+      <w:r>
+        <w:rPr>
+          <w:bCs/>
+        </w:rPr>
+        <w:t xml:space="preserve"> Modellen</w:t>
       </w:r>
     </w:p>
     <w:p>
@@ -3831,6 +4289,7 @@
         </w:rPr>
         <w:t>Text-Modul (</w:t>
       </w:r>
+      <w:proofErr w:type="spellStart"/>
       <w:r>
         <w:rPr>
           <w:b/>
@@ -3838,6 +4297,7 @@
         </w:rPr>
         <w:t>ForensicWhisperDeskZH.Text</w:t>
       </w:r>
+      <w:proofErr w:type="spellEnd"/>
       <w:r>
         <w:rPr>
           <w:b/>
@@ -3895,7 +4355,21 @@
         <w:rPr>
           <w:b/>
         </w:rPr>
-        <w:t>Common-Modul (ForensicWhisperDeskZH.Common)</w:t>
+        <w:t>Common-Modul (</w:t>
+      </w:r>
+      <w:proofErr w:type="spellStart"/>
+      <w:r>
+        <w:rPr>
+          <w:b/>
+        </w:rPr>
+        <w:t>ForensicWhisperDeskZH.Common</w:t>
+      </w:r>
+      <w:proofErr w:type="spellEnd"/>
+      <w:r>
+        <w:rPr>
+          <w:b/>
+        </w:rPr>
+        <w:t>)</w:t>
       </w:r>
     </w:p>
     <w:p>
@@ -3926,7 +4400,21 @@
         <w:rPr>
           <w:bCs/>
         </w:rPr>
-        <w:t xml:space="preserve"> über JSON und XML, den Logging-Service sowie weiter Hilfs- und Utilities-Aufgaben zuständig.</w:t>
+        <w:t xml:space="preserve"> über JSON und XML, den </w:t>
+      </w:r>
+      <w:proofErr w:type="spellStart"/>
+      <w:r>
+        <w:rPr>
+          <w:bCs/>
+        </w:rPr>
+        <w:t>Logging</w:t>
+      </w:r>
+      <w:proofErr w:type="spellEnd"/>
+      <w:r>
+        <w:rPr>
+          <w:bCs/>
+        </w:rPr>
+        <w:t>-Service sowie weiter Hilfs- und Utilities-Aufgaben zuständig.</w:t>
       </w:r>
     </w:p>
     <w:p>
@@ -3945,12 +4433,14 @@
           <w:bCs/>
         </w:rPr>
       </w:pPr>
+      <w:proofErr w:type="spellStart"/>
       <w:r>
         <w:rPr>
           <w:b/>
         </w:rPr>
         <w:t>AddInViewModel</w:t>
       </w:r>
+      <w:proofErr w:type="spellEnd"/>
       <w:r>
         <w:rPr>
           <w:bCs/>
@@ -3961,7 +4451,35 @@
         <w:rPr>
           <w:bCs/>
         </w:rPr>
-        <w:t xml:space="preserve"> Die zentrale Koordinationsschicht des Add-Ins, die als MVVM-Pattern implementiert ist. Orchestriert die Interaktion zwischen Transkription, Dokumentbearbeitung und UI. Unterstützt sowohl kontinuierliche Transkription als auch einen "Listening Mode" mit Trigger-Phrasen ("diktat starten"/"diktat beenden").</w:t>
+        <w:t xml:space="preserve"> Die zentrale Koordinationsschicht des Add-Ins, die als MVVM-Pattern implementiert ist. Orchestriert die Interaktion zwischen Transkription, Dokumentbearbeitung und UI. Unterstützt sowohl kontinuierliche Transkription als auch einen "Listening Mode" mit Trigger-Phrasen ("</w:t>
+      </w:r>
+      <w:proofErr w:type="spellStart"/>
+      <w:r>
+        <w:rPr>
+          <w:bCs/>
+        </w:rPr>
+        <w:t>diktat</w:t>
+      </w:r>
+      <w:proofErr w:type="spellEnd"/>
+      <w:r>
+        <w:rPr>
+          <w:bCs/>
+        </w:rPr>
+        <w:t xml:space="preserve"> starten"/"</w:t>
+      </w:r>
+      <w:proofErr w:type="spellStart"/>
+      <w:r>
+        <w:rPr>
+          <w:bCs/>
+        </w:rPr>
+        <w:t>diktat</w:t>
+      </w:r>
+      <w:proofErr w:type="spellEnd"/>
+      <w:r>
+        <w:rPr>
+          <w:bCs/>
+        </w:rPr>
+        <w:t xml:space="preserve"> beenden").</w:t>
       </w:r>
     </w:p>
     <w:p>
@@ -3970,12 +4488,14 @@
           <w:bCs/>
         </w:rPr>
       </w:pPr>
+      <w:proofErr w:type="spellStart"/>
       <w:r>
         <w:rPr>
           <w:b/>
         </w:rPr>
         <w:t>TranscriptionSettings</w:t>
       </w:r>
+      <w:proofErr w:type="spellEnd"/>
       <w:r>
         <w:rPr>
           <w:b/>
@@ -3986,7 +4506,21 @@
         <w:rPr>
           <w:bCs/>
         </w:rPr>
-        <w:t xml:space="preserve"> Umfassende Konfigurationsklasse für alle Aspekte der Spracherkennung, einschließlich Audio-Parameter, Whisper-Model-Einstellungen, Sprach-Optionen und Text-Verarbeitungsregeln.</w:t>
+        <w:t xml:space="preserve"> Umfassende Konfigurationsklasse für alle Aspekte der Spracherkennung, einschließlich Audio-Parameter, </w:t>
+      </w:r>
+      <w:proofErr w:type="spellStart"/>
+      <w:r>
+        <w:rPr>
+          <w:bCs/>
+        </w:rPr>
+        <w:t>Whisper</w:t>
+      </w:r>
+      <w:proofErr w:type="spellEnd"/>
+      <w:r>
+        <w:rPr>
+          <w:bCs/>
+        </w:rPr>
+        <w:t>-Model-Einstellungen, Sprach-Optionen und Text-Verarbeitungsregeln.</w:t>
       </w:r>
     </w:p>
     <w:p>
@@ -3995,12 +4529,14 @@
           <w:b/>
         </w:rPr>
       </w:pPr>
+      <w:proofErr w:type="spellStart"/>
       <w:r>
         <w:rPr>
           <w:b/>
         </w:rPr>
         <w:t>MainRibbon</w:t>
       </w:r>
+      <w:proofErr w:type="spellEnd"/>
       <w:r>
         <w:rPr>
           <w:b/>
@@ -4011,16 +4547,26 @@
         <w:rPr>
           <w:bCs/>
         </w:rPr>
-        <w:t xml:space="preserve"> Word-Ribbon-Integration für die Benutzeroberfläche mit Buttons für Start/Stop, Einstellungen, Mikrofonauswahl und Model-Konfiguration.</w:t>
+        <w:t xml:space="preserve"> Word-Ribbon-Integration für die Benutzeroberfläche mit Buttons für Start/</w:t>
+      </w:r>
+      <w:proofErr w:type="spellStart"/>
+      <w:r>
+        <w:rPr>
+          <w:bCs/>
+        </w:rPr>
+        <w:t>Stop</w:t>
+      </w:r>
+      <w:proofErr w:type="spellEnd"/>
+      <w:r>
+        <w:rPr>
+          <w:bCs/>
+        </w:rPr>
+        <w:t>, Einstellungen, Mikrofonauswahl und Model-Konfiguration.</w:t>
       </w:r>
     </w:p>
     <w:p>
-      <w:pPr>
-        <w:pStyle w:val="Heading2"/>
-      </w:pPr>
       <w:bookmarkStart w:id="17" w:name="_Toc207199929"/>
       <w:r>
-        <w:lastRenderedPageBreak/>
         <w:t>Bird Eye View</w:t>
       </w:r>
       <w:bookmarkEnd w:id="17"/>
@@ -4049,6 +4595,7 @@
         </w:rPr>
         <w:t xml:space="preserve">Architektur </w:t>
       </w:r>
+      <w:proofErr w:type="spellStart"/>
       <w:r>
         <w:rPr>
           <w:lang w:val="de-CH"/>
@@ -4056,6 +4603,7 @@
         <w:t>ModelDownloader</w:t>
       </w:r>
       <w:bookmarkEnd w:id="19"/>
+      <w:proofErr w:type="spellEnd"/>
     </w:p>
     <w:p>
       <w:pPr>
@@ -4104,6 +4652,7 @@
         </w:rPr>
         <w:t xml:space="preserve"> </w:t>
       </w:r>
+      <w:proofErr w:type="spellStart"/>
       <w:r>
         <w:rPr>
           <w:lang w:val="de-CH"/>
@@ -4111,6 +4660,7 @@
         <w:t>ForensicWhisperDeskZH</w:t>
       </w:r>
       <w:bookmarkEnd w:id="23"/>
+      <w:proofErr w:type="spellEnd"/>
       <w:r>
         <w:rPr>
           <w:lang w:val="de-CH"/>
@@ -4133,6 +4683,7 @@
         </w:rPr>
         <w:t xml:space="preserve">Flow </w:t>
       </w:r>
+      <w:proofErr w:type="spellStart"/>
       <w:r>
         <w:rPr>
           <w:lang w:val="de-CH"/>
@@ -4140,6 +4691,7 @@
         <w:t>ModelDownloader</w:t>
       </w:r>
       <w:bookmarkEnd w:id="24"/>
+      <w:proofErr w:type="spellEnd"/>
     </w:p>
     <w:p>
       <w:pPr>
@@ -4149,11 +4701,19 @@
         </w:rPr>
       </w:pPr>
       <w:bookmarkStart w:id="25" w:name="_Toc207199936"/>
+      <w:proofErr w:type="spellStart"/>
       <w:r>
         <w:rPr>
           <w:lang w:val="de-CH"/>
         </w:rPr>
-        <w:t>GitHubActions Pipeline</w:t>
+        <w:t>GitHubActions</w:t>
+      </w:r>
+      <w:proofErr w:type="spellEnd"/>
+      <w:r>
+        <w:rPr>
+          <w:lang w:val="de-CH"/>
+        </w:rPr>
+        <w:t xml:space="preserve"> Pipeline</w:t>
       </w:r>
       <w:bookmarkEnd w:id="25"/>
     </w:p>

</xml_diff>